<commit_message>
Continued the succession of greenfox schemas accomplishing a system description in steps. These are the schemas gfox-system-s-step1 through gfox-system-s-step10.
</commit_message>
<xml_diff>
--- a/about/greenfox-section-getting-started.docx
+++ b/about/greenfox-section-getting-started.docx
@@ -1400,6 +1400,25 @@
               </w:rPr>
               <w:t>ase folder, containing input, output and config folders</w:t>
             </w:r>
+            <w:r>
+              <w:rPr>
+                <w:lang w:val="en-US"/>
+              </w:rPr>
+              <w:t xml:space="preserve">; apart from these only optional </w:t>
+            </w:r>
+            <w:r>
+              <w:rPr>
+                <w:rFonts w:ascii="Courier New" w:hAnsi="Courier New" w:cs="Courier New"/>
+                <w:lang w:val="en-US"/>
+              </w:rPr>
+              <w:t>log-*</w:t>
+            </w:r>
+            <w:r>
+              <w:rPr>
+                <w:lang w:val="en-US"/>
+              </w:rPr>
+              <w:t xml:space="preserve"> files are allowed </w:t>
+            </w:r>
           </w:p>
         </w:tc>
       </w:tr>
@@ -1690,7 +1709,13 @@
               <w:rPr>
                 <w:lang w:val="en-US"/>
               </w:rPr>
-              <w:t>Folder</w:t>
+              <w:t>f</w:t>
+            </w:r>
+            <w:r>
+              <w:rPr>
+                <w:lang w:val="en-US"/>
+              </w:rPr>
+              <w:t>older</w:t>
             </w:r>
           </w:p>
         </w:tc>
@@ -2091,7 +2116,77 @@
         <w:rPr>
           <w:lang w:val="en-US"/>
         </w:rPr>
-        <w:t>For every response message in XML format, there must be exactly one XSD against which the message can be validated successfully</w:t>
+        <w:t>For every re</w:t>
+      </w:r>
+      <w:r>
+        <w:rPr>
+          <w:lang w:val="en-US"/>
+        </w:rPr>
+        <w:t xml:space="preserve">quest </w:t>
+      </w:r>
+      <w:r>
+        <w:rPr>
+          <w:lang w:val="en-US"/>
+        </w:rPr>
+        <w:t>message</w:t>
+      </w:r>
+      <w:r>
+        <w:rPr>
+          <w:lang w:val="en-US"/>
+        </w:rPr>
+        <w:t xml:space="preserve">, there must be a response message with a name obtained by replacing in the request file name </w:t>
+      </w:r>
+      <w:r>
+        <w:rPr>
+          <w:rFonts w:ascii="Courier New" w:hAnsi="Courier New" w:cs="Courier New"/>
+          <w:lang w:val="en-US"/>
+        </w:rPr>
+        <w:t>RQ</w:t>
+      </w:r>
+      <w:r>
+        <w:rPr>
+          <w:lang w:val="en-US"/>
+        </w:rPr>
+        <w:t xml:space="preserve"> with </w:t>
+      </w:r>
+      <w:r>
+        <w:rPr>
+          <w:rFonts w:ascii="Courier New" w:hAnsi="Courier New" w:cs="Courier New"/>
+          <w:lang w:val="en-US"/>
+        </w:rPr>
+        <w:t>RS</w:t>
+      </w:r>
+      <w:r>
+        <w:rPr>
+          <w:lang w:val="en-US"/>
+        </w:rPr>
+        <w:t xml:space="preserve"> (e.g. </w:t>
+      </w:r>
+      <w:r>
+        <w:rPr>
+          <w:rFonts w:ascii="Courier New" w:hAnsi="Courier New" w:cs="Courier New"/>
+          <w:lang w:val="en-US"/>
+        </w:rPr>
+        <w:t>getFooRQ</w:t>
+      </w:r>
+      <w:r>
+        <w:rPr>
+          <w:lang w:val="en-US"/>
+        </w:rPr>
+        <w:t xml:space="preserve"> and </w:t>
+      </w:r>
+      <w:r>
+        <w:rPr>
+          <w:rFonts w:ascii="Courier New" w:hAnsi="Courier New" w:cs="Courier New"/>
+          <w:lang w:val="en-US"/>
+        </w:rPr>
+        <w:t>getFooRS</w:t>
+      </w:r>
+      <w:r>
+        <w:rPr>
+          <w:lang w:val="en-US"/>
+        </w:rPr>
+        <w:t>)</w:t>
       </w:r>
     </w:p>
     <w:p>
@@ -2109,58 +2204,7 @@
         <w:rPr>
           <w:lang w:val="en-US"/>
         </w:rPr>
-        <w:t xml:space="preserve">In response messages </w:t>
-      </w:r>
-      <w:r>
-        <w:rPr>
-          <w:lang w:val="en-US"/>
-        </w:rPr>
-        <w:t xml:space="preserve">(XML or JSON format) </w:t>
-      </w:r>
-      <w:r>
-        <w:rPr>
-          <w:lang w:val="en-US"/>
-        </w:rPr>
-        <w:t xml:space="preserve">with root element </w:t>
-      </w:r>
-      <w:r>
-        <w:rPr>
-          <w:rFonts w:ascii="Courier New" w:hAnsi="Courier New" w:cs="Courier New"/>
-          <w:lang w:val="en-US"/>
-        </w:rPr>
-        <w:t>&lt;getFooRS&gt;</w:t>
-      </w:r>
-      <w:r>
-        <w:rPr>
-          <w:lang w:val="en-US"/>
-        </w:rPr>
-        <w:t xml:space="preserve">, the values in elements </w:t>
-      </w:r>
-      <w:r>
-        <w:rPr>
-          <w:rFonts w:ascii="Courier New" w:hAnsi="Courier New" w:cs="Courier New"/>
-          <w:lang w:val="en-US"/>
-        </w:rPr>
-        <w:t>//fooValue</w:t>
-      </w:r>
-      <w:r>
-        <w:rPr>
-          <w:lang w:val="en-US"/>
-        </w:rPr>
-        <w:t xml:space="preserve"> must be found in the codelist with name </w:t>
-      </w:r>
-      <w:r>
-        <w:rPr>
-          <w:rFonts w:ascii="Courier New" w:hAnsi="Courier New" w:cs="Courier New"/>
-          <w:lang w:val="en-US"/>
-        </w:rPr>
-        <w:t>foo-article</w:t>
-      </w:r>
-      <w:r>
-        <w:rPr>
-          <w:lang w:val="en-US"/>
-        </w:rPr>
-        <w:t>.</w:t>
+        <w:t>For every response message in XML format, there must be exactly one XSD against which the message can be validated successfully</w:t>
       </w:r>
     </w:p>
     <w:p>
@@ -2178,30 +2222,55 @@
         <w:rPr>
           <w:lang w:val="en-US"/>
         </w:rPr>
-        <w:t>In response messages</w:t>
-      </w:r>
-      <w:r>
-        <w:rPr>
-          <w:lang w:val="en-US"/>
-        </w:rPr>
-        <w:t xml:space="preserve"> (XML or JSON format)</w:t>
-      </w:r>
-      <w:r>
-        <w:rPr>
-          <w:lang w:val="en-US"/>
-        </w:rPr>
-        <w:t xml:space="preserve">, the return code must be as configured by the corresponding row in </w:t>
-      </w:r>
-      <w:r>
-        <w:rPr>
-          <w:rFonts w:ascii="Courier New" w:hAnsi="Courier New" w:cs="Courier New"/>
-          <w:lang w:val="en-US"/>
-        </w:rPr>
-        <w:t>msg-config.csv</w:t>
-      </w:r>
-      <w:r>
-        <w:rPr>
-          <w:rFonts w:ascii="Courier New" w:hAnsi="Courier New" w:cs="Courier New"/>
+        <w:t xml:space="preserve">In response messages </w:t>
+      </w:r>
+      <w:r>
+        <w:rPr>
+          <w:lang w:val="en-US"/>
+        </w:rPr>
+        <w:t xml:space="preserve">(XML or JSON format) </w:t>
+      </w:r>
+      <w:r>
+        <w:rPr>
+          <w:lang w:val="en-US"/>
+        </w:rPr>
+        <w:t xml:space="preserve">with root element </w:t>
+      </w:r>
+      <w:r>
+        <w:rPr>
+          <w:rFonts w:ascii="Courier New" w:hAnsi="Courier New" w:cs="Courier New"/>
+          <w:lang w:val="en-US"/>
+        </w:rPr>
+        <w:t>&lt;getFooRS&gt;</w:t>
+      </w:r>
+      <w:r>
+        <w:rPr>
+          <w:lang w:val="en-US"/>
+        </w:rPr>
+        <w:t xml:space="preserve">, the values in elements </w:t>
+      </w:r>
+      <w:r>
+        <w:rPr>
+          <w:rFonts w:ascii="Courier New" w:hAnsi="Courier New" w:cs="Courier New"/>
+          <w:lang w:val="en-US"/>
+        </w:rPr>
+        <w:t>//fooValue</w:t>
+      </w:r>
+      <w:r>
+        <w:rPr>
+          <w:lang w:val="en-US"/>
+        </w:rPr>
+        <w:t xml:space="preserve"> must be found in the codelist with name </w:t>
+      </w:r>
+      <w:r>
+        <w:rPr>
+          <w:rFonts w:ascii="Courier New" w:hAnsi="Courier New" w:cs="Courier New"/>
+          <w:lang w:val="en-US"/>
+        </w:rPr>
+        <w:t>foo-article</w:t>
+      </w:r>
+      <w:r>
+        <w:rPr>
           <w:lang w:val="en-US"/>
         </w:rPr>
         <w:t>.</w:t>
@@ -2222,60 +2291,30 @@
         <w:rPr>
           <w:lang w:val="en-US"/>
         </w:rPr>
-        <w:t xml:space="preserve">In response messages, </w:t>
-      </w:r>
-      <w:r>
-        <w:rPr>
-          <w:lang w:val="en-US"/>
-        </w:rPr>
-        <w:t xml:space="preserve">a </w:t>
-      </w:r>
-      <w:r>
-        <w:rPr>
-          <w:rFonts w:ascii="Courier New" w:hAnsi="Courier New" w:cs="Courier New"/>
-          <w:lang w:val="en-US"/>
-        </w:rPr>
-        <w:t>&lt;returnCode&gt;</w:t>
-      </w:r>
-      <w:r>
-        <w:rPr>
-          <w:lang w:val="en-US"/>
-        </w:rPr>
-        <w:t xml:space="preserve"> with value “OK” im</w:t>
-      </w:r>
-      <w:r>
-        <w:rPr>
-          <w:lang w:val="en-US"/>
-        </w:rPr>
-        <w:t>p</w:t>
-      </w:r>
-      <w:r>
-        <w:rPr>
-          <w:lang w:val="en-US"/>
-        </w:rPr>
-        <w:t xml:space="preserve">lies the occurrence of at least one </w:t>
-      </w:r>
-      <w:r>
-        <w:rPr>
-          <w:rFonts w:ascii="Courier New" w:hAnsi="Courier New" w:cs="Courier New"/>
-          <w:lang w:val="en-US"/>
-        </w:rPr>
-        <w:t>&lt;fooValue&gt;</w:t>
-      </w:r>
-      <w:r>
-        <w:rPr>
-          <w:lang w:val="en-US"/>
-        </w:rPr>
-        <w:t xml:space="preserve"> elements</w:t>
-      </w:r>
-      <w:r>
-        <w:rPr>
-          <w:lang w:val="en-US"/>
-        </w:rPr>
-        <w:t>, which must have non-empty text content</w:t>
-      </w:r>
-      <w:r>
-        <w:rPr>
+        <w:t>In response messages</w:t>
+      </w:r>
+      <w:r>
+        <w:rPr>
+          <w:lang w:val="en-US"/>
+        </w:rPr>
+        <w:t xml:space="preserve"> (XML or JSON format)</w:t>
+      </w:r>
+      <w:r>
+        <w:rPr>
+          <w:lang w:val="en-US"/>
+        </w:rPr>
+        <w:t xml:space="preserve">, the return code must be as configured by the corresponding row in </w:t>
+      </w:r>
+      <w:r>
+        <w:rPr>
+          <w:rFonts w:ascii="Courier New" w:hAnsi="Courier New" w:cs="Courier New"/>
+          <w:lang w:val="en-US"/>
+        </w:rPr>
+        <w:t>msg-config.csv</w:t>
+      </w:r>
+      <w:r>
+        <w:rPr>
+          <w:rFonts w:ascii="Courier New" w:hAnsi="Courier New" w:cs="Courier New"/>
           <w:lang w:val="en-US"/>
         </w:rPr>
         <w:t>.</w:t>
@@ -6057,6 +6096,7 @@
       <w:r>
         <w:rPr>
           <w:rFonts w:ascii="Courier New" w:hAnsi="Courier New" w:cs="Courier New"/>
+          <w:b/>
           <w:color w:val="F5844C"/>
           <w:sz w:val="16"/>
           <w:szCs w:val="16"/>
@@ -6068,6 +6108,7 @@
       <w:r>
         <w:rPr>
           <w:rFonts w:ascii="Courier New" w:hAnsi="Courier New" w:cs="Courier New"/>
+          <w:b/>
           <w:color w:val="FF8040"/>
           <w:sz w:val="16"/>
           <w:szCs w:val="16"/>
@@ -6079,6 +6120,7 @@
       <w:r>
         <w:rPr>
           <w:rFonts w:ascii="Courier New" w:hAnsi="Courier New" w:cs="Courier New"/>
+          <w:b/>
           <w:color w:val="993300"/>
           <w:sz w:val="16"/>
           <w:szCs w:val="16"/>
@@ -6090,6 +6132,7 @@
       <w:r>
         <w:rPr>
           <w:rFonts w:ascii="Courier New" w:hAnsi="Courier New" w:cs="Courier New"/>
+          <w:b/>
           <w:color w:val="F5844C"/>
           <w:sz w:val="16"/>
           <w:szCs w:val="16"/>
@@ -6101,6 +6144,7 @@
       <w:r>
         <w:rPr>
           <w:rFonts w:ascii="Courier New" w:hAnsi="Courier New" w:cs="Courier New"/>
+          <w:b/>
           <w:color w:val="FF8040"/>
           <w:sz w:val="16"/>
           <w:szCs w:val="16"/>
@@ -6112,6 +6156,7 @@
       <w:r>
         <w:rPr>
           <w:rFonts w:ascii="Courier New" w:hAnsi="Courier New" w:cs="Courier New"/>
+          <w:b/>
           <w:color w:val="993300"/>
           <w:sz w:val="16"/>
           <w:szCs w:val="16"/>
@@ -6123,6 +6168,7 @@
       <w:r>
         <w:rPr>
           <w:rFonts w:ascii="Courier New" w:hAnsi="Courier New" w:cs="Courier New"/>
+          <w:b/>
           <w:color w:val="F5844C"/>
           <w:sz w:val="16"/>
           <w:szCs w:val="16"/>
@@ -6134,6 +6180,7 @@
       <w:r>
         <w:rPr>
           <w:rFonts w:ascii="Courier New" w:hAnsi="Courier New" w:cs="Courier New"/>
+          <w:b/>
           <w:color w:val="FF8040"/>
           <w:sz w:val="16"/>
           <w:szCs w:val="16"/>
@@ -6145,6 +6192,7 @@
       <w:r>
         <w:rPr>
           <w:rFonts w:ascii="Courier New" w:hAnsi="Courier New" w:cs="Courier New"/>
+          <w:b/>
           <w:color w:val="993300"/>
           <w:sz w:val="16"/>
           <w:szCs w:val="16"/>
@@ -7077,7 +7125,20 @@
         <w:rPr>
           <w:lang w:val="en-US"/>
         </w:rPr>
-        <w:t>. The constraint is expressed by the following &lt;file&gt; element:</w:t>
+        <w:t xml:space="preserve">. The constraint is expressed by the following </w:t>
+      </w:r>
+      <w:r>
+        <w:rPr>
+          <w:rFonts w:ascii="Courier New" w:hAnsi="Courier New" w:cs="Courier New"/>
+          <w:lang w:val="en-US"/>
+        </w:rPr>
+        <w:t>&lt;file&gt;</w:t>
+      </w:r>
+      <w:r>
+        <w:rPr>
+          <w:lang w:val="en-US"/>
+        </w:rPr>
+        <w:t xml:space="preserve"> element:</w:t>
       </w:r>
     </w:p>
     <w:p>
@@ -7621,8 +7682,4122 @@
         </w:rPr>
         <w:t xml:space="preserve">. </w:t>
       </w:r>
+    </w:p>
+    <w:p>
+      <w:pPr>
+        <w:rPr>
+          <w:lang w:val="en-US"/>
+        </w:rPr>
+      </w:pPr>
+      <w:r>
+        <w:rPr>
+          <w:lang w:val="en-US"/>
+        </w:rPr>
+        <w:t xml:space="preserve">A foxpath can also be used as a child to a folder descriptor, in order to retrieve folder contents across file boundaries and express an expectation </w:t>
+      </w:r>
+      <w:r>
+        <w:rPr>
+          <w:lang w:val="en-US"/>
+        </w:rPr>
+        <w:t>about</w:t>
+      </w:r>
+      <w:r>
+        <w:rPr>
+          <w:lang w:val="en-US"/>
+        </w:rPr>
+        <w:t xml:space="preserve"> the overall results. We apply this technique in order to constrain the </w:t>
+      </w:r>
+      <w:r>
+        <w:rPr>
+          <w:rFonts w:ascii="Courier New" w:hAnsi="Courier New" w:cs="Courier New"/>
+          <w:lang w:val="en-US"/>
+        </w:rPr>
+        <w:t>codelists</w:t>
+      </w:r>
+      <w:r>
+        <w:rPr>
+          <w:lang w:val="en-US"/>
+        </w:rPr>
+        <w:t xml:space="preserve"> folder to contain </w:t>
+      </w:r>
+      <w:r>
+        <w:rPr>
+          <w:rFonts w:ascii="Courier New" w:hAnsi="Courier New" w:cs="Courier New"/>
+          <w:lang w:val="en-US"/>
+        </w:rPr>
+        <w:t>&lt;codelist&gt;</w:t>
+      </w:r>
+      <w:r>
+        <w:rPr>
+          <w:lang w:val="en-US"/>
+        </w:rPr>
+        <w:t xml:space="preserve"> elements with a @name attribute and at least one non-empty </w:t>
+      </w:r>
+      <w:r>
+        <w:rPr>
+          <w:rFonts w:ascii="Courier New" w:hAnsi="Courier New" w:cs="Courier New"/>
+          <w:lang w:val="en-US"/>
+        </w:rPr>
+        <w:t>&lt;entry&gt;</w:t>
+      </w:r>
+      <w:r>
+        <w:rPr>
+          <w:lang w:val="en-US"/>
+        </w:rPr>
+        <w:t xml:space="preserve"> child:</w:t>
+      </w:r>
+    </w:p>
+    <w:p>
+      <w:pPr>
+        <w:shd w:val="clear" w:color="auto" w:fill="FFFFFF"/>
+        <w:autoSpaceDE w:val="0"/>
+        <w:autoSpaceDN w:val="0"/>
+        <w:adjustRightInd w:val="0"/>
+        <w:spacing w:after="0" w:line="240" w:lineRule="auto"/>
+        <w:rPr>
+          <w:rFonts w:ascii="Courier New" w:hAnsi="Courier New" w:cs="Courier New"/>
+          <w:color w:val="000000"/>
+          <w:sz w:val="16"/>
+          <w:szCs w:val="16"/>
+          <w:highlight w:val="white"/>
+          <w:lang w:val="en-US"/>
+        </w:rPr>
+      </w:pPr>
+      <w:r>
+        <w:rPr>
+          <w:rFonts w:ascii="Courier New" w:hAnsi="Courier New" w:cs="Courier New"/>
+          <w:color w:val="000000"/>
+          <w:sz w:val="16"/>
+          <w:szCs w:val="16"/>
+          <w:highlight w:val="white"/>
+          <w:lang w:val="en-US"/>
+        </w:rPr>
+        <w:t xml:space="preserve">    </w:t>
+      </w:r>
+      <w:r>
+        <w:rPr>
+          <w:rFonts w:ascii="Courier New" w:hAnsi="Courier New" w:cs="Courier New"/>
+          <w:color w:val="000096"/>
+          <w:sz w:val="16"/>
+          <w:szCs w:val="16"/>
+          <w:highlight w:val="white"/>
+          <w:lang w:val="en-US"/>
+        </w:rPr>
+        <w:t>&lt;domain</w:t>
+      </w:r>
+      <w:r>
+        <w:rPr>
+          <w:rFonts w:ascii="Courier New" w:hAnsi="Courier New" w:cs="Courier New"/>
+          <w:color w:val="F5844C"/>
+          <w:sz w:val="16"/>
+          <w:szCs w:val="16"/>
+          <w:highlight w:val="white"/>
+          <w:lang w:val="en-US"/>
+        </w:rPr>
+        <w:t xml:space="preserve"> path</w:t>
+      </w:r>
+      <w:r>
+        <w:rPr>
+          <w:rFonts w:ascii="Courier New" w:hAnsi="Courier New" w:cs="Courier New"/>
+          <w:color w:val="FF8040"/>
+          <w:sz w:val="16"/>
+          <w:szCs w:val="16"/>
+          <w:highlight w:val="white"/>
+          <w:lang w:val="en-US"/>
+        </w:rPr>
+        <w:t>=</w:t>
+      </w:r>
+      <w:r>
+        <w:rPr>
+          <w:rFonts w:ascii="Courier New" w:hAnsi="Courier New" w:cs="Courier New"/>
+          <w:color w:val="993300"/>
+          <w:sz w:val="16"/>
+          <w:szCs w:val="16"/>
+          <w:highlight w:val="white"/>
+          <w:lang w:val="en-US"/>
+        </w:rPr>
+        <w:t>"\tt\greenfox\resources\example-system\system-s"</w:t>
+      </w:r>
+      <w:r>
+        <w:rPr>
+          <w:rFonts w:ascii="Courier New" w:hAnsi="Courier New" w:cs="Courier New"/>
+          <w:color w:val="F5844C"/>
+          <w:sz w:val="16"/>
+          <w:szCs w:val="16"/>
+          <w:highlight w:val="white"/>
+          <w:lang w:val="en-US"/>
+        </w:rPr>
+        <w:t xml:space="preserve"> label</w:t>
+      </w:r>
+      <w:r>
+        <w:rPr>
+          <w:rFonts w:ascii="Courier New" w:hAnsi="Courier New" w:cs="Courier New"/>
+          <w:color w:val="FF8040"/>
+          <w:sz w:val="16"/>
+          <w:szCs w:val="16"/>
+          <w:highlight w:val="white"/>
+          <w:lang w:val="en-US"/>
+        </w:rPr>
+        <w:t>=</w:t>
+      </w:r>
+      <w:r>
+        <w:rPr>
+          <w:rFonts w:ascii="Courier New" w:hAnsi="Courier New" w:cs="Courier New"/>
+          <w:color w:val="993300"/>
+          <w:sz w:val="16"/>
+          <w:szCs w:val="16"/>
+          <w:highlight w:val="white"/>
+          <w:lang w:val="en-US"/>
+        </w:rPr>
+        <w:t>"system-s"</w:t>
+      </w:r>
+      <w:r>
+        <w:rPr>
+          <w:rFonts w:ascii="Courier New" w:hAnsi="Courier New" w:cs="Courier New"/>
+          <w:color w:val="000096"/>
+          <w:sz w:val="16"/>
+          <w:szCs w:val="16"/>
+          <w:highlight w:val="white"/>
+          <w:lang w:val="en-US"/>
+        </w:rPr>
+        <w:t>&gt;</w:t>
+      </w:r>
+      <w:r>
+        <w:rPr>
+          <w:rFonts w:ascii="Courier New" w:hAnsi="Courier New" w:cs="Courier New"/>
+          <w:color w:val="000000"/>
+          <w:sz w:val="16"/>
+          <w:szCs w:val="16"/>
+          <w:highlight w:val="white"/>
+          <w:lang w:val="en-US"/>
+        </w:rPr>
+        <w:t xml:space="preserve">    </w:t>
+      </w:r>
+      <w:r>
+        <w:rPr>
+          <w:rFonts w:ascii="Courier New" w:hAnsi="Courier New" w:cs="Courier New"/>
+          <w:color w:val="000000"/>
+          <w:sz w:val="16"/>
+          <w:szCs w:val="16"/>
+          <w:highlight w:val="white"/>
+          <w:lang w:val="en-US"/>
+        </w:rPr>
+        <w:br/>
+        <w:t xml:space="preserve">        </w:t>
+      </w:r>
+      <w:r>
+        <w:rPr>
+          <w:rFonts w:ascii="Courier New" w:hAnsi="Courier New" w:cs="Courier New"/>
+          <w:color w:val="000000"/>
+          <w:sz w:val="16"/>
+          <w:szCs w:val="16"/>
+          <w:highlight w:val="white"/>
+          <w:lang w:val="en-US"/>
+        </w:rPr>
+        <w:br/>
+        <w:t xml:space="preserve">        </w:t>
+      </w:r>
+      <w:r>
+        <w:rPr>
+          <w:rFonts w:ascii="Courier New" w:hAnsi="Courier New" w:cs="Courier New"/>
+          <w:color w:val="006400"/>
+          <w:sz w:val="16"/>
+          <w:szCs w:val="16"/>
+          <w:highlight w:val="white"/>
+          <w:lang w:val="en-US"/>
+        </w:rPr>
+        <w:t>&lt;!-- *** Root folder containing the test system *** --&gt;</w:t>
+      </w:r>
+      <w:r>
+        <w:rPr>
+          <w:rFonts w:ascii="Courier New" w:hAnsi="Courier New" w:cs="Courier New"/>
+          <w:color w:val="000000"/>
+          <w:sz w:val="16"/>
+          <w:szCs w:val="16"/>
+          <w:highlight w:val="white"/>
+          <w:lang w:val="en-US"/>
+        </w:rPr>
+        <w:br/>
+        <w:t xml:space="preserve">        </w:t>
+      </w:r>
+      <w:r>
+        <w:rPr>
+          <w:rFonts w:ascii="Courier New" w:hAnsi="Courier New" w:cs="Courier New"/>
+          <w:color w:val="000096"/>
+          <w:sz w:val="16"/>
+          <w:szCs w:val="16"/>
+          <w:highlight w:val="white"/>
+          <w:lang w:val="en-US"/>
+        </w:rPr>
+        <w:t>&lt;folder</w:t>
+      </w:r>
+      <w:r>
+        <w:rPr>
+          <w:rFonts w:ascii="Courier New" w:hAnsi="Courier New" w:cs="Courier New"/>
+          <w:color w:val="F5844C"/>
+          <w:sz w:val="16"/>
+          <w:szCs w:val="16"/>
+          <w:highlight w:val="white"/>
+          <w:lang w:val="en-US"/>
+        </w:rPr>
+        <w:t xml:space="preserve"> foxpath</w:t>
+      </w:r>
+      <w:r>
+        <w:rPr>
+          <w:rFonts w:ascii="Courier New" w:hAnsi="Courier New" w:cs="Courier New"/>
+          <w:color w:val="FF8040"/>
+          <w:sz w:val="16"/>
+          <w:szCs w:val="16"/>
+          <w:highlight w:val="white"/>
+          <w:lang w:val="en-US"/>
+        </w:rPr>
+        <w:t>=</w:t>
+      </w:r>
+      <w:r>
+        <w:rPr>
+          <w:rFonts w:ascii="Courier New" w:hAnsi="Courier New" w:cs="Courier New"/>
+          <w:color w:val="993300"/>
+          <w:sz w:val="16"/>
+          <w:szCs w:val="16"/>
+          <w:highlight w:val="white"/>
+          <w:lang w:val="en-US"/>
+        </w:rPr>
+        <w:t>"."</w:t>
+      </w:r>
+      <w:r>
+        <w:rPr>
+          <w:rFonts w:ascii="Courier New" w:hAnsi="Courier New" w:cs="Courier New"/>
+          <w:color w:val="000096"/>
+          <w:sz w:val="16"/>
+          <w:szCs w:val="16"/>
+          <w:highlight w:val="white"/>
+          <w:lang w:val="en-US"/>
+        </w:rPr>
+        <w:t>&gt;</w:t>
+      </w:r>
+      <w:r>
+        <w:rPr>
+          <w:rFonts w:ascii="Courier New" w:hAnsi="Courier New" w:cs="Courier New"/>
+          <w:color w:val="000000"/>
+          <w:sz w:val="16"/>
+          <w:szCs w:val="16"/>
+          <w:highlight w:val="white"/>
+          <w:lang w:val="en-US"/>
+        </w:rPr>
+        <w:t xml:space="preserve"> </w:t>
+      </w:r>
+      <w:r>
+        <w:rPr>
+          <w:rFonts w:ascii="Courier New" w:hAnsi="Courier New" w:cs="Courier New"/>
+          <w:color w:val="000000"/>
+          <w:sz w:val="16"/>
+          <w:szCs w:val="16"/>
+          <w:highlight w:val="white"/>
+          <w:lang w:val="en-US"/>
+        </w:rPr>
+        <w:br/>
+        <w:t xml:space="preserve">            </w:t>
+      </w:r>
+      <w:r>
+        <w:rPr>
+          <w:rFonts w:ascii="Courier New" w:hAnsi="Courier New" w:cs="Courier New"/>
+          <w:color w:val="000000"/>
+          <w:sz w:val="16"/>
+          <w:szCs w:val="16"/>
+          <w:highlight w:val="white"/>
+          <w:lang w:val="en-US"/>
+        </w:rPr>
+        <w:t>...</w:t>
+      </w:r>
+    </w:p>
+    <w:p>
+      <w:pPr>
+        <w:shd w:val="clear" w:color="auto" w:fill="FFFFFF"/>
+        <w:autoSpaceDE w:val="0"/>
+        <w:autoSpaceDN w:val="0"/>
+        <w:adjustRightInd w:val="0"/>
+        <w:spacing w:after="0" w:line="240" w:lineRule="auto"/>
+        <w:rPr>
+          <w:rFonts w:ascii="Courier New" w:hAnsi="Courier New" w:cs="Courier New"/>
+          <w:sz w:val="16"/>
+          <w:szCs w:val="16"/>
+          <w:highlight w:val="white"/>
+          <w:lang w:val="en-US"/>
+        </w:rPr>
+      </w:pPr>
+      <w:r>
+        <w:rPr>
+          <w:rFonts w:ascii="Courier New" w:hAnsi="Courier New" w:cs="Courier New"/>
+          <w:color w:val="000000"/>
+          <w:sz w:val="16"/>
+          <w:szCs w:val="16"/>
+          <w:highlight w:val="white"/>
+          <w:lang w:val="en-US"/>
+        </w:rPr>
+        <w:t xml:space="preserve">            </w:t>
+      </w:r>
+      <w:r>
+        <w:rPr>
+          <w:rFonts w:ascii="Courier New" w:hAnsi="Courier New" w:cs="Courier New"/>
+          <w:color w:val="006400"/>
+          <w:sz w:val="16"/>
+          <w:szCs w:val="16"/>
+          <w:highlight w:val="white"/>
+          <w:lang w:val="en-US"/>
+        </w:rPr>
+        <w:t>&lt;!-- *** Codelist folder --&gt;</w:t>
+      </w:r>
+      <w:r>
+        <w:rPr>
+          <w:rFonts w:ascii="Courier New" w:hAnsi="Courier New" w:cs="Courier New"/>
+          <w:color w:val="000000"/>
+          <w:sz w:val="16"/>
+          <w:szCs w:val="16"/>
+          <w:highlight w:val="white"/>
+          <w:lang w:val="en-US"/>
+        </w:rPr>
+        <w:br/>
+        <w:t xml:space="preserve">            </w:t>
+      </w:r>
+      <w:r>
+        <w:rPr>
+          <w:rFonts w:ascii="Courier New" w:hAnsi="Courier New" w:cs="Courier New"/>
+          <w:color w:val="000096"/>
+          <w:sz w:val="16"/>
+          <w:szCs w:val="16"/>
+          <w:highlight w:val="white"/>
+          <w:lang w:val="en-US"/>
+        </w:rPr>
+        <w:t>&lt;folder</w:t>
+      </w:r>
+      <w:r>
+        <w:rPr>
+          <w:rFonts w:ascii="Courier New" w:hAnsi="Courier New" w:cs="Courier New"/>
+          <w:color w:val="F5844C"/>
+          <w:sz w:val="16"/>
+          <w:szCs w:val="16"/>
+          <w:highlight w:val="white"/>
+          <w:lang w:val="en-US"/>
+        </w:rPr>
+        <w:t xml:space="preserve"> foxpath</w:t>
+      </w:r>
+      <w:r>
+        <w:rPr>
+          <w:rFonts w:ascii="Courier New" w:hAnsi="Courier New" w:cs="Courier New"/>
+          <w:color w:val="FF8040"/>
+          <w:sz w:val="16"/>
+          <w:szCs w:val="16"/>
+          <w:highlight w:val="white"/>
+          <w:lang w:val="en-US"/>
+        </w:rPr>
+        <w:t>=</w:t>
+      </w:r>
+      <w:r>
+        <w:rPr>
+          <w:rFonts w:ascii="Courier New" w:hAnsi="Courier New" w:cs="Courier New"/>
+          <w:color w:val="993300"/>
+          <w:sz w:val="16"/>
+          <w:szCs w:val="16"/>
+          <w:highlight w:val="white"/>
+          <w:lang w:val="en-US"/>
+        </w:rPr>
+        <w:t>".\\codelists"</w:t>
+      </w:r>
+      <w:r>
+        <w:rPr>
+          <w:rFonts w:ascii="Courier New" w:hAnsi="Courier New" w:cs="Courier New"/>
+          <w:color w:val="000096"/>
+          <w:sz w:val="16"/>
+          <w:szCs w:val="16"/>
+          <w:highlight w:val="white"/>
+          <w:lang w:val="en-US"/>
+        </w:rPr>
+        <w:t>&gt;</w:t>
+      </w:r>
+      <w:r>
+        <w:rPr>
+          <w:rFonts w:ascii="Courier New" w:hAnsi="Courier New" w:cs="Courier New"/>
+          <w:color w:val="000000"/>
+          <w:sz w:val="16"/>
+          <w:szCs w:val="16"/>
+          <w:highlight w:val="white"/>
+          <w:lang w:val="en-US"/>
+        </w:rPr>
+        <w:br/>
+        <w:t xml:space="preserve">                </w:t>
+      </w:r>
+      <w:r>
+        <w:rPr>
+          <w:rFonts w:ascii="Courier New" w:hAnsi="Courier New" w:cs="Courier New"/>
+          <w:color w:val="000096"/>
+          <w:sz w:val="16"/>
+          <w:szCs w:val="16"/>
+          <w:highlight w:val="white"/>
+          <w:lang w:val="en-US"/>
+        </w:rPr>
+        <w:t>&lt;targetSize</w:t>
+      </w:r>
+      <w:r>
+        <w:rPr>
+          <w:rFonts w:ascii="Courier New" w:hAnsi="Courier New" w:cs="Courier New"/>
+          <w:color w:val="F5844C"/>
+          <w:sz w:val="16"/>
+          <w:szCs w:val="16"/>
+          <w:highlight w:val="white"/>
+          <w:lang w:val="en-US"/>
+        </w:rPr>
+        <w:t xml:space="preserve"> msg</w:t>
+      </w:r>
+      <w:r>
+        <w:rPr>
+          <w:rFonts w:ascii="Courier New" w:hAnsi="Courier New" w:cs="Courier New"/>
+          <w:color w:val="FF8040"/>
+          <w:sz w:val="16"/>
+          <w:szCs w:val="16"/>
+          <w:highlight w:val="white"/>
+          <w:lang w:val="en-US"/>
+        </w:rPr>
+        <w:t>=</w:t>
+      </w:r>
+      <w:r>
+        <w:rPr>
+          <w:rFonts w:ascii="Courier New" w:hAnsi="Courier New" w:cs="Courier New"/>
+          <w:color w:val="993300"/>
+          <w:sz w:val="16"/>
+          <w:szCs w:val="16"/>
+          <w:highlight w:val="white"/>
+          <w:lang w:val="en-US"/>
+        </w:rPr>
+        <w:t>"No codelist folder found"</w:t>
+      </w:r>
+      <w:r>
+        <w:rPr>
+          <w:rFonts w:ascii="Courier New" w:hAnsi="Courier New" w:cs="Courier New"/>
+          <w:color w:val="F5844C"/>
+          <w:sz w:val="16"/>
+          <w:szCs w:val="16"/>
+          <w:highlight w:val="white"/>
+          <w:lang w:val="en-US"/>
+        </w:rPr>
+        <w:t xml:space="preserve"> count</w:t>
+      </w:r>
+      <w:r>
+        <w:rPr>
+          <w:rFonts w:ascii="Courier New" w:hAnsi="Courier New" w:cs="Courier New"/>
+          <w:color w:val="FF8040"/>
+          <w:sz w:val="16"/>
+          <w:szCs w:val="16"/>
+          <w:highlight w:val="white"/>
+          <w:lang w:val="en-US"/>
+        </w:rPr>
+        <w:t>=</w:t>
+      </w:r>
+      <w:r>
+        <w:rPr>
+          <w:rFonts w:ascii="Courier New" w:hAnsi="Courier New" w:cs="Courier New"/>
+          <w:color w:val="993300"/>
+          <w:sz w:val="16"/>
+          <w:szCs w:val="16"/>
+          <w:highlight w:val="white"/>
+          <w:lang w:val="en-US"/>
+        </w:rPr>
+        <w:t>"1"</w:t>
+      </w:r>
+      <w:r>
+        <w:rPr>
+          <w:rFonts w:ascii="Courier New" w:hAnsi="Courier New" w:cs="Courier New"/>
+          <w:color w:val="000096"/>
+          <w:sz w:val="16"/>
+          <w:szCs w:val="16"/>
+          <w:highlight w:val="white"/>
+          <w:lang w:val="en-US"/>
+        </w:rPr>
+        <w:t>/&gt;</w:t>
+      </w:r>
+      <w:r>
+        <w:rPr>
+          <w:rFonts w:ascii="Courier New" w:hAnsi="Courier New" w:cs="Courier New"/>
+          <w:color w:val="000000"/>
+          <w:sz w:val="16"/>
+          <w:szCs w:val="16"/>
+          <w:highlight w:val="white"/>
+          <w:lang w:val="en-US"/>
+        </w:rPr>
+        <w:br/>
+      </w:r>
+      <w:r>
+        <w:rPr>
+          <w:rFonts w:ascii="Courier New" w:hAnsi="Courier New" w:cs="Courier New"/>
+          <w:b/>
+          <w:color w:val="000000"/>
+          <w:sz w:val="16"/>
+          <w:szCs w:val="16"/>
+          <w:highlight w:val="white"/>
+          <w:lang w:val="en-US"/>
+        </w:rPr>
+        <w:t xml:space="preserve">                </w:t>
+      </w:r>
+      <w:r>
+        <w:rPr>
+          <w:rFonts w:ascii="Courier New" w:hAnsi="Courier New" w:cs="Courier New"/>
+          <w:b/>
+          <w:color w:val="000096"/>
+          <w:sz w:val="16"/>
+          <w:szCs w:val="16"/>
+          <w:highlight w:val="white"/>
+          <w:lang w:val="en-US"/>
+        </w:rPr>
+        <w:t>&lt;foxpath</w:t>
+      </w:r>
+      <w:r>
+        <w:rPr>
+          <w:rFonts w:ascii="Courier New" w:hAnsi="Courier New" w:cs="Courier New"/>
+          <w:b/>
+          <w:color w:val="F5844C"/>
+          <w:sz w:val="16"/>
+          <w:szCs w:val="16"/>
+          <w:highlight w:val="white"/>
+          <w:lang w:val="en-US"/>
+        </w:rPr>
+        <w:t xml:space="preserve"> expr</w:t>
+      </w:r>
+      <w:r>
+        <w:rPr>
+          <w:rFonts w:ascii="Courier New" w:hAnsi="Courier New" w:cs="Courier New"/>
+          <w:b/>
+          <w:color w:val="FF8040"/>
+          <w:sz w:val="16"/>
+          <w:szCs w:val="16"/>
+          <w:highlight w:val="white"/>
+          <w:lang w:val="en-US"/>
+        </w:rPr>
+        <w:t>=</w:t>
+      </w:r>
+      <w:r>
+        <w:rPr>
+          <w:rFonts w:ascii="Courier New" w:hAnsi="Courier New" w:cs="Courier New"/>
+          <w:b/>
+          <w:color w:val="993300"/>
+          <w:sz w:val="16"/>
+          <w:szCs w:val="16"/>
+          <w:highlight w:val="white"/>
+          <w:lang w:val="en-US"/>
+        </w:rPr>
+        <w:t>"*.xml/codelist[entry/@code/string()]/@name"</w:t>
+      </w:r>
+      <w:r>
+        <w:rPr>
+          <w:rFonts w:ascii="Courier New" w:hAnsi="Courier New" w:cs="Courier New"/>
+          <w:b/>
+          <w:color w:val="F5844C"/>
+          <w:sz w:val="16"/>
+          <w:szCs w:val="16"/>
+          <w:highlight w:val="white"/>
+          <w:lang w:val="en-US"/>
+        </w:rPr>
+        <w:t xml:space="preserve"> minCount</w:t>
+      </w:r>
+      <w:r>
+        <w:rPr>
+          <w:rFonts w:ascii="Courier New" w:hAnsi="Courier New" w:cs="Courier New"/>
+          <w:b/>
+          <w:color w:val="FF8040"/>
+          <w:sz w:val="16"/>
+          <w:szCs w:val="16"/>
+          <w:highlight w:val="white"/>
+          <w:lang w:val="en-US"/>
+        </w:rPr>
+        <w:t>=</w:t>
+      </w:r>
+      <w:r>
+        <w:rPr>
+          <w:rFonts w:ascii="Courier New" w:hAnsi="Courier New" w:cs="Courier New"/>
+          <w:b/>
+          <w:color w:val="993300"/>
+          <w:sz w:val="16"/>
+          <w:szCs w:val="16"/>
+          <w:highlight w:val="white"/>
+          <w:lang w:val="en-US"/>
+        </w:rPr>
+        <w:t>"1"</w:t>
+      </w:r>
+      <w:r>
+        <w:rPr>
+          <w:rFonts w:ascii="Courier New" w:hAnsi="Courier New" w:cs="Courier New"/>
+          <w:b/>
+          <w:color w:val="000096"/>
+          <w:sz w:val="16"/>
+          <w:szCs w:val="16"/>
+          <w:highlight w:val="white"/>
+          <w:lang w:val="en-US"/>
+        </w:rPr>
+        <w:t>/&gt;</w:t>
+      </w:r>
+      <w:r>
+        <w:rPr>
+          <w:rFonts w:ascii="Courier New" w:hAnsi="Courier New" w:cs="Courier New"/>
+          <w:b/>
+          <w:color w:val="000000"/>
+          <w:sz w:val="16"/>
+          <w:szCs w:val="16"/>
+          <w:highlight w:val="white"/>
+          <w:lang w:val="en-US"/>
+        </w:rPr>
+        <w:br/>
+      </w:r>
+      <w:r>
+        <w:rPr>
+          <w:rFonts w:ascii="Courier New" w:hAnsi="Courier New" w:cs="Courier New"/>
+          <w:color w:val="000000"/>
+          <w:sz w:val="16"/>
+          <w:szCs w:val="16"/>
+          <w:highlight w:val="white"/>
+          <w:lang w:val="en-US"/>
+        </w:rPr>
+        <w:lastRenderedPageBreak/>
+        <w:t xml:space="preserve">            </w:t>
+      </w:r>
+      <w:r>
+        <w:rPr>
+          <w:rFonts w:ascii="Courier New" w:hAnsi="Courier New" w:cs="Courier New"/>
+          <w:color w:val="000096"/>
+          <w:sz w:val="16"/>
+          <w:szCs w:val="16"/>
+          <w:highlight w:val="white"/>
+          <w:lang w:val="en-US"/>
+        </w:rPr>
+        <w:t>&lt;/folder&gt;</w:t>
+      </w:r>
+      <w:r>
+        <w:rPr>
+          <w:rFonts w:ascii="Courier New" w:hAnsi="Courier New" w:cs="Courier New"/>
+          <w:color w:val="000000"/>
+          <w:sz w:val="16"/>
+          <w:szCs w:val="16"/>
+          <w:highlight w:val="white"/>
+          <w:lang w:val="en-US"/>
+        </w:rPr>
+        <w:t xml:space="preserve">                </w:t>
+      </w:r>
+      <w:r>
+        <w:rPr>
+          <w:rFonts w:ascii="Courier New" w:hAnsi="Courier New" w:cs="Courier New"/>
+          <w:color w:val="000000"/>
+          <w:sz w:val="16"/>
+          <w:szCs w:val="16"/>
+          <w:highlight w:val="white"/>
+          <w:lang w:val="en-US"/>
+        </w:rPr>
+        <w:br/>
+      </w:r>
+    </w:p>
+    <w:p>
+      <w:pPr>
+        <w:rPr>
+          <w:lang w:val="en-US"/>
+        </w:rPr>
+      </w:pPr>
+      <w:r>
+        <w:rPr>
+          <w:lang w:val="en-US"/>
+        </w:rPr>
+        <w:t xml:space="preserve">Note the mixed navigation of the foxpath expression – </w:t>
+      </w:r>
+      <w:r>
+        <w:rPr>
+          <w:lang w:val="en-US"/>
+        </w:rPr>
+        <w:t xml:space="preserve">starting with file system navigation to </w:t>
+      </w:r>
+      <w:r>
+        <w:rPr>
+          <w:lang w:val="en-US"/>
+        </w:rPr>
+        <w:t>all *.xml file</w:t>
+      </w:r>
+      <w:r>
+        <w:rPr>
+          <w:lang w:val="en-US"/>
+        </w:rPr>
+        <w:t>s</w:t>
+      </w:r>
+      <w:r>
+        <w:rPr>
+          <w:lang w:val="en-US"/>
+        </w:rPr>
+        <w:t>, then drilling down into their content</w:t>
+      </w:r>
+      <w:r>
+        <w:rPr>
+          <w:lang w:val="en-US"/>
+        </w:rPr>
+        <w:t>, ending at their</w:t>
+      </w:r>
+      <w:r>
+        <w:rPr>
+          <w:lang w:val="en-US"/>
+        </w:rPr>
+        <w:t xml:space="preserve"> </w:t>
+      </w:r>
+      <w:r>
+        <w:rPr>
+          <w:rFonts w:ascii="Courier New" w:hAnsi="Courier New" w:cs="Courier New"/>
+          <w:lang w:val="en-US"/>
+        </w:rPr>
+        <w:t>&lt;codelist&gt;</w:t>
+      </w:r>
+      <w:r>
+        <w:rPr>
+          <w:lang w:val="en-US"/>
+        </w:rPr>
+        <w:t xml:space="preserve"> elements.</w:t>
+      </w:r>
+    </w:p>
+    <w:p>
+      <w:pPr>
+        <w:rPr>
+          <w:lang w:val="en-US"/>
+        </w:rPr>
+      </w:pPr>
+      <w:r>
+        <w:rPr>
+          <w:lang w:val="en-US"/>
+        </w:rPr>
+        <w:t xml:space="preserve">Now we turn to the files representing response messages. </w:t>
+      </w:r>
+      <w:r>
+        <w:rPr>
+          <w:lang w:val="en-US"/>
+        </w:rPr>
+        <w:t>They must be “fresh”, that is, have a timestamp of last modification which is after a timestamp specified by a call parameter of the validation operation</w:t>
+      </w:r>
+      <w:r>
+        <w:rPr>
+          <w:lang w:val="en-US"/>
+        </w:rPr>
+        <w:t xml:space="preserve">. This is accomplised by a </w:t>
+      </w:r>
+      <w:r>
+        <w:rPr>
+          <w:rFonts w:ascii="Courier New" w:hAnsi="Courier New" w:cs="Courier New"/>
+          <w:lang w:val="en-US"/>
+        </w:rPr>
+        <w:t>&lt;lastModified&gt;</w:t>
+      </w:r>
+      <w:r>
+        <w:rPr>
+          <w:lang w:val="en-US"/>
+        </w:rPr>
+        <w:t xml:space="preserve"> constraint</w:t>
+      </w:r>
+      <w:r>
+        <w:rPr>
+          <w:lang w:val="en-US"/>
+        </w:rPr>
+        <w:t>:</w:t>
+      </w:r>
+    </w:p>
+    <w:p>
+      <w:pPr>
+        <w:shd w:val="clear" w:color="auto" w:fill="FFFFFF"/>
+        <w:autoSpaceDE w:val="0"/>
+        <w:autoSpaceDN w:val="0"/>
+        <w:adjustRightInd w:val="0"/>
+        <w:spacing w:after="0" w:line="240" w:lineRule="auto"/>
+        <w:rPr>
+          <w:rFonts w:ascii="Courier New" w:hAnsi="Courier New" w:cs="Courier New"/>
+          <w:color w:val="000096"/>
+          <w:sz w:val="16"/>
+          <w:szCs w:val="16"/>
+          <w:highlight w:val="white"/>
+          <w:lang w:val="en-US"/>
+        </w:rPr>
+      </w:pPr>
+      <w:r>
+        <w:rPr>
+          <w:rFonts w:ascii="Courier New" w:hAnsi="Courier New" w:cs="Courier New"/>
+          <w:color w:val="006400"/>
+          <w:sz w:val="16"/>
+          <w:szCs w:val="16"/>
+          <w:highlight w:val="white"/>
+          <w:lang w:val="en-US"/>
+        </w:rPr>
+        <w:t>&lt;!-- *** Response message *** --&gt;</w:t>
+      </w:r>
       <w:bookmarkStart w:id="0" w:name="_GoBack"/>
       <w:bookmarkEnd w:id="0"/>
+      <w:r>
+        <w:rPr>
+          <w:rFonts w:ascii="Courier New" w:hAnsi="Courier New" w:cs="Courier New"/>
+          <w:color w:val="000000"/>
+          <w:sz w:val="16"/>
+          <w:szCs w:val="16"/>
+          <w:highlight w:val="white"/>
+          <w:lang w:val="en-US"/>
+        </w:rPr>
+        <w:t xml:space="preserve">                </w:t>
+      </w:r>
+      <w:r>
+        <w:rPr>
+          <w:rFonts w:ascii="Courier New" w:hAnsi="Courier New" w:cs="Courier New"/>
+          <w:color w:val="000000"/>
+          <w:sz w:val="16"/>
+          <w:szCs w:val="16"/>
+          <w:highlight w:val="white"/>
+          <w:lang w:val="en-US"/>
+        </w:rPr>
+        <w:br/>
+      </w:r>
+      <w:r>
+        <w:rPr>
+          <w:rFonts w:ascii="Courier New" w:hAnsi="Courier New" w:cs="Courier New"/>
+          <w:color w:val="000096"/>
+          <w:sz w:val="16"/>
+          <w:szCs w:val="16"/>
+          <w:highlight w:val="white"/>
+          <w:lang w:val="en-US"/>
+        </w:rPr>
+        <w:t>&lt;file</w:t>
+      </w:r>
+      <w:r>
+        <w:rPr>
+          <w:rFonts w:ascii="Courier New" w:hAnsi="Courier New" w:cs="Courier New"/>
+          <w:color w:val="F5844C"/>
+          <w:sz w:val="16"/>
+          <w:szCs w:val="16"/>
+          <w:highlight w:val="white"/>
+          <w:lang w:val="en-US"/>
+        </w:rPr>
+        <w:t xml:space="preserve"> foxpath</w:t>
+      </w:r>
+      <w:r>
+        <w:rPr>
+          <w:rFonts w:ascii="Courier New" w:hAnsi="Courier New" w:cs="Courier New"/>
+          <w:color w:val="FF8040"/>
+          <w:sz w:val="16"/>
+          <w:szCs w:val="16"/>
+          <w:highlight w:val="white"/>
+          <w:lang w:val="en-US"/>
+        </w:rPr>
+        <w:t>=</w:t>
+      </w:r>
+      <w:r>
+        <w:rPr>
+          <w:rFonts w:ascii="Courier New" w:hAnsi="Courier New" w:cs="Courier New"/>
+          <w:color w:val="993300"/>
+          <w:sz w:val="16"/>
+          <w:szCs w:val="16"/>
+          <w:highlight w:val="white"/>
+          <w:lang w:val="en-US"/>
+        </w:rPr>
+        <w:t>"output\*"</w:t>
+      </w:r>
+      <w:r>
+        <w:rPr>
+          <w:rFonts w:ascii="Courier New" w:hAnsi="Courier New" w:cs="Courier New"/>
+          <w:color w:val="000096"/>
+          <w:sz w:val="16"/>
+          <w:szCs w:val="16"/>
+          <w:highlight w:val="white"/>
+          <w:lang w:val="en-US"/>
+        </w:rPr>
+        <w:t>&gt;</w:t>
+      </w:r>
+      <w:r>
+        <w:rPr>
+          <w:rFonts w:ascii="Courier New" w:hAnsi="Courier New" w:cs="Courier New"/>
+          <w:color w:val="000000"/>
+          <w:sz w:val="16"/>
+          <w:szCs w:val="16"/>
+          <w:highlight w:val="white"/>
+          <w:lang w:val="en-US"/>
+        </w:rPr>
+        <w:br/>
+      </w:r>
+      <w:r>
+        <w:rPr>
+          <w:rFonts w:ascii="Courier New" w:hAnsi="Courier New" w:cs="Courier New"/>
+          <w:color w:val="000000"/>
+          <w:sz w:val="16"/>
+          <w:szCs w:val="16"/>
+          <w:highlight w:val="white"/>
+          <w:lang w:val="en-US"/>
+        </w:rPr>
+        <w:t xml:space="preserve">  </w:t>
+      </w:r>
+      <w:r>
+        <w:rPr>
+          <w:rFonts w:ascii="Courier New" w:hAnsi="Courier New" w:cs="Courier New"/>
+          <w:color w:val="000096"/>
+          <w:sz w:val="16"/>
+          <w:szCs w:val="16"/>
+          <w:highlight w:val="white"/>
+          <w:lang w:val="en-US"/>
+        </w:rPr>
+        <w:t>&lt;targetSize</w:t>
+      </w:r>
+      <w:r>
+        <w:rPr>
+          <w:rFonts w:ascii="Courier New" w:hAnsi="Courier New" w:cs="Courier New"/>
+          <w:color w:val="F5844C"/>
+          <w:sz w:val="16"/>
+          <w:szCs w:val="16"/>
+          <w:highlight w:val="white"/>
+          <w:lang w:val="en-US"/>
+        </w:rPr>
+        <w:t xml:space="preserve"> msg</w:t>
+      </w:r>
+      <w:r>
+        <w:rPr>
+          <w:rFonts w:ascii="Courier New" w:hAnsi="Courier New" w:cs="Courier New"/>
+          <w:color w:val="FF8040"/>
+          <w:sz w:val="16"/>
+          <w:szCs w:val="16"/>
+          <w:highlight w:val="white"/>
+          <w:lang w:val="en-US"/>
+        </w:rPr>
+        <w:t>=</w:t>
+      </w:r>
+      <w:r>
+        <w:rPr>
+          <w:rFonts w:ascii="Courier New" w:hAnsi="Courier New" w:cs="Courier New"/>
+          <w:color w:val="993300"/>
+          <w:sz w:val="16"/>
+          <w:szCs w:val="16"/>
+          <w:highlight w:val="white"/>
+          <w:lang w:val="en-US"/>
+        </w:rPr>
+        <w:t>"Input folder without request msgs"</w:t>
+      </w:r>
+      <w:r>
+        <w:rPr>
+          <w:rFonts w:ascii="Courier New" w:hAnsi="Courier New" w:cs="Courier New"/>
+          <w:color w:val="F5844C"/>
+          <w:sz w:val="16"/>
+          <w:szCs w:val="16"/>
+          <w:highlight w:val="white"/>
+          <w:lang w:val="en-US"/>
+        </w:rPr>
+        <w:t xml:space="preserve"> minCount</w:t>
+      </w:r>
+      <w:r>
+        <w:rPr>
+          <w:rFonts w:ascii="Courier New" w:hAnsi="Courier New" w:cs="Courier New"/>
+          <w:color w:val="FF8040"/>
+          <w:sz w:val="16"/>
+          <w:szCs w:val="16"/>
+          <w:highlight w:val="white"/>
+          <w:lang w:val="en-US"/>
+        </w:rPr>
+        <w:t>=</w:t>
+      </w:r>
+      <w:r>
+        <w:rPr>
+          <w:rFonts w:ascii="Courier New" w:hAnsi="Courier New" w:cs="Courier New"/>
+          <w:color w:val="993300"/>
+          <w:sz w:val="16"/>
+          <w:szCs w:val="16"/>
+          <w:highlight w:val="white"/>
+          <w:lang w:val="en-US"/>
+        </w:rPr>
+        <w:t>"1"</w:t>
+      </w:r>
+      <w:r>
+        <w:rPr>
+          <w:rFonts w:ascii="Courier New" w:hAnsi="Courier New" w:cs="Courier New"/>
+          <w:color w:val="000096"/>
+          <w:sz w:val="16"/>
+          <w:szCs w:val="16"/>
+          <w:highlight w:val="white"/>
+          <w:lang w:val="en-US"/>
+        </w:rPr>
+        <w:t>/&gt;</w:t>
+      </w:r>
+    </w:p>
+    <w:p>
+      <w:pPr>
+        <w:shd w:val="clear" w:color="auto" w:fill="FFFFFF"/>
+        <w:autoSpaceDE w:val="0"/>
+        <w:autoSpaceDN w:val="0"/>
+        <w:adjustRightInd w:val="0"/>
+        <w:spacing w:after="0" w:line="240" w:lineRule="auto"/>
+        <w:rPr>
+          <w:rFonts w:ascii="Courier New" w:hAnsi="Courier New" w:cs="Courier New"/>
+          <w:color w:val="000096"/>
+          <w:sz w:val="16"/>
+          <w:szCs w:val="16"/>
+          <w:highlight w:val="white"/>
+          <w:lang w:val="en-US"/>
+        </w:rPr>
+      </w:pPr>
+    </w:p>
+    <w:p>
+      <w:pPr>
+        <w:shd w:val="clear" w:color="auto" w:fill="FFFFFF"/>
+        <w:autoSpaceDE w:val="0"/>
+        <w:autoSpaceDN w:val="0"/>
+        <w:adjustRightInd w:val="0"/>
+        <w:spacing w:after="0" w:line="240" w:lineRule="auto"/>
+        <w:rPr>
+          <w:rFonts w:ascii="Courier New" w:hAnsi="Courier New" w:cs="Courier New"/>
+          <w:sz w:val="16"/>
+          <w:szCs w:val="16"/>
+          <w:highlight w:val="white"/>
+          <w:lang w:val="en-US"/>
+        </w:rPr>
+      </w:pPr>
+      <w:r>
+        <w:rPr>
+          <w:rFonts w:ascii="Courier New" w:hAnsi="Courier New" w:cs="Courier New"/>
+          <w:color w:val="006400"/>
+          <w:sz w:val="16"/>
+          <w:szCs w:val="16"/>
+          <w:highlight w:val="white"/>
+          <w:lang w:val="en-US"/>
+        </w:rPr>
+        <w:t xml:space="preserve">  </w:t>
+      </w:r>
+      <w:r>
+        <w:rPr>
+          <w:rFonts w:ascii="Courier New" w:hAnsi="Courier New" w:cs="Courier New"/>
+          <w:color w:val="006400"/>
+          <w:sz w:val="16"/>
+          <w:szCs w:val="16"/>
+          <w:highlight w:val="white"/>
+          <w:lang w:val="en-US"/>
+        </w:rPr>
+        <w:t>&lt;!-- *** Check - response fresh? *** --&gt;</w:t>
+      </w:r>
+      <w:r>
+        <w:rPr>
+          <w:rFonts w:ascii="Courier New" w:hAnsi="Courier New" w:cs="Courier New"/>
+          <w:color w:val="000000"/>
+          <w:sz w:val="16"/>
+          <w:szCs w:val="16"/>
+          <w:highlight w:val="white"/>
+          <w:lang w:val="en-US"/>
+        </w:rPr>
+        <w:br/>
+        <w:t xml:space="preserve">  </w:t>
+      </w:r>
+      <w:r>
+        <w:rPr>
+          <w:rFonts w:ascii="Courier New" w:hAnsi="Courier New" w:cs="Courier New"/>
+          <w:color w:val="000096"/>
+          <w:sz w:val="16"/>
+          <w:szCs w:val="16"/>
+          <w:highlight w:val="white"/>
+          <w:lang w:val="en-US"/>
+        </w:rPr>
+        <w:t>&lt;lastModified</w:t>
+      </w:r>
+      <w:r>
+        <w:rPr>
+          <w:rFonts w:ascii="Courier New" w:hAnsi="Courier New" w:cs="Courier New"/>
+          <w:color w:val="F5844C"/>
+          <w:sz w:val="16"/>
+          <w:szCs w:val="16"/>
+          <w:highlight w:val="white"/>
+          <w:lang w:val="en-US"/>
+        </w:rPr>
+        <w:t xml:space="preserve"> msg</w:t>
+      </w:r>
+      <w:r>
+        <w:rPr>
+          <w:rFonts w:ascii="Courier New" w:hAnsi="Courier New" w:cs="Courier New"/>
+          <w:color w:val="FF8040"/>
+          <w:sz w:val="16"/>
+          <w:szCs w:val="16"/>
+          <w:highlight w:val="white"/>
+          <w:lang w:val="en-US"/>
+        </w:rPr>
+        <w:t>=</w:t>
+      </w:r>
+      <w:r>
+        <w:rPr>
+          <w:rFonts w:ascii="Courier New" w:hAnsi="Courier New" w:cs="Courier New"/>
+          <w:color w:val="993300"/>
+          <w:sz w:val="16"/>
+          <w:szCs w:val="16"/>
+          <w:highlight w:val="white"/>
+          <w:lang w:val="en-US"/>
+        </w:rPr>
+        <w:t>"Stale output file"</w:t>
+      </w:r>
+      <w:r>
+        <w:rPr>
+          <w:rFonts w:ascii="Courier New" w:hAnsi="Courier New" w:cs="Courier New"/>
+          <w:color w:val="F5844C"/>
+          <w:sz w:val="16"/>
+          <w:szCs w:val="16"/>
+          <w:highlight w:val="white"/>
+          <w:lang w:val="en-US"/>
+        </w:rPr>
+        <w:t xml:space="preserve"> ge</w:t>
+      </w:r>
+      <w:r>
+        <w:rPr>
+          <w:rFonts w:ascii="Courier New" w:hAnsi="Courier New" w:cs="Courier New"/>
+          <w:color w:val="FF8040"/>
+          <w:sz w:val="16"/>
+          <w:szCs w:val="16"/>
+          <w:highlight w:val="white"/>
+          <w:lang w:val="en-US"/>
+        </w:rPr>
+        <w:t>=</w:t>
+      </w:r>
+      <w:r>
+        <w:rPr>
+          <w:rFonts w:ascii="Courier New" w:hAnsi="Courier New" w:cs="Courier New"/>
+          <w:color w:val="993300"/>
+          <w:sz w:val="16"/>
+          <w:szCs w:val="16"/>
+          <w:highlight w:val="white"/>
+          <w:lang w:val="en-US"/>
+        </w:rPr>
+        <w:t>"${lastModified}"</w:t>
+      </w:r>
+      <w:r>
+        <w:rPr>
+          <w:rFonts w:ascii="Courier New" w:hAnsi="Courier New" w:cs="Courier New"/>
+          <w:color w:val="000096"/>
+          <w:sz w:val="16"/>
+          <w:szCs w:val="16"/>
+          <w:highlight w:val="white"/>
+          <w:lang w:val="en-US"/>
+        </w:rPr>
+        <w:t>/&gt;</w:t>
+      </w:r>
+      <w:r>
+        <w:rPr>
+          <w:rFonts w:ascii="Courier New" w:hAnsi="Courier New" w:cs="Courier New"/>
+          <w:color w:val="000000"/>
+          <w:sz w:val="16"/>
+          <w:szCs w:val="16"/>
+          <w:highlight w:val="white"/>
+          <w:lang w:val="en-US"/>
+        </w:rPr>
+        <w:t xml:space="preserve">    </w:t>
+      </w:r>
+      <w:r>
+        <w:rPr>
+          <w:rFonts w:ascii="Courier New" w:hAnsi="Courier New" w:cs="Courier New"/>
+          <w:color w:val="000000"/>
+          <w:sz w:val="16"/>
+          <w:szCs w:val="16"/>
+          <w:highlight w:val="white"/>
+          <w:lang w:val="en-US"/>
+        </w:rPr>
+        <w:br/>
+      </w:r>
+      <w:r>
+        <w:rPr>
+          <w:rFonts w:ascii="Courier New" w:hAnsi="Courier New" w:cs="Courier New"/>
+          <w:color w:val="000096"/>
+          <w:sz w:val="16"/>
+          <w:szCs w:val="16"/>
+          <w:highlight w:val="white"/>
+          <w:lang w:val="en-US"/>
+        </w:rPr>
+        <w:t>&lt;/file&gt;</w:t>
+      </w:r>
+      <w:r>
+        <w:rPr>
+          <w:rFonts w:ascii="Courier New" w:hAnsi="Courier New" w:cs="Courier New"/>
+          <w:color w:val="000000"/>
+          <w:sz w:val="16"/>
+          <w:szCs w:val="16"/>
+          <w:highlight w:val="white"/>
+          <w:lang w:val="en-US"/>
+        </w:rPr>
+        <w:br/>
+      </w:r>
+    </w:p>
+    <w:p>
+      <w:pPr>
+        <w:rPr>
+          <w:lang w:val="en-US"/>
+        </w:rPr>
+      </w:pPr>
+      <w:r>
+        <w:rPr>
+          <w:lang w:val="en-US"/>
+        </w:rPr>
+        <w:t xml:space="preserve">In this code, the placeholder </w:t>
+      </w:r>
+      <w:r>
+        <w:rPr>
+          <w:rFonts w:ascii="Courier New" w:hAnsi="Courier New" w:cs="Courier New"/>
+          <w:lang w:val="en-US"/>
+        </w:rPr>
+        <w:t>${lastModified}</w:t>
+      </w:r>
+      <w:r>
+        <w:rPr>
+          <w:lang w:val="en-US"/>
+        </w:rPr>
+        <w:t xml:space="preserve"> is substituted by the value supplied </w:t>
+      </w:r>
+      <w:r>
+        <w:rPr>
+          <w:lang w:val="en-US"/>
+        </w:rPr>
+        <w:t xml:space="preserve">to the greenfox processor </w:t>
+      </w:r>
+      <w:r>
+        <w:rPr>
+          <w:lang w:val="en-US"/>
+        </w:rPr>
+        <w:t xml:space="preserve">as input parameter and declared </w:t>
+      </w:r>
+      <w:r>
+        <w:rPr>
+          <w:lang w:val="en-US"/>
+        </w:rPr>
+        <w:t xml:space="preserve">(and defaulted) </w:t>
+      </w:r>
+      <w:r>
+        <w:rPr>
+          <w:lang w:val="en-US"/>
+        </w:rPr>
+        <w:t>in the schema as a context parameter:</w:t>
+      </w:r>
+    </w:p>
+    <w:p>
+      <w:pPr>
+        <w:shd w:val="clear" w:color="auto" w:fill="FFFFFF"/>
+        <w:autoSpaceDE w:val="0"/>
+        <w:autoSpaceDN w:val="0"/>
+        <w:adjustRightInd w:val="0"/>
+        <w:spacing w:line="240" w:lineRule="auto"/>
+        <w:rPr>
+          <w:rFonts w:ascii="Courier New" w:hAnsi="Courier New" w:cs="Courier New"/>
+          <w:sz w:val="16"/>
+          <w:szCs w:val="16"/>
+          <w:highlight w:val="white"/>
+          <w:lang w:val="en-US"/>
+        </w:rPr>
+      </w:pPr>
+      <w:r>
+        <w:rPr>
+          <w:rFonts w:ascii="Courier New" w:hAnsi="Courier New" w:cs="Courier New"/>
+          <w:color w:val="000096"/>
+          <w:sz w:val="16"/>
+          <w:szCs w:val="16"/>
+          <w:highlight w:val="white"/>
+          <w:lang w:val="en-US"/>
+        </w:rPr>
+        <w:t>&lt;greenfox</w:t>
+      </w:r>
+      <w:r>
+        <w:rPr>
+          <w:rFonts w:ascii="Courier New" w:hAnsi="Courier New" w:cs="Courier New"/>
+          <w:color w:val="F5844C"/>
+          <w:sz w:val="16"/>
+          <w:szCs w:val="16"/>
+          <w:highlight w:val="white"/>
+          <w:lang w:val="en-US"/>
+        </w:rPr>
+        <w:t xml:space="preserve"> greenfoxURI</w:t>
+      </w:r>
+      <w:r>
+        <w:rPr>
+          <w:rFonts w:ascii="Courier New" w:hAnsi="Courier New" w:cs="Courier New"/>
+          <w:color w:val="FF8040"/>
+          <w:sz w:val="16"/>
+          <w:szCs w:val="16"/>
+          <w:highlight w:val="white"/>
+          <w:lang w:val="en-US"/>
+        </w:rPr>
+        <w:t>=</w:t>
+      </w:r>
+      <w:r>
+        <w:rPr>
+          <w:rFonts w:ascii="Courier New" w:hAnsi="Courier New" w:cs="Courier New"/>
+          <w:color w:val="993300"/>
+          <w:sz w:val="16"/>
+          <w:szCs w:val="16"/>
+          <w:highlight w:val="white"/>
+          <w:lang w:val="en-US"/>
+        </w:rPr>
+        <w:t>"http://www.parsqube.de/ns/greenfox-schema/examples/system-s"</w:t>
+      </w:r>
+      <w:r>
+        <w:rPr>
+          <w:rFonts w:ascii="Courier New" w:hAnsi="Courier New" w:cs="Courier New"/>
+          <w:color w:val="000000"/>
+          <w:sz w:val="16"/>
+          <w:szCs w:val="16"/>
+          <w:highlight w:val="white"/>
+          <w:lang w:val="en-US"/>
+        </w:rPr>
+        <w:br/>
+      </w:r>
+      <w:r>
+        <w:rPr>
+          <w:rFonts w:ascii="Courier New" w:hAnsi="Courier New" w:cs="Courier New"/>
+          <w:color w:val="F5844C"/>
+          <w:sz w:val="16"/>
+          <w:szCs w:val="16"/>
+          <w:highlight w:val="white"/>
+          <w:lang w:val="en-US"/>
+        </w:rPr>
+        <w:t xml:space="preserve">          xmlns</w:t>
+      </w:r>
+      <w:r>
+        <w:rPr>
+          <w:rFonts w:ascii="Courier New" w:hAnsi="Courier New" w:cs="Courier New"/>
+          <w:color w:val="FF8040"/>
+          <w:sz w:val="16"/>
+          <w:szCs w:val="16"/>
+          <w:highlight w:val="white"/>
+          <w:lang w:val="en-US"/>
+        </w:rPr>
+        <w:t>=</w:t>
+      </w:r>
+      <w:r>
+        <w:rPr>
+          <w:rFonts w:ascii="Courier New" w:hAnsi="Courier New" w:cs="Courier New"/>
+          <w:color w:val="993300"/>
+          <w:sz w:val="16"/>
+          <w:szCs w:val="16"/>
+          <w:highlight w:val="white"/>
+          <w:lang w:val="en-US"/>
+        </w:rPr>
+        <w:t>"http://www.greenfox.org/ns/schema"</w:t>
+      </w:r>
+      <w:r>
+        <w:rPr>
+          <w:rFonts w:ascii="Courier New" w:hAnsi="Courier New" w:cs="Courier New"/>
+          <w:color w:val="000096"/>
+          <w:sz w:val="16"/>
+          <w:szCs w:val="16"/>
+          <w:highlight w:val="white"/>
+          <w:lang w:val="en-US"/>
+        </w:rPr>
+        <w:t>&gt;</w:t>
+      </w:r>
+      <w:r>
+        <w:rPr>
+          <w:rFonts w:ascii="Courier New" w:hAnsi="Courier New" w:cs="Courier New"/>
+          <w:color w:val="000000"/>
+          <w:sz w:val="16"/>
+          <w:szCs w:val="16"/>
+          <w:highlight w:val="white"/>
+          <w:lang w:val="en-US"/>
+        </w:rPr>
+        <w:br/>
+      </w:r>
+      <w:r>
+        <w:rPr>
+          <w:rFonts w:ascii="Courier New" w:hAnsi="Courier New" w:cs="Courier New"/>
+          <w:color w:val="000000"/>
+          <w:sz w:val="16"/>
+          <w:szCs w:val="16"/>
+          <w:highlight w:val="white"/>
+          <w:lang w:val="en-US"/>
+        </w:rPr>
+        <w:br/>
+      </w:r>
+      <w:r>
+        <w:rPr>
+          <w:rFonts w:ascii="Courier New" w:hAnsi="Courier New" w:cs="Courier New"/>
+          <w:color w:val="000000"/>
+          <w:sz w:val="16"/>
+          <w:szCs w:val="16"/>
+          <w:highlight w:val="white"/>
+          <w:lang w:val="en-US"/>
+        </w:rPr>
+        <w:t xml:space="preserve">  </w:t>
+      </w:r>
+      <w:r>
+        <w:rPr>
+          <w:rFonts w:ascii="Courier New" w:hAnsi="Courier New" w:cs="Courier New"/>
+          <w:color w:val="000096"/>
+          <w:sz w:val="16"/>
+          <w:szCs w:val="16"/>
+          <w:highlight w:val="white"/>
+          <w:lang w:val="en-US"/>
+        </w:rPr>
+        <w:t>&lt;context&gt;</w:t>
+      </w:r>
+      <w:r>
+        <w:rPr>
+          <w:rFonts w:ascii="Courier New" w:hAnsi="Courier New" w:cs="Courier New"/>
+          <w:color w:val="000000"/>
+          <w:sz w:val="16"/>
+          <w:szCs w:val="16"/>
+          <w:highlight w:val="white"/>
+          <w:lang w:val="en-US"/>
+        </w:rPr>
+        <w:br/>
+        <w:t xml:space="preserve">  </w:t>
+      </w:r>
+      <w:r>
+        <w:rPr>
+          <w:rFonts w:ascii="Courier New" w:hAnsi="Courier New" w:cs="Courier New"/>
+          <w:color w:val="000000"/>
+          <w:sz w:val="16"/>
+          <w:szCs w:val="16"/>
+          <w:highlight w:val="white"/>
+          <w:lang w:val="en-US"/>
+        </w:rPr>
+        <w:t xml:space="preserve">  </w:t>
+      </w:r>
+      <w:r>
+        <w:rPr>
+          <w:rFonts w:ascii="Courier New" w:hAnsi="Courier New" w:cs="Courier New"/>
+          <w:color w:val="000096"/>
+          <w:sz w:val="16"/>
+          <w:szCs w:val="16"/>
+          <w:highlight w:val="white"/>
+          <w:lang w:val="en-US"/>
+        </w:rPr>
+        <w:t>&lt;field</w:t>
+      </w:r>
+      <w:r>
+        <w:rPr>
+          <w:rFonts w:ascii="Courier New" w:hAnsi="Courier New" w:cs="Courier New"/>
+          <w:color w:val="F5844C"/>
+          <w:sz w:val="16"/>
+          <w:szCs w:val="16"/>
+          <w:highlight w:val="white"/>
+          <w:lang w:val="en-US"/>
+        </w:rPr>
+        <w:t xml:space="preserve"> name</w:t>
+      </w:r>
+      <w:r>
+        <w:rPr>
+          <w:rFonts w:ascii="Courier New" w:hAnsi="Courier New" w:cs="Courier New"/>
+          <w:color w:val="FF8040"/>
+          <w:sz w:val="16"/>
+          <w:szCs w:val="16"/>
+          <w:highlight w:val="white"/>
+          <w:lang w:val="en-US"/>
+        </w:rPr>
+        <w:t>=</w:t>
+      </w:r>
+      <w:r>
+        <w:rPr>
+          <w:rFonts w:ascii="Courier New" w:hAnsi="Courier New" w:cs="Courier New"/>
+          <w:color w:val="993300"/>
+          <w:sz w:val="16"/>
+          <w:szCs w:val="16"/>
+          <w:highlight w:val="white"/>
+          <w:lang w:val="en-US"/>
+        </w:rPr>
+        <w:t>"lastModified"</w:t>
+      </w:r>
+      <w:r>
+        <w:rPr>
+          <w:rFonts w:ascii="Courier New" w:hAnsi="Courier New" w:cs="Courier New"/>
+          <w:color w:val="F5844C"/>
+          <w:sz w:val="16"/>
+          <w:szCs w:val="16"/>
+          <w:highlight w:val="white"/>
+          <w:lang w:val="en-US"/>
+        </w:rPr>
+        <w:t xml:space="preserve"> value</w:t>
+      </w:r>
+      <w:r>
+        <w:rPr>
+          <w:rFonts w:ascii="Courier New" w:hAnsi="Courier New" w:cs="Courier New"/>
+          <w:color w:val="FF8040"/>
+          <w:sz w:val="16"/>
+          <w:szCs w:val="16"/>
+          <w:highlight w:val="white"/>
+          <w:lang w:val="en-US"/>
+        </w:rPr>
+        <w:t>=</w:t>
+      </w:r>
+      <w:r>
+        <w:rPr>
+          <w:rFonts w:ascii="Courier New" w:hAnsi="Courier New" w:cs="Courier New"/>
+          <w:color w:val="993300"/>
+          <w:sz w:val="16"/>
+          <w:szCs w:val="16"/>
+          <w:highlight w:val="white"/>
+          <w:lang w:val="en-US"/>
+        </w:rPr>
+        <w:t>"2019-12-07"</w:t>
+      </w:r>
+      <w:r>
+        <w:rPr>
+          <w:rFonts w:ascii="Courier New" w:hAnsi="Courier New" w:cs="Courier New"/>
+          <w:color w:val="000096"/>
+          <w:sz w:val="16"/>
+          <w:szCs w:val="16"/>
+          <w:highlight w:val="white"/>
+          <w:lang w:val="en-US"/>
+        </w:rPr>
+        <w:t>/&gt;</w:t>
+      </w:r>
+      <w:r>
+        <w:rPr>
+          <w:rFonts w:ascii="Courier New" w:hAnsi="Courier New" w:cs="Courier New"/>
+          <w:color w:val="000000"/>
+          <w:sz w:val="16"/>
+          <w:szCs w:val="16"/>
+          <w:highlight w:val="white"/>
+          <w:lang w:val="en-US"/>
+        </w:rPr>
+        <w:br/>
+        <w:t xml:space="preserve">  </w:t>
+      </w:r>
+      <w:r>
+        <w:rPr>
+          <w:rFonts w:ascii="Courier New" w:hAnsi="Courier New" w:cs="Courier New"/>
+          <w:color w:val="000096"/>
+          <w:sz w:val="16"/>
+          <w:szCs w:val="16"/>
+          <w:highlight w:val="white"/>
+          <w:lang w:val="en-US"/>
+        </w:rPr>
+        <w:t>&lt;/context&gt;</w:t>
+      </w:r>
+      <w:r>
+        <w:rPr>
+          <w:rFonts w:ascii="Courier New" w:hAnsi="Courier New" w:cs="Courier New"/>
+          <w:color w:val="000000"/>
+          <w:sz w:val="16"/>
+          <w:szCs w:val="16"/>
+          <w:highlight w:val="white"/>
+          <w:lang w:val="en-US"/>
+        </w:rPr>
+        <w:t xml:space="preserve">    </w:t>
+      </w:r>
+      <w:r>
+        <w:rPr>
+          <w:rFonts w:ascii="Courier New" w:hAnsi="Courier New" w:cs="Courier New"/>
+          <w:color w:val="000000"/>
+          <w:sz w:val="16"/>
+          <w:szCs w:val="16"/>
+          <w:highlight w:val="white"/>
+          <w:lang w:val="en-US"/>
+        </w:rPr>
+        <w:br/>
+      </w:r>
+      <w:r>
+        <w:rPr>
+          <w:rFonts w:ascii="Courier New" w:hAnsi="Courier New" w:cs="Courier New"/>
+          <w:sz w:val="16"/>
+          <w:szCs w:val="16"/>
+          <w:highlight w:val="white"/>
+          <w:lang w:val="en-US"/>
+        </w:rPr>
+        <w:t xml:space="preserve">  ...</w:t>
+      </w:r>
+    </w:p>
+    <w:p>
+      <w:pPr>
+        <w:rPr>
+          <w:lang w:val="en-US"/>
+        </w:rPr>
+      </w:pPr>
+      <w:r>
+        <w:rPr>
+          <w:lang w:val="en-US"/>
+        </w:rPr>
+        <w:t xml:space="preserve">We </w:t>
+      </w:r>
+      <w:r>
+        <w:rPr>
+          <w:lang w:val="en-US"/>
+        </w:rPr>
+        <w:t xml:space="preserve">proceed with </w:t>
+      </w:r>
+      <w:r>
+        <w:rPr>
+          <w:lang w:val="en-US"/>
+        </w:rPr>
+        <w:t xml:space="preserve">several expectations related to XML responses. First, they must be valid against some XSD found in the </w:t>
+      </w:r>
+      <w:r>
+        <w:rPr>
+          <w:rFonts w:ascii="Courier New" w:hAnsi="Courier New" w:cs="Courier New"/>
+          <w:lang w:val="en-US"/>
+        </w:rPr>
+        <w:t>XSD</w:t>
+      </w:r>
+      <w:r>
+        <w:rPr>
+          <w:lang w:val="en-US"/>
+        </w:rPr>
+        <w:t xml:space="preserve"> folder. XSD validation is triggered by a </w:t>
+      </w:r>
+      <w:r>
+        <w:rPr>
+          <w:rFonts w:ascii="Courier New" w:hAnsi="Courier New" w:cs="Courier New"/>
+          <w:lang w:val="en-US"/>
+        </w:rPr>
+        <w:t>&lt;xsdValid&gt;</w:t>
+      </w:r>
+      <w:r>
+        <w:rPr>
+          <w:lang w:val="en-US"/>
+        </w:rPr>
+        <w:t xml:space="preserve"> constraint, with a foxpath expression locating the XSD(s) to be used:</w:t>
+      </w:r>
+    </w:p>
+    <w:p>
+      <w:pPr>
+        <w:shd w:val="clear" w:color="auto" w:fill="FFFFFF"/>
+        <w:autoSpaceDE w:val="0"/>
+        <w:autoSpaceDN w:val="0"/>
+        <w:adjustRightInd w:val="0"/>
+        <w:spacing w:after="0" w:line="240" w:lineRule="auto"/>
+        <w:rPr>
+          <w:rFonts w:ascii="Courier New" w:hAnsi="Courier New" w:cs="Courier New"/>
+          <w:color w:val="000096"/>
+          <w:sz w:val="16"/>
+          <w:szCs w:val="16"/>
+          <w:highlight w:val="white"/>
+          <w:lang w:val="en-US"/>
+        </w:rPr>
+      </w:pPr>
+      <w:r>
+        <w:rPr>
+          <w:rFonts w:ascii="Courier New" w:hAnsi="Courier New" w:cs="Courier New"/>
+          <w:color w:val="006400"/>
+          <w:sz w:val="16"/>
+          <w:szCs w:val="16"/>
+          <w:highlight w:val="white"/>
+          <w:lang w:val="en-US"/>
+        </w:rPr>
+        <w:t>&lt;!-- *** XML responses --&gt;</w:t>
+      </w:r>
+      <w:r>
+        <w:rPr>
+          <w:rFonts w:ascii="Courier New" w:hAnsi="Courier New" w:cs="Courier New"/>
+          <w:color w:val="000000"/>
+          <w:sz w:val="16"/>
+          <w:szCs w:val="16"/>
+          <w:highlight w:val="white"/>
+          <w:lang w:val="en-US"/>
+        </w:rPr>
+        <w:br/>
+      </w:r>
+      <w:r>
+        <w:rPr>
+          <w:rFonts w:ascii="Courier New" w:hAnsi="Courier New" w:cs="Courier New"/>
+          <w:color w:val="000096"/>
+          <w:sz w:val="16"/>
+          <w:szCs w:val="16"/>
+          <w:highlight w:val="white"/>
+          <w:lang w:val="en-US"/>
+        </w:rPr>
+        <w:t>&lt;file</w:t>
+      </w:r>
+      <w:r>
+        <w:rPr>
+          <w:rFonts w:ascii="Courier New" w:hAnsi="Courier New" w:cs="Courier New"/>
+          <w:color w:val="F5844C"/>
+          <w:sz w:val="16"/>
+          <w:szCs w:val="16"/>
+          <w:highlight w:val="white"/>
+          <w:lang w:val="en-US"/>
+        </w:rPr>
+        <w:t xml:space="preserve"> foxpath</w:t>
+      </w:r>
+      <w:r>
+        <w:rPr>
+          <w:rFonts w:ascii="Courier New" w:hAnsi="Courier New" w:cs="Courier New"/>
+          <w:color w:val="FF8040"/>
+          <w:sz w:val="16"/>
+          <w:szCs w:val="16"/>
+          <w:highlight w:val="white"/>
+          <w:lang w:val="en-US"/>
+        </w:rPr>
+        <w:t>=</w:t>
+      </w:r>
+      <w:r>
+        <w:rPr>
+          <w:rFonts w:ascii="Courier New" w:hAnsi="Courier New" w:cs="Courier New"/>
+          <w:color w:val="993300"/>
+          <w:sz w:val="16"/>
+          <w:szCs w:val="16"/>
+          <w:highlight w:val="white"/>
+          <w:lang w:val="en-US"/>
+        </w:rPr>
+        <w:t>"output\*.xml"</w:t>
+      </w:r>
+      <w:r>
+        <w:rPr>
+          <w:rFonts w:ascii="Courier New" w:hAnsi="Courier New" w:cs="Courier New"/>
+          <w:color w:val="000096"/>
+          <w:sz w:val="16"/>
+          <w:szCs w:val="16"/>
+          <w:highlight w:val="white"/>
+          <w:lang w:val="en-US"/>
+        </w:rPr>
+        <w:t>&gt;</w:t>
+      </w:r>
+    </w:p>
+    <w:p>
+      <w:pPr>
+        <w:shd w:val="clear" w:color="auto" w:fill="FFFFFF"/>
+        <w:autoSpaceDE w:val="0"/>
+        <w:autoSpaceDN w:val="0"/>
+        <w:adjustRightInd w:val="0"/>
+        <w:spacing w:after="0" w:line="240" w:lineRule="auto"/>
+        <w:rPr>
+          <w:rFonts w:ascii="Courier New" w:hAnsi="Courier New" w:cs="Courier New"/>
+          <w:color w:val="000096"/>
+          <w:sz w:val="16"/>
+          <w:szCs w:val="16"/>
+          <w:highlight w:val="white"/>
+          <w:lang w:val="en-US"/>
+        </w:rPr>
+      </w:pPr>
+    </w:p>
+    <w:p>
+      <w:pPr>
+        <w:shd w:val="clear" w:color="auto" w:fill="FFFFFF"/>
+        <w:autoSpaceDE w:val="0"/>
+        <w:autoSpaceDN w:val="0"/>
+        <w:adjustRightInd w:val="0"/>
+        <w:spacing w:after="0" w:line="240" w:lineRule="auto"/>
+        <w:rPr>
+          <w:rFonts w:ascii="Courier New" w:hAnsi="Courier New" w:cs="Courier New"/>
+          <w:sz w:val="16"/>
+          <w:szCs w:val="16"/>
+          <w:highlight w:val="white"/>
+          <w:lang w:val="en-US"/>
+        </w:rPr>
+      </w:pPr>
+      <w:r>
+        <w:rPr>
+          <w:rFonts w:ascii="Courier New" w:hAnsi="Courier New" w:cs="Courier New"/>
+          <w:color w:val="006400"/>
+          <w:sz w:val="16"/>
+          <w:szCs w:val="16"/>
+          <w:highlight w:val="white"/>
+          <w:lang w:val="en-US"/>
+        </w:rPr>
+        <w:t xml:space="preserve">  </w:t>
+      </w:r>
+      <w:r>
+        <w:rPr>
+          <w:rFonts w:ascii="Courier New" w:hAnsi="Courier New" w:cs="Courier New"/>
+          <w:color w:val="006400"/>
+          <w:sz w:val="16"/>
+          <w:szCs w:val="16"/>
+          <w:highlight w:val="white"/>
+          <w:lang w:val="en-US"/>
+        </w:rPr>
+        <w:t>&lt;!-- *** Check - XML response XSD valid? --&gt;</w:t>
+      </w:r>
+    </w:p>
+    <w:p>
+      <w:pPr>
+        <w:shd w:val="clear" w:color="auto" w:fill="FFFFFF"/>
+        <w:autoSpaceDE w:val="0"/>
+        <w:autoSpaceDN w:val="0"/>
+        <w:adjustRightInd w:val="0"/>
+        <w:spacing w:after="0" w:line="240" w:lineRule="auto"/>
+        <w:rPr>
+          <w:rFonts w:ascii="Courier New" w:hAnsi="Courier New" w:cs="Courier New"/>
+          <w:sz w:val="16"/>
+          <w:szCs w:val="16"/>
+          <w:highlight w:val="white"/>
+          <w:lang w:val="en-US"/>
+        </w:rPr>
+      </w:pPr>
+      <w:r>
+        <w:rPr>
+          <w:rFonts w:ascii="Courier New" w:hAnsi="Courier New" w:cs="Courier New"/>
+          <w:color w:val="000096"/>
+          <w:sz w:val="16"/>
+          <w:szCs w:val="16"/>
+          <w:highlight w:val="white"/>
+          <w:lang w:val="en-US"/>
+        </w:rPr>
+        <w:t xml:space="preserve">  </w:t>
+      </w:r>
+      <w:r>
+        <w:rPr>
+          <w:rFonts w:ascii="Courier New" w:hAnsi="Courier New" w:cs="Courier New"/>
+          <w:color w:val="000096"/>
+          <w:sz w:val="16"/>
+          <w:szCs w:val="16"/>
+          <w:highlight w:val="white"/>
+          <w:lang w:val="en-US"/>
+        </w:rPr>
+        <w:t>&lt;xsdValid</w:t>
+      </w:r>
+      <w:r>
+        <w:rPr>
+          <w:rFonts w:ascii="Courier New" w:hAnsi="Courier New" w:cs="Courier New"/>
+          <w:color w:val="F5844C"/>
+          <w:sz w:val="16"/>
+          <w:szCs w:val="16"/>
+          <w:highlight w:val="white"/>
+          <w:lang w:val="en-US"/>
+        </w:rPr>
+        <w:t xml:space="preserve"> msg</w:t>
+      </w:r>
+      <w:r>
+        <w:rPr>
+          <w:rFonts w:ascii="Courier New" w:hAnsi="Courier New" w:cs="Courier New"/>
+          <w:color w:val="FF8040"/>
+          <w:sz w:val="16"/>
+          <w:szCs w:val="16"/>
+          <w:highlight w:val="white"/>
+          <w:lang w:val="en-US"/>
+        </w:rPr>
+        <w:t>=</w:t>
+      </w:r>
+      <w:r>
+        <w:rPr>
+          <w:rFonts w:ascii="Courier New" w:hAnsi="Courier New" w:cs="Courier New"/>
+          <w:color w:val="993300"/>
+          <w:sz w:val="16"/>
+          <w:szCs w:val="16"/>
+          <w:highlight w:val="white"/>
+          <w:lang w:val="en-US"/>
+        </w:rPr>
+        <w:t>"Response msg not XSD valid"</w:t>
+      </w:r>
+      <w:r>
+        <w:rPr>
+          <w:rFonts w:ascii="Courier New" w:hAnsi="Courier New" w:cs="Courier New"/>
+          <w:color w:val="F5844C"/>
+          <w:sz w:val="16"/>
+          <w:szCs w:val="16"/>
+          <w:highlight w:val="white"/>
+          <w:lang w:val="en-US"/>
+        </w:rPr>
+        <w:t xml:space="preserve"> </w:t>
+      </w:r>
+      <w:r>
+        <w:rPr>
+          <w:rFonts w:ascii="Courier New" w:hAnsi="Courier New" w:cs="Courier New"/>
+          <w:color w:val="000000"/>
+          <w:sz w:val="16"/>
+          <w:szCs w:val="16"/>
+          <w:highlight w:val="white"/>
+          <w:lang w:val="en-US"/>
+        </w:rPr>
+        <w:br/>
+      </w:r>
+      <w:r>
+        <w:rPr>
+          <w:rFonts w:ascii="Courier New" w:hAnsi="Courier New" w:cs="Courier New"/>
+          <w:color w:val="F5844C"/>
+          <w:sz w:val="16"/>
+          <w:szCs w:val="16"/>
+          <w:highlight w:val="white"/>
+          <w:lang w:val="en-US"/>
+        </w:rPr>
+        <w:t xml:space="preserve">            </w:t>
+      </w:r>
+      <w:r>
+        <w:rPr>
+          <w:rFonts w:ascii="Courier New" w:hAnsi="Courier New" w:cs="Courier New"/>
+          <w:color w:val="F5844C"/>
+          <w:sz w:val="16"/>
+          <w:szCs w:val="16"/>
+          <w:highlight w:val="white"/>
+          <w:lang w:val="en-US"/>
+        </w:rPr>
+        <w:t>xsdFoxpath</w:t>
+      </w:r>
+      <w:r>
+        <w:rPr>
+          <w:rFonts w:ascii="Courier New" w:hAnsi="Courier New" w:cs="Courier New"/>
+          <w:color w:val="FF8040"/>
+          <w:sz w:val="16"/>
+          <w:szCs w:val="16"/>
+          <w:highlight w:val="white"/>
+          <w:lang w:val="en-US"/>
+        </w:rPr>
+        <w:t>=</w:t>
+      </w:r>
+      <w:r>
+        <w:rPr>
+          <w:rFonts w:ascii="Courier New" w:hAnsi="Courier New" w:cs="Courier New"/>
+          <w:color w:val="993300"/>
+          <w:sz w:val="16"/>
+          <w:szCs w:val="16"/>
+          <w:highlight w:val="white"/>
+          <w:lang w:val="en-US"/>
+        </w:rPr>
+        <w:t>"$domain\resources\xsd\\*.xsd"</w:t>
+      </w:r>
+      <w:r>
+        <w:rPr>
+          <w:rFonts w:ascii="Courier New" w:hAnsi="Courier New" w:cs="Courier New"/>
+          <w:color w:val="000096"/>
+          <w:sz w:val="16"/>
+          <w:szCs w:val="16"/>
+          <w:highlight w:val="white"/>
+          <w:lang w:val="en-US"/>
+        </w:rPr>
+        <w:t>/&gt;</w:t>
+      </w:r>
+      <w:r>
+        <w:rPr>
+          <w:rFonts w:ascii="Courier New" w:hAnsi="Courier New" w:cs="Courier New"/>
+          <w:color w:val="000000"/>
+          <w:sz w:val="16"/>
+          <w:szCs w:val="16"/>
+          <w:highlight w:val="white"/>
+          <w:lang w:val="en-US"/>
+        </w:rPr>
+        <w:br/>
+      </w:r>
+      <w:r>
+        <w:rPr>
+          <w:rFonts w:ascii="Courier New" w:hAnsi="Courier New" w:cs="Courier New"/>
+          <w:color w:val="000096"/>
+          <w:sz w:val="16"/>
+          <w:szCs w:val="16"/>
+          <w:highlight w:val="white"/>
+          <w:lang w:val="en-US"/>
+        </w:rPr>
+        <w:t>&lt;/file&gt;</w:t>
+      </w:r>
+      <w:r>
+        <w:rPr>
+          <w:rFonts w:ascii="Courier New" w:hAnsi="Courier New" w:cs="Courier New"/>
+          <w:color w:val="000000"/>
+          <w:sz w:val="16"/>
+          <w:szCs w:val="16"/>
+          <w:highlight w:val="white"/>
+          <w:lang w:val="en-US"/>
+        </w:rPr>
+        <w:br/>
+      </w:r>
+    </w:p>
+    <w:p>
+      <w:pPr>
+        <w:rPr>
+          <w:lang w:val="en-US"/>
+        </w:rPr>
+      </w:pPr>
+      <w:r>
+        <w:rPr>
+          <w:lang w:val="en-US"/>
+        </w:rPr>
+        <w:t xml:space="preserve">It is not necessary to specify an individual XSD – the greenfox processor inspects all XSDs matching the expression and selects for each document to be validated the appropriate XSD element declaration. (If not exactly one element declaration is found, an error is reported.) Note the variable reference </w:t>
+      </w:r>
+      <w:r>
+        <w:rPr>
+          <w:rFonts w:ascii="Courier New" w:hAnsi="Courier New" w:cs="Courier New"/>
+          <w:lang w:val="en-US"/>
+        </w:rPr>
+        <w:t>$domain</w:t>
+      </w:r>
+      <w:r>
+        <w:rPr>
+          <w:lang w:val="en-US"/>
+        </w:rPr>
+        <w:t xml:space="preserve">, which can be referenced in any XPath or foxpath expression and which points to the domain folder. </w:t>
+      </w:r>
+    </w:p>
+    <w:p>
+      <w:pPr>
+        <w:rPr>
+          <w:lang w:val="en-US"/>
+        </w:rPr>
+      </w:pPr>
+      <w:r>
+        <w:rPr>
+          <w:lang w:val="en-US"/>
+        </w:rPr>
+        <w:t xml:space="preserve">The next constraint </w:t>
+      </w:r>
+      <w:r>
+        <w:rPr>
+          <w:lang w:val="en-US"/>
+        </w:rPr>
+        <w:t>checks if certain values from the response are found in a particular codelist.</w:t>
+      </w:r>
+    </w:p>
+    <w:p>
+      <w:pPr>
+        <w:shd w:val="clear" w:color="auto" w:fill="FFFFFF"/>
+        <w:autoSpaceDE w:val="0"/>
+        <w:autoSpaceDN w:val="0"/>
+        <w:adjustRightInd w:val="0"/>
+        <w:spacing w:after="0" w:line="240" w:lineRule="auto"/>
+        <w:rPr>
+          <w:rFonts w:ascii="Courier New" w:hAnsi="Courier New" w:cs="Courier New"/>
+          <w:sz w:val="16"/>
+          <w:szCs w:val="16"/>
+          <w:highlight w:val="white"/>
+          <w:lang w:val="en-US"/>
+        </w:rPr>
+      </w:pPr>
+      <w:r>
+        <w:rPr>
+          <w:rFonts w:ascii="Courier New" w:hAnsi="Courier New" w:cs="Courier New"/>
+          <w:color w:val="006400"/>
+          <w:sz w:val="16"/>
+          <w:szCs w:val="16"/>
+          <w:highlight w:val="white"/>
+          <w:lang w:val="en-US"/>
+        </w:rPr>
+        <w:t>&lt;!-- *** Check - known article number? --&gt;</w:t>
+      </w:r>
+      <w:r>
+        <w:rPr>
+          <w:rFonts w:ascii="Courier New" w:hAnsi="Courier New" w:cs="Courier New"/>
+          <w:color w:val="000000"/>
+          <w:sz w:val="16"/>
+          <w:szCs w:val="16"/>
+          <w:highlight w:val="white"/>
+          <w:lang w:val="en-US"/>
+        </w:rPr>
+        <w:t xml:space="preserve">                        </w:t>
+      </w:r>
+      <w:r>
+        <w:rPr>
+          <w:rFonts w:ascii="Courier New" w:hAnsi="Courier New" w:cs="Courier New"/>
+          <w:color w:val="000000"/>
+          <w:sz w:val="16"/>
+          <w:szCs w:val="16"/>
+          <w:highlight w:val="white"/>
+          <w:lang w:val="en-US"/>
+        </w:rPr>
+        <w:br/>
+      </w:r>
+      <w:r>
+        <w:rPr>
+          <w:rFonts w:ascii="Courier New" w:hAnsi="Courier New" w:cs="Courier New"/>
+          <w:color w:val="000096"/>
+          <w:sz w:val="16"/>
+          <w:szCs w:val="16"/>
+          <w:highlight w:val="white"/>
+          <w:lang w:val="en-US"/>
+        </w:rPr>
+        <w:t>&lt;xpath</w:t>
+      </w:r>
+      <w:r>
+        <w:rPr>
+          <w:rFonts w:ascii="Courier New" w:hAnsi="Courier New" w:cs="Courier New"/>
+          <w:color w:val="F5844C"/>
+          <w:sz w:val="16"/>
+          <w:szCs w:val="16"/>
+          <w:highlight w:val="white"/>
+          <w:lang w:val="en-US"/>
+        </w:rPr>
+        <w:t xml:space="preserve"> msg</w:t>
+      </w:r>
+      <w:r>
+        <w:rPr>
+          <w:rFonts w:ascii="Courier New" w:hAnsi="Courier New" w:cs="Courier New"/>
+          <w:color w:val="FF8040"/>
+          <w:sz w:val="16"/>
+          <w:szCs w:val="16"/>
+          <w:highlight w:val="white"/>
+          <w:lang w:val="en-US"/>
+        </w:rPr>
+        <w:t>=</w:t>
+      </w:r>
+      <w:r>
+        <w:rPr>
+          <w:rFonts w:ascii="Courier New" w:hAnsi="Courier New" w:cs="Courier New"/>
+          <w:color w:val="993300"/>
+          <w:sz w:val="16"/>
+          <w:szCs w:val="16"/>
+          <w:highlight w:val="white"/>
+          <w:lang w:val="en-US"/>
+        </w:rPr>
+        <w:t>"Unknown foo article number"</w:t>
+      </w:r>
+      <w:r>
+        <w:rPr>
+          <w:rFonts w:ascii="Courier New" w:hAnsi="Courier New" w:cs="Courier New"/>
+          <w:color w:val="000000"/>
+          <w:sz w:val="16"/>
+          <w:szCs w:val="16"/>
+          <w:highlight w:val="white"/>
+          <w:lang w:val="en-US"/>
+        </w:rPr>
+        <w:br/>
+      </w:r>
+      <w:r>
+        <w:rPr>
+          <w:rFonts w:ascii="Courier New" w:hAnsi="Courier New" w:cs="Courier New"/>
+          <w:color w:val="F5844C"/>
+          <w:sz w:val="16"/>
+          <w:szCs w:val="16"/>
+          <w:highlight w:val="white"/>
+          <w:lang w:val="en-US"/>
+        </w:rPr>
+        <w:t xml:space="preserve">       expr</w:t>
+      </w:r>
+      <w:r>
+        <w:rPr>
+          <w:rFonts w:ascii="Courier New" w:hAnsi="Courier New" w:cs="Courier New"/>
+          <w:color w:val="FF8040"/>
+          <w:sz w:val="16"/>
+          <w:szCs w:val="16"/>
+          <w:highlight w:val="white"/>
+          <w:lang w:val="en-US"/>
+        </w:rPr>
+        <w:t>=</w:t>
+      </w:r>
+      <w:r>
+        <w:rPr>
+          <w:rFonts w:ascii="Courier New" w:hAnsi="Courier New" w:cs="Courier New"/>
+          <w:color w:val="993300"/>
+          <w:sz w:val="16"/>
+          <w:szCs w:val="16"/>
+          <w:highlight w:val="white"/>
+          <w:lang w:val="en-US"/>
+        </w:rPr>
+        <w:t>"//*:fooValue"</w:t>
+      </w:r>
+      <w:r>
+        <w:rPr>
+          <w:rFonts w:ascii="Courier New" w:hAnsi="Courier New" w:cs="Courier New"/>
+          <w:color w:val="F5844C"/>
+          <w:sz w:val="16"/>
+          <w:szCs w:val="16"/>
+          <w:highlight w:val="white"/>
+          <w:lang w:val="en-US"/>
+        </w:rPr>
+        <w:t xml:space="preserve"> </w:t>
+      </w:r>
+      <w:r>
+        <w:rPr>
+          <w:rFonts w:ascii="Courier New" w:hAnsi="Courier New" w:cs="Courier New"/>
+          <w:color w:val="000000"/>
+          <w:sz w:val="16"/>
+          <w:szCs w:val="16"/>
+          <w:highlight w:val="white"/>
+          <w:lang w:val="en-US"/>
+        </w:rPr>
+        <w:br/>
+      </w:r>
+      <w:r>
+        <w:rPr>
+          <w:rFonts w:ascii="Courier New" w:hAnsi="Courier New" w:cs="Courier New"/>
+          <w:color w:val="F5844C"/>
+          <w:sz w:val="16"/>
+          <w:szCs w:val="16"/>
+          <w:highlight w:val="white"/>
+          <w:lang w:val="en-US"/>
+        </w:rPr>
+        <w:t xml:space="preserve">       inFoxpath</w:t>
+      </w:r>
+      <w:r>
+        <w:rPr>
+          <w:rFonts w:ascii="Courier New" w:hAnsi="Courier New" w:cs="Courier New"/>
+          <w:color w:val="FF8040"/>
+          <w:sz w:val="16"/>
+          <w:szCs w:val="16"/>
+          <w:highlight w:val="white"/>
+          <w:lang w:val="en-US"/>
+        </w:rPr>
+        <w:t>=</w:t>
+      </w:r>
+      <w:r>
+        <w:rPr>
+          <w:rFonts w:ascii="Courier New" w:hAnsi="Courier New" w:cs="Courier New"/>
+          <w:color w:val="993300"/>
+          <w:sz w:val="16"/>
+          <w:szCs w:val="16"/>
+          <w:highlight w:val="white"/>
+          <w:lang w:val="en-US"/>
+        </w:rPr>
+        <w:t>"$domain\\codelists\*.xml/codelist[@name eq 'foo-article']/entry/@code"</w:t>
+      </w:r>
+      <w:r>
+        <w:rPr>
+          <w:rFonts w:ascii="Courier New" w:hAnsi="Courier New" w:cs="Courier New"/>
+          <w:color w:val="000096"/>
+          <w:sz w:val="16"/>
+          <w:szCs w:val="16"/>
+          <w:highlight w:val="white"/>
+          <w:lang w:val="en-US"/>
+        </w:rPr>
+        <w:t>/&gt;</w:t>
+      </w:r>
+      <w:r>
+        <w:rPr>
+          <w:rFonts w:ascii="Courier New" w:hAnsi="Courier New" w:cs="Courier New"/>
+          <w:color w:val="000000"/>
+          <w:sz w:val="16"/>
+          <w:szCs w:val="16"/>
+          <w:highlight w:val="white"/>
+          <w:lang w:val="en-US"/>
+        </w:rPr>
+        <w:br/>
+      </w:r>
+    </w:p>
+    <w:p>
+      <w:pPr>
+        <w:rPr>
+          <w:lang w:val="en-US"/>
+        </w:rPr>
+      </w:pPr>
+      <w:r>
+        <w:rPr>
+          <w:lang w:val="en-US"/>
+        </w:rPr>
+        <w:t xml:space="preserve">This means </w:t>
+      </w:r>
+      <w:r>
+        <w:rPr>
+          <w:lang w:val="en-US"/>
+        </w:rPr>
+        <w:t xml:space="preserve">comparing </w:t>
+      </w:r>
+      <w:r>
+        <w:rPr>
+          <w:lang w:val="en-US"/>
+        </w:rPr>
+        <w:t>the results of a navigation into the document</w:t>
+      </w:r>
+      <w:r>
+        <w:rPr>
+          <w:lang w:val="en-US"/>
+        </w:rPr>
+        <w:t xml:space="preserve"> </w:t>
+      </w:r>
+      <w:r>
+        <w:rPr>
+          <w:lang w:val="en-US"/>
+        </w:rPr>
+        <w:t>be checked</w:t>
+      </w:r>
+      <w:r>
+        <w:rPr>
+          <w:lang w:val="en-US"/>
+        </w:rPr>
+        <w:t xml:space="preserve"> (</w:t>
+      </w:r>
+      <w:r>
+        <w:rPr>
+          <w:rFonts w:ascii="Courier New" w:hAnsi="Courier New" w:cs="Courier New"/>
+          <w:lang w:val="en-US"/>
+        </w:rPr>
+        <w:t>//*:fooValue</w:t>
+      </w:r>
+      <w:r>
+        <w:rPr>
+          <w:lang w:val="en-US"/>
+        </w:rPr>
+        <w:t>)</w:t>
+      </w:r>
+      <w:r>
+        <w:rPr>
+          <w:lang w:val="en-US"/>
+        </w:rPr>
+        <w:t xml:space="preserve"> with a navigation across the file system into aggregated </w:t>
+      </w:r>
+      <w:r>
+        <w:rPr>
+          <w:lang w:val="en-US"/>
+        </w:rPr>
+        <w:t>folder contents</w:t>
+      </w:r>
+      <w:r>
+        <w:rPr>
+          <w:lang w:val="en-US"/>
+        </w:rPr>
+        <w:t>:</w:t>
+      </w:r>
+    </w:p>
+    <w:p>
+      <w:pPr>
+        <w:rPr>
+          <w:lang w:val="en-US"/>
+        </w:rPr>
+      </w:pPr>
+      <w:r>
+        <w:rPr>
+          <w:rFonts w:ascii="Courier New" w:hAnsi="Courier New" w:cs="Courier New"/>
+          <w:color w:val="FF8040"/>
+          <w:sz w:val="16"/>
+          <w:szCs w:val="16"/>
+          <w:highlight w:val="white"/>
+          <w:lang w:val="en-US"/>
+        </w:rPr>
+        <w:t xml:space="preserve">       </w:t>
+      </w:r>
+      <w:r>
+        <w:rPr>
+          <w:rFonts w:ascii="Courier New" w:hAnsi="Courier New" w:cs="Courier New"/>
+          <w:color w:val="993300"/>
+          <w:sz w:val="16"/>
+          <w:szCs w:val="16"/>
+          <w:highlight w:val="white"/>
+          <w:lang w:val="en-US"/>
+        </w:rPr>
+        <w:t>$domain\\codelists\*.xml/codelist[@nam</w:t>
+      </w:r>
+      <w:r>
+        <w:rPr>
+          <w:rFonts w:ascii="Courier New" w:hAnsi="Courier New" w:cs="Courier New"/>
+          <w:color w:val="993300"/>
+          <w:sz w:val="16"/>
+          <w:szCs w:val="16"/>
+          <w:highlight w:val="white"/>
+          <w:lang w:val="en-US"/>
+        </w:rPr>
+        <w:t>e eq 'foo-article']/entry/@code</w:t>
+      </w:r>
+    </w:p>
+    <w:p>
+      <w:pPr>
+        <w:rPr>
+          <w:lang w:val="en-US"/>
+        </w:rPr>
+      </w:pPr>
+      <w:r>
+        <w:rPr>
+          <w:lang w:val="en-US"/>
+        </w:rPr>
+        <w:t xml:space="preserve">In order to check the return code, we must first read it from the document being checked, then navigate to the message config of the current test case, which is a CSV file, and retrieve the expected return code as the value in the third column (named </w:t>
+      </w:r>
+      <w:r>
+        <w:rPr>
+          <w:rFonts w:ascii="Courier New" w:hAnsi="Courier New" w:cs="Courier New"/>
+          <w:lang w:val="en-US"/>
+        </w:rPr>
+        <w:t>returnCode</w:t>
+      </w:r>
+      <w:r>
+        <w:rPr>
+          <w:lang w:val="en-US"/>
+        </w:rPr>
+        <w:t xml:space="preserve">) in the row where the second column (named </w:t>
+      </w:r>
+      <w:r>
+        <w:rPr>
+          <w:rFonts w:ascii="Courier New" w:hAnsi="Courier New" w:cs="Courier New"/>
+          <w:lang w:val="en-US"/>
+        </w:rPr>
+        <w:t>response</w:t>
+      </w:r>
+      <w:r>
+        <w:rPr>
+          <w:lang w:val="en-US"/>
+        </w:rPr>
+        <w:t>) matches the file name of the response. Such an operation can be expressed using foxpath</w:t>
+      </w:r>
+      <w:r>
+        <w:rPr>
+          <w:lang w:val="en-US"/>
+        </w:rPr>
+        <w:t>:</w:t>
+      </w:r>
+    </w:p>
+    <w:p>
+      <w:pPr>
+        <w:shd w:val="clear" w:color="auto" w:fill="FFFFFF"/>
+        <w:autoSpaceDE w:val="0"/>
+        <w:autoSpaceDN w:val="0"/>
+        <w:adjustRightInd w:val="0"/>
+        <w:spacing w:after="0" w:line="240" w:lineRule="auto"/>
+        <w:rPr>
+          <w:rFonts w:ascii="Courier New" w:hAnsi="Courier New" w:cs="Courier New"/>
+          <w:color w:val="000000"/>
+          <w:sz w:val="16"/>
+          <w:szCs w:val="16"/>
+          <w:highlight w:val="white"/>
+          <w:lang w:val="en-US"/>
+        </w:rPr>
+      </w:pPr>
+      <w:r>
+        <w:rPr>
+          <w:rFonts w:ascii="Courier New" w:hAnsi="Courier New" w:cs="Courier New"/>
+          <w:color w:val="006400"/>
+          <w:sz w:val="16"/>
+          <w:szCs w:val="16"/>
+          <w:highlight w:val="white"/>
+          <w:lang w:val="en-US"/>
+        </w:rPr>
+        <w:lastRenderedPageBreak/>
+        <w:t>&lt;!-- *** Check - return code ok? *** --&gt;</w:t>
+      </w:r>
+      <w:r>
+        <w:rPr>
+          <w:rFonts w:ascii="Courier New" w:hAnsi="Courier New" w:cs="Courier New"/>
+          <w:color w:val="000000"/>
+          <w:sz w:val="16"/>
+          <w:szCs w:val="16"/>
+          <w:highlight w:val="white"/>
+          <w:lang w:val="en-US"/>
+        </w:rPr>
+        <w:t xml:space="preserve">                        </w:t>
+      </w:r>
+      <w:r>
+        <w:rPr>
+          <w:rFonts w:ascii="Courier New" w:hAnsi="Courier New" w:cs="Courier New"/>
+          <w:color w:val="000000"/>
+          <w:sz w:val="16"/>
+          <w:szCs w:val="16"/>
+          <w:highlight w:val="white"/>
+          <w:lang w:val="en-US"/>
+        </w:rPr>
+        <w:br/>
+      </w:r>
+      <w:r>
+        <w:rPr>
+          <w:rFonts w:ascii="Courier New" w:hAnsi="Courier New" w:cs="Courier New"/>
+          <w:color w:val="000096"/>
+          <w:sz w:val="16"/>
+          <w:szCs w:val="16"/>
+          <w:highlight w:val="white"/>
+          <w:lang w:val="en-US"/>
+        </w:rPr>
+        <w:t>&lt;foxpath</w:t>
+      </w:r>
+      <w:r>
+        <w:rPr>
+          <w:rFonts w:ascii="Courier New" w:hAnsi="Courier New" w:cs="Courier New"/>
+          <w:color w:val="F5844C"/>
+          <w:sz w:val="16"/>
+          <w:szCs w:val="16"/>
+          <w:highlight w:val="white"/>
+          <w:lang w:val="en-US"/>
+        </w:rPr>
+        <w:t xml:space="preserve"> msg</w:t>
+      </w:r>
+      <w:r>
+        <w:rPr>
+          <w:rFonts w:ascii="Courier New" w:hAnsi="Courier New" w:cs="Courier New"/>
+          <w:color w:val="FF8040"/>
+          <w:sz w:val="16"/>
+          <w:szCs w:val="16"/>
+          <w:highlight w:val="white"/>
+          <w:lang w:val="en-US"/>
+        </w:rPr>
+        <w:t>=</w:t>
+      </w:r>
+      <w:r>
+        <w:rPr>
+          <w:rFonts w:ascii="Courier New" w:hAnsi="Courier New" w:cs="Courier New"/>
+          <w:color w:val="993300"/>
+          <w:sz w:val="16"/>
+          <w:szCs w:val="16"/>
+          <w:highlight w:val="white"/>
+          <w:lang w:val="en-US"/>
+        </w:rPr>
+        <w:t>"Return code not the configured value"</w:t>
+      </w:r>
+      <w:r>
+        <w:rPr>
+          <w:rFonts w:ascii="Courier New" w:hAnsi="Courier New" w:cs="Courier New"/>
+          <w:color w:val="F5844C"/>
+          <w:sz w:val="16"/>
+          <w:szCs w:val="16"/>
+          <w:highlight w:val="white"/>
+          <w:lang w:val="en-US"/>
+        </w:rPr>
+        <w:t xml:space="preserve"> eq</w:t>
+      </w:r>
+      <w:r>
+        <w:rPr>
+          <w:rFonts w:ascii="Courier New" w:hAnsi="Courier New" w:cs="Courier New"/>
+          <w:color w:val="FF8040"/>
+          <w:sz w:val="16"/>
+          <w:szCs w:val="16"/>
+          <w:highlight w:val="white"/>
+          <w:lang w:val="en-US"/>
+        </w:rPr>
+        <w:t>=</w:t>
+      </w:r>
+      <w:r>
+        <w:rPr>
+          <w:rFonts w:ascii="Courier New" w:hAnsi="Courier New" w:cs="Courier New"/>
+          <w:color w:val="993300"/>
+          <w:sz w:val="16"/>
+          <w:szCs w:val="16"/>
+          <w:highlight w:val="white"/>
+          <w:lang w:val="en-US"/>
+        </w:rPr>
+        <w:t>"true"</w:t>
+      </w:r>
+      <w:r>
+        <w:rPr>
+          <w:rFonts w:ascii="Courier New" w:hAnsi="Courier New" w:cs="Courier New"/>
+          <w:color w:val="F5844C"/>
+          <w:sz w:val="16"/>
+          <w:szCs w:val="16"/>
+          <w:highlight w:val="white"/>
+          <w:lang w:val="en-US"/>
+        </w:rPr>
+        <w:t xml:space="preserve"> expr</w:t>
+      </w:r>
+      <w:r>
+        <w:rPr>
+          <w:rFonts w:ascii="Courier New" w:hAnsi="Courier New" w:cs="Courier New"/>
+          <w:color w:val="FF8040"/>
+          <w:sz w:val="16"/>
+          <w:szCs w:val="16"/>
+          <w:highlight w:val="white"/>
+          <w:lang w:val="en-US"/>
+        </w:rPr>
+        <w:t>=</w:t>
+      </w:r>
+      <w:r>
+        <w:rPr>
+          <w:rFonts w:ascii="Courier New" w:hAnsi="Courier New" w:cs="Courier New"/>
+          <w:color w:val="993300"/>
+          <w:sz w:val="16"/>
+          <w:szCs w:val="16"/>
+          <w:highlight w:val="white"/>
+          <w:lang w:val="en-US"/>
+        </w:rPr>
+        <w:t>"</w:t>
+      </w:r>
+      <w:r>
+        <w:rPr>
+          <w:rFonts w:ascii="Courier New" w:hAnsi="Courier New" w:cs="Courier New"/>
+          <w:color w:val="000000"/>
+          <w:sz w:val="16"/>
+          <w:szCs w:val="16"/>
+          <w:highlight w:val="white"/>
+          <w:lang w:val="en-US"/>
+        </w:rPr>
+        <w:br/>
+      </w:r>
+      <w:r>
+        <w:rPr>
+          <w:rFonts w:ascii="Courier New" w:hAnsi="Courier New" w:cs="Courier New"/>
+          <w:color w:val="993300"/>
+          <w:sz w:val="16"/>
+          <w:szCs w:val="16"/>
+          <w:highlight w:val="white"/>
+          <w:lang w:val="en-US"/>
+        </w:rPr>
+        <w:t xml:space="preserve">              </w:t>
+      </w:r>
+      <w:r>
+        <w:rPr>
+          <w:rFonts w:ascii="Courier New" w:hAnsi="Courier New" w:cs="Courier New"/>
+          <w:color w:val="993300"/>
+          <w:sz w:val="16"/>
+          <w:szCs w:val="16"/>
+          <w:highlight w:val="white"/>
+          <w:lang w:val="en-US"/>
+        </w:rPr>
+        <w:t xml:space="preserve">  </w:t>
+      </w:r>
+      <w:r>
+        <w:rPr>
+          <w:rFonts w:ascii="Courier New" w:hAnsi="Courier New" w:cs="Courier New"/>
+          <w:color w:val="993300"/>
+          <w:sz w:val="16"/>
+          <w:szCs w:val="16"/>
+          <w:highlight w:val="white"/>
+          <w:lang w:val="en-US"/>
+        </w:rPr>
+        <w:t>let $actReturnCode := doc(.)//*:returnCode</w:t>
+      </w:r>
+      <w:r>
+        <w:rPr>
+          <w:rFonts w:ascii="Courier New" w:hAnsi="Courier New" w:cs="Courier New"/>
+          <w:color w:val="000000"/>
+          <w:sz w:val="16"/>
+          <w:szCs w:val="16"/>
+          <w:highlight w:val="white"/>
+          <w:lang w:val="en-US"/>
+        </w:rPr>
+        <w:br/>
+      </w:r>
+      <w:r>
+        <w:rPr>
+          <w:rFonts w:ascii="Courier New" w:hAnsi="Courier New" w:cs="Courier New"/>
+          <w:color w:val="993300"/>
+          <w:sz w:val="16"/>
+          <w:szCs w:val="16"/>
+          <w:highlight w:val="white"/>
+          <w:lang w:val="en-US"/>
+        </w:rPr>
+        <w:t xml:space="preserve">              </w:t>
+      </w:r>
+      <w:r>
+        <w:rPr>
+          <w:rFonts w:ascii="Courier New" w:hAnsi="Courier New" w:cs="Courier New"/>
+          <w:color w:val="993300"/>
+          <w:sz w:val="16"/>
+          <w:szCs w:val="16"/>
+          <w:highlight w:val="white"/>
+          <w:lang w:val="en-US"/>
+        </w:rPr>
+        <w:t xml:space="preserve">  </w:t>
+      </w:r>
+      <w:r>
+        <w:rPr>
+          <w:rFonts w:ascii="Courier New" w:hAnsi="Courier New" w:cs="Courier New"/>
+          <w:color w:val="993300"/>
+          <w:sz w:val="16"/>
+          <w:szCs w:val="16"/>
+          <w:highlight w:val="white"/>
+          <w:lang w:val="en-US"/>
+        </w:rPr>
+        <w:t>let $expReturnCode :=</w:t>
+      </w:r>
+      <w:r>
+        <w:rPr>
+          <w:rFonts w:ascii="Courier New" w:hAnsi="Courier New" w:cs="Courier New"/>
+          <w:color w:val="993300"/>
+          <w:sz w:val="16"/>
+          <w:szCs w:val="16"/>
+          <w:highlight w:val="white"/>
+          <w:lang w:val="en-US"/>
+        </w:rPr>
+        <w:t xml:space="preserve"> </w:t>
+      </w:r>
+      <w:r>
+        <w:rPr>
+          <w:rFonts w:ascii="Courier New" w:hAnsi="Courier New" w:cs="Courier New"/>
+          <w:color w:val="993300"/>
+          <w:sz w:val="16"/>
+          <w:szCs w:val="16"/>
+          <w:highlight w:val="white"/>
+          <w:lang w:val="en-US"/>
+        </w:rPr>
+        <w:t xml:space="preserve">..\..\config\msg-config.csv\csv-doc(., ',', 'yes')                            </w:t>
+      </w:r>
+      <w:r>
+        <w:rPr>
+          <w:rFonts w:ascii="Courier New" w:hAnsi="Courier New" w:cs="Courier New"/>
+          <w:color w:val="000000"/>
+          <w:sz w:val="16"/>
+          <w:szCs w:val="16"/>
+          <w:highlight w:val="white"/>
+          <w:lang w:val="en-US"/>
+        </w:rPr>
+        <w:br/>
+      </w:r>
+      <w:r>
+        <w:rPr>
+          <w:rFonts w:ascii="Courier New" w:hAnsi="Courier New" w:cs="Courier New"/>
+          <w:color w:val="993300"/>
+          <w:sz w:val="16"/>
+          <w:szCs w:val="16"/>
+          <w:highlight w:val="white"/>
+          <w:lang w:val="en-US"/>
+        </w:rPr>
+        <w:t xml:space="preserve">                </w:t>
+      </w:r>
+      <w:r>
+        <w:rPr>
+          <w:rFonts w:ascii="Courier New" w:hAnsi="Courier New" w:cs="Courier New"/>
+          <w:color w:val="993300"/>
+          <w:sz w:val="16"/>
+          <w:szCs w:val="16"/>
+          <w:highlight w:val="white"/>
+          <w:lang w:val="en-US"/>
+        </w:rPr>
+        <w:t xml:space="preserve">  </w:t>
+      </w:r>
+      <w:r>
+        <w:rPr>
+          <w:rFonts w:ascii="Courier New" w:hAnsi="Courier New" w:cs="Courier New"/>
+          <w:color w:val="993300"/>
+          <w:sz w:val="16"/>
+          <w:szCs w:val="16"/>
+          <w:highlight w:val="white"/>
+          <w:lang w:val="en-US"/>
+        </w:rPr>
+        <w:t xml:space="preserve">   </w:t>
+      </w:r>
+      <w:r>
+        <w:rPr>
+          <w:rFonts w:ascii="Courier New" w:hAnsi="Courier New" w:cs="Courier New"/>
+          <w:color w:val="993300"/>
+          <w:sz w:val="16"/>
+          <w:szCs w:val="16"/>
+          <w:highlight w:val="white"/>
+          <w:lang w:val="en-US"/>
+        </w:rPr>
+        <w:t xml:space="preserve">                 </w:t>
+      </w:r>
+      <w:r>
+        <w:rPr>
+          <w:rFonts w:ascii="Courier New" w:hAnsi="Courier New" w:cs="Courier New"/>
+          <w:color w:val="993300"/>
+          <w:sz w:val="16"/>
+          <w:szCs w:val="16"/>
+          <w:highlight w:val="white"/>
+          <w:lang w:val="en-US"/>
+        </w:rPr>
+        <w:t xml:space="preserve">//record[response eq $fileName]/returnCode                                                        </w:t>
+      </w:r>
+      <w:r>
+        <w:rPr>
+          <w:rFonts w:ascii="Courier New" w:hAnsi="Courier New" w:cs="Courier New"/>
+          <w:color w:val="000000"/>
+          <w:sz w:val="16"/>
+          <w:szCs w:val="16"/>
+          <w:highlight w:val="white"/>
+          <w:lang w:val="en-US"/>
+        </w:rPr>
+        <w:br/>
+      </w:r>
+      <w:r>
+        <w:rPr>
+          <w:rFonts w:ascii="Courier New" w:hAnsi="Courier New" w:cs="Courier New"/>
+          <w:color w:val="993300"/>
+          <w:sz w:val="16"/>
+          <w:szCs w:val="16"/>
+          <w:highlight w:val="white"/>
+          <w:lang w:val="en-US"/>
+        </w:rPr>
+        <w:t xml:space="preserve">              </w:t>
+      </w:r>
+      <w:r>
+        <w:rPr>
+          <w:rFonts w:ascii="Courier New" w:hAnsi="Courier New" w:cs="Courier New"/>
+          <w:color w:val="993300"/>
+          <w:sz w:val="16"/>
+          <w:szCs w:val="16"/>
+          <w:highlight w:val="white"/>
+          <w:lang w:val="en-US"/>
+        </w:rPr>
+        <w:t xml:space="preserve">  </w:t>
+      </w:r>
+      <w:r>
+        <w:rPr>
+          <w:rFonts w:ascii="Courier New" w:hAnsi="Courier New" w:cs="Courier New"/>
+          <w:color w:val="993300"/>
+          <w:sz w:val="16"/>
+          <w:szCs w:val="16"/>
+          <w:highlight w:val="white"/>
+          <w:lang w:val="en-US"/>
+        </w:rPr>
+        <w:t>return $actReturnCode = $expReturnCode"</w:t>
+      </w:r>
+      <w:r>
+        <w:rPr>
+          <w:rFonts w:ascii="Courier New" w:hAnsi="Courier New" w:cs="Courier New"/>
+          <w:color w:val="000096"/>
+          <w:sz w:val="16"/>
+          <w:szCs w:val="16"/>
+          <w:highlight w:val="white"/>
+          <w:lang w:val="en-US"/>
+        </w:rPr>
+        <w:t>/&gt;</w:t>
+      </w:r>
+      <w:r>
+        <w:rPr>
+          <w:rFonts w:ascii="Courier New" w:hAnsi="Courier New" w:cs="Courier New"/>
+          <w:color w:val="000000"/>
+          <w:sz w:val="16"/>
+          <w:szCs w:val="16"/>
+          <w:highlight w:val="white"/>
+          <w:lang w:val="en-US"/>
+        </w:rPr>
+        <w:t xml:space="preserve">  </w:t>
+      </w:r>
+    </w:p>
+    <w:p>
+      <w:pPr>
+        <w:shd w:val="clear" w:color="auto" w:fill="FFFFFF"/>
+        <w:autoSpaceDE w:val="0"/>
+        <w:autoSpaceDN w:val="0"/>
+        <w:adjustRightInd w:val="0"/>
+        <w:spacing w:before="160" w:after="0" w:line="240" w:lineRule="auto"/>
+        <w:rPr>
+          <w:lang w:val="en-US"/>
+        </w:rPr>
+      </w:pPr>
+      <w:r>
+        <w:rPr>
+          <w:lang w:val="en-US"/>
+        </w:rPr>
+        <w:t xml:space="preserve">The last two checks are also </w:t>
+      </w:r>
+      <w:r>
+        <w:rPr>
+          <w:lang w:val="en-US"/>
+        </w:rPr>
+        <w:t xml:space="preserve">applied </w:t>
+      </w:r>
+      <w:r>
+        <w:rPr>
+          <w:lang w:val="en-US"/>
+        </w:rPr>
+        <w:t xml:space="preserve">- </w:t>
+      </w:r>
+      <w:r>
+        <w:rPr>
+          <w:lang w:val="en-US"/>
+        </w:rPr>
+        <w:t xml:space="preserve">in slightly adapted form </w:t>
+      </w:r>
+      <w:r>
+        <w:rPr>
+          <w:lang w:val="en-US"/>
+        </w:rPr>
+        <w:t xml:space="preserve">- </w:t>
+      </w:r>
+      <w:r>
+        <w:rPr>
+          <w:lang w:val="en-US"/>
+        </w:rPr>
+        <w:t>to JSON responses. Note the @mediatype attribute on the &lt;file&gt; element which ensures that the file is parsed as a JSON file and transformed into an XML representation:</w:t>
+      </w:r>
+    </w:p>
+    <w:p>
+      <w:pPr>
+        <w:shd w:val="clear" w:color="auto" w:fill="FFFFFF"/>
+        <w:autoSpaceDE w:val="0"/>
+        <w:autoSpaceDN w:val="0"/>
+        <w:adjustRightInd w:val="0"/>
+        <w:spacing w:after="0" w:line="240" w:lineRule="auto"/>
+        <w:rPr>
+          <w:rFonts w:ascii="Courier New" w:hAnsi="Courier New" w:cs="Courier New"/>
+          <w:color w:val="000000"/>
+          <w:sz w:val="16"/>
+          <w:szCs w:val="16"/>
+          <w:lang w:val="en-US"/>
+        </w:rPr>
+      </w:pPr>
+      <w:r>
+        <w:rPr>
+          <w:rFonts w:ascii="Courier New" w:hAnsi="Courier New" w:cs="Courier New"/>
+          <w:color w:val="006400"/>
+          <w:sz w:val="16"/>
+          <w:szCs w:val="16"/>
+          <w:highlight w:val="white"/>
+          <w:lang w:val="en-US"/>
+        </w:rPr>
+        <w:t>&lt;!-- *** JSON response message *** --&gt;</w:t>
+      </w:r>
+      <w:r>
+        <w:rPr>
+          <w:rFonts w:ascii="Courier New" w:hAnsi="Courier New" w:cs="Courier New"/>
+          <w:color w:val="000000"/>
+          <w:sz w:val="16"/>
+          <w:szCs w:val="16"/>
+          <w:highlight w:val="white"/>
+          <w:lang w:val="en-US"/>
+        </w:rPr>
+        <w:t xml:space="preserve">                    </w:t>
+      </w:r>
+      <w:r>
+        <w:rPr>
+          <w:rFonts w:ascii="Courier New" w:hAnsi="Courier New" w:cs="Courier New"/>
+          <w:color w:val="000000"/>
+          <w:sz w:val="16"/>
+          <w:szCs w:val="16"/>
+          <w:highlight w:val="white"/>
+          <w:lang w:val="en-US"/>
+        </w:rPr>
+        <w:br/>
+      </w:r>
+      <w:r>
+        <w:rPr>
+          <w:rFonts w:ascii="Courier New" w:hAnsi="Courier New" w:cs="Courier New"/>
+          <w:color w:val="000096"/>
+          <w:sz w:val="16"/>
+          <w:szCs w:val="16"/>
+          <w:highlight w:val="white"/>
+          <w:lang w:val="en-US"/>
+        </w:rPr>
+        <w:t>&lt;file</w:t>
+      </w:r>
+      <w:r>
+        <w:rPr>
+          <w:rFonts w:ascii="Courier New" w:hAnsi="Courier New" w:cs="Courier New"/>
+          <w:color w:val="F5844C"/>
+          <w:sz w:val="16"/>
+          <w:szCs w:val="16"/>
+          <w:highlight w:val="white"/>
+          <w:lang w:val="en-US"/>
+        </w:rPr>
+        <w:t xml:space="preserve"> foxpath</w:t>
+      </w:r>
+      <w:r>
+        <w:rPr>
+          <w:rFonts w:ascii="Courier New" w:hAnsi="Courier New" w:cs="Courier New"/>
+          <w:color w:val="FF8040"/>
+          <w:sz w:val="16"/>
+          <w:szCs w:val="16"/>
+          <w:highlight w:val="white"/>
+          <w:lang w:val="en-US"/>
+        </w:rPr>
+        <w:t>=</w:t>
+      </w:r>
+      <w:r>
+        <w:rPr>
+          <w:rFonts w:ascii="Courier New" w:hAnsi="Courier New" w:cs="Courier New"/>
+          <w:color w:val="993300"/>
+          <w:sz w:val="16"/>
+          <w:szCs w:val="16"/>
+          <w:highlight w:val="white"/>
+          <w:lang w:val="en-US"/>
+        </w:rPr>
+        <w:t>"output\*.json"</w:t>
+      </w:r>
+      <w:r>
+        <w:rPr>
+          <w:rFonts w:ascii="Courier New" w:hAnsi="Courier New" w:cs="Courier New"/>
+          <w:color w:val="F5844C"/>
+          <w:sz w:val="16"/>
+          <w:szCs w:val="16"/>
+          <w:highlight w:val="white"/>
+          <w:lang w:val="en-US"/>
+        </w:rPr>
+        <w:t xml:space="preserve"> </w:t>
+      </w:r>
+      <w:r>
+        <w:rPr>
+          <w:rFonts w:ascii="Courier New" w:hAnsi="Courier New" w:cs="Courier New"/>
+          <w:b/>
+          <w:color w:val="F5844C"/>
+          <w:sz w:val="16"/>
+          <w:szCs w:val="16"/>
+          <w:highlight w:val="white"/>
+          <w:lang w:val="en-US"/>
+        </w:rPr>
+        <w:t>mediatype</w:t>
+      </w:r>
+      <w:r>
+        <w:rPr>
+          <w:rFonts w:ascii="Courier New" w:hAnsi="Courier New" w:cs="Courier New"/>
+          <w:b/>
+          <w:color w:val="FF8040"/>
+          <w:sz w:val="16"/>
+          <w:szCs w:val="16"/>
+          <w:highlight w:val="white"/>
+          <w:lang w:val="en-US"/>
+        </w:rPr>
+        <w:t>=</w:t>
+      </w:r>
+      <w:r>
+        <w:rPr>
+          <w:rFonts w:ascii="Courier New" w:hAnsi="Courier New" w:cs="Courier New"/>
+          <w:b/>
+          <w:color w:val="993300"/>
+          <w:sz w:val="16"/>
+          <w:szCs w:val="16"/>
+          <w:highlight w:val="white"/>
+          <w:lang w:val="en-US"/>
+        </w:rPr>
+        <w:t>"json"</w:t>
+      </w:r>
+      <w:r>
+        <w:rPr>
+          <w:rFonts w:ascii="Courier New" w:hAnsi="Courier New" w:cs="Courier New"/>
+          <w:color w:val="000096"/>
+          <w:sz w:val="16"/>
+          <w:szCs w:val="16"/>
+          <w:highlight w:val="white"/>
+          <w:lang w:val="en-US"/>
+        </w:rPr>
+        <w:t>&gt;</w:t>
+      </w:r>
+      <w:r>
+        <w:rPr>
+          <w:rFonts w:ascii="Courier New" w:hAnsi="Courier New" w:cs="Courier New"/>
+          <w:color w:val="000000"/>
+          <w:sz w:val="16"/>
+          <w:szCs w:val="16"/>
+          <w:highlight w:val="white"/>
+          <w:lang w:val="en-US"/>
+        </w:rPr>
+        <w:br/>
+        <w:t xml:space="preserve">                    </w:t>
+      </w:r>
+      <w:r>
+        <w:rPr>
+          <w:rFonts w:ascii="Courier New" w:hAnsi="Courier New" w:cs="Courier New"/>
+          <w:color w:val="000000"/>
+          <w:sz w:val="16"/>
+          <w:szCs w:val="16"/>
+          <w:highlight w:val="white"/>
+          <w:lang w:val="en-US"/>
+        </w:rPr>
+        <w:br/>
+      </w:r>
+      <w:r>
+        <w:rPr>
+          <w:rFonts w:ascii="Courier New" w:hAnsi="Courier New" w:cs="Courier New"/>
+          <w:color w:val="006400"/>
+          <w:sz w:val="16"/>
+          <w:szCs w:val="16"/>
+          <w:highlight w:val="white"/>
+          <w:lang w:val="en-US"/>
+        </w:rPr>
+        <w:t xml:space="preserve">  </w:t>
+      </w:r>
+      <w:r>
+        <w:rPr>
+          <w:rFonts w:ascii="Courier New" w:hAnsi="Courier New" w:cs="Courier New"/>
+          <w:color w:val="006400"/>
+          <w:sz w:val="16"/>
+          <w:szCs w:val="16"/>
+          <w:highlight w:val="white"/>
+          <w:lang w:val="en-US"/>
+        </w:rPr>
+        <w:t>&lt;!-- *** Check - known article number? --&gt;</w:t>
+      </w:r>
+      <w:r>
+        <w:rPr>
+          <w:rFonts w:ascii="Courier New" w:hAnsi="Courier New" w:cs="Courier New"/>
+          <w:color w:val="000000"/>
+          <w:sz w:val="16"/>
+          <w:szCs w:val="16"/>
+          <w:highlight w:val="white"/>
+          <w:lang w:val="en-US"/>
+        </w:rPr>
+        <w:br/>
+      </w:r>
+      <w:r>
+        <w:rPr>
+          <w:rFonts w:ascii="Courier New" w:hAnsi="Courier New" w:cs="Courier New"/>
+          <w:color w:val="000096"/>
+          <w:sz w:val="16"/>
+          <w:szCs w:val="16"/>
+          <w:highlight w:val="white"/>
+          <w:lang w:val="en-US"/>
+        </w:rPr>
+        <w:t xml:space="preserve">  </w:t>
+      </w:r>
+      <w:r>
+        <w:rPr>
+          <w:rFonts w:ascii="Courier New" w:hAnsi="Courier New" w:cs="Courier New"/>
+          <w:color w:val="000096"/>
+          <w:sz w:val="16"/>
+          <w:szCs w:val="16"/>
+          <w:highlight w:val="white"/>
+          <w:lang w:val="en-US"/>
+        </w:rPr>
+        <w:t>&lt;xpath</w:t>
+      </w:r>
+      <w:r>
+        <w:rPr>
+          <w:rFonts w:ascii="Courier New" w:hAnsi="Courier New" w:cs="Courier New"/>
+          <w:color w:val="F5844C"/>
+          <w:sz w:val="16"/>
+          <w:szCs w:val="16"/>
+          <w:highlight w:val="white"/>
+          <w:lang w:val="en-US"/>
+        </w:rPr>
+        <w:t xml:space="preserve"> msg</w:t>
+      </w:r>
+      <w:r>
+        <w:rPr>
+          <w:rFonts w:ascii="Courier New" w:hAnsi="Courier New" w:cs="Courier New"/>
+          <w:color w:val="FF8040"/>
+          <w:sz w:val="16"/>
+          <w:szCs w:val="16"/>
+          <w:highlight w:val="white"/>
+          <w:lang w:val="en-US"/>
+        </w:rPr>
+        <w:t>=</w:t>
+      </w:r>
+      <w:r>
+        <w:rPr>
+          <w:rFonts w:ascii="Courier New" w:hAnsi="Courier New" w:cs="Courier New"/>
+          <w:color w:val="993300"/>
+          <w:sz w:val="16"/>
+          <w:szCs w:val="16"/>
+          <w:highlight w:val="white"/>
+          <w:lang w:val="en-US"/>
+        </w:rPr>
+        <w:t>"Unknown foo article number"</w:t>
+      </w:r>
+      <w:r>
+        <w:rPr>
+          <w:rFonts w:ascii="Courier New" w:hAnsi="Courier New" w:cs="Courier New"/>
+          <w:color w:val="000000"/>
+          <w:sz w:val="16"/>
+          <w:szCs w:val="16"/>
+          <w:highlight w:val="white"/>
+          <w:lang w:val="en-US"/>
+        </w:rPr>
+        <w:br/>
+      </w:r>
+      <w:r>
+        <w:rPr>
+          <w:rFonts w:ascii="Courier New" w:hAnsi="Courier New" w:cs="Courier New"/>
+          <w:color w:val="F5844C"/>
+          <w:sz w:val="16"/>
+          <w:szCs w:val="16"/>
+          <w:highlight w:val="white"/>
+          <w:lang w:val="en-US"/>
+        </w:rPr>
+        <w:t xml:space="preserve">         </w:t>
+      </w:r>
+      <w:r>
+        <w:rPr>
+          <w:rFonts w:ascii="Courier New" w:hAnsi="Courier New" w:cs="Courier New"/>
+          <w:color w:val="F5844C"/>
+          <w:sz w:val="16"/>
+          <w:szCs w:val="16"/>
+          <w:highlight w:val="white"/>
+          <w:lang w:val="en-US"/>
+        </w:rPr>
+        <w:t>expr</w:t>
+      </w:r>
+      <w:r>
+        <w:rPr>
+          <w:rFonts w:ascii="Courier New" w:hAnsi="Courier New" w:cs="Courier New"/>
+          <w:color w:val="FF8040"/>
+          <w:sz w:val="16"/>
+          <w:szCs w:val="16"/>
+          <w:highlight w:val="white"/>
+          <w:lang w:val="en-US"/>
+        </w:rPr>
+        <w:t>=</w:t>
+      </w:r>
+      <w:r>
+        <w:rPr>
+          <w:rFonts w:ascii="Courier New" w:hAnsi="Courier New" w:cs="Courier New"/>
+          <w:color w:val="993300"/>
+          <w:sz w:val="16"/>
+          <w:szCs w:val="16"/>
+          <w:highlight w:val="white"/>
+          <w:lang w:val="en-US"/>
+        </w:rPr>
+        <w:t>"//fooValue"</w:t>
+      </w:r>
+      <w:r>
+        <w:rPr>
+          <w:rFonts w:ascii="Courier New" w:hAnsi="Courier New" w:cs="Courier New"/>
+          <w:color w:val="F5844C"/>
+          <w:sz w:val="16"/>
+          <w:szCs w:val="16"/>
+          <w:highlight w:val="white"/>
+          <w:lang w:val="en-US"/>
+        </w:rPr>
+        <w:t xml:space="preserve"> </w:t>
+      </w:r>
+      <w:r>
+        <w:rPr>
+          <w:rFonts w:ascii="Courier New" w:hAnsi="Courier New" w:cs="Courier New"/>
+          <w:color w:val="000000"/>
+          <w:sz w:val="16"/>
+          <w:szCs w:val="16"/>
+          <w:highlight w:val="white"/>
+          <w:lang w:val="en-US"/>
+        </w:rPr>
+        <w:br/>
+      </w:r>
+      <w:r>
+        <w:rPr>
+          <w:rFonts w:ascii="Courier New" w:hAnsi="Courier New" w:cs="Courier New"/>
+          <w:color w:val="F5844C"/>
+          <w:sz w:val="16"/>
+          <w:szCs w:val="16"/>
+          <w:highlight w:val="white"/>
+          <w:lang w:val="en-US"/>
+        </w:rPr>
+        <w:t xml:space="preserve">         </w:t>
+      </w:r>
+      <w:r>
+        <w:rPr>
+          <w:rFonts w:ascii="Courier New" w:hAnsi="Courier New" w:cs="Courier New"/>
+          <w:color w:val="F5844C"/>
+          <w:sz w:val="16"/>
+          <w:szCs w:val="16"/>
+          <w:highlight w:val="white"/>
+          <w:lang w:val="en-US"/>
+        </w:rPr>
+        <w:t>inFoxpath</w:t>
+      </w:r>
+      <w:r>
+        <w:rPr>
+          <w:rFonts w:ascii="Courier New" w:hAnsi="Courier New" w:cs="Courier New"/>
+          <w:color w:val="FF8040"/>
+          <w:sz w:val="16"/>
+          <w:szCs w:val="16"/>
+          <w:highlight w:val="white"/>
+          <w:lang w:val="en-US"/>
+        </w:rPr>
+        <w:t>=</w:t>
+      </w:r>
+      <w:r>
+        <w:rPr>
+          <w:rFonts w:ascii="Courier New" w:hAnsi="Courier New" w:cs="Courier New"/>
+          <w:color w:val="993300"/>
+          <w:sz w:val="16"/>
+          <w:szCs w:val="16"/>
+          <w:highlight w:val="white"/>
+          <w:lang w:val="en-US"/>
+        </w:rPr>
+        <w:t>"$domain\\codelists\*.xml/codelist[@name eq 'foo-article']/entry/@code"</w:t>
+      </w:r>
+      <w:r>
+        <w:rPr>
+          <w:rFonts w:ascii="Courier New" w:hAnsi="Courier New" w:cs="Courier New"/>
+          <w:color w:val="000096"/>
+          <w:sz w:val="16"/>
+          <w:szCs w:val="16"/>
+          <w:highlight w:val="white"/>
+          <w:lang w:val="en-US"/>
+        </w:rPr>
+        <w:t>/&gt;</w:t>
+      </w:r>
+      <w:r>
+        <w:rPr>
+          <w:rFonts w:ascii="Courier New" w:hAnsi="Courier New" w:cs="Courier New"/>
+          <w:color w:val="000000"/>
+          <w:sz w:val="16"/>
+          <w:szCs w:val="16"/>
+          <w:highlight w:val="white"/>
+          <w:lang w:val="en-US"/>
+        </w:rPr>
+        <w:t xml:space="preserve">                        </w:t>
+      </w:r>
+      <w:r>
+        <w:rPr>
+          <w:rFonts w:ascii="Courier New" w:hAnsi="Courier New" w:cs="Courier New"/>
+          <w:color w:val="000000"/>
+          <w:sz w:val="16"/>
+          <w:szCs w:val="16"/>
+          <w:highlight w:val="white"/>
+          <w:lang w:val="en-US"/>
+        </w:rPr>
+        <w:br/>
+        <w:t xml:space="preserve">                    </w:t>
+      </w:r>
+      <w:r>
+        <w:rPr>
+          <w:rFonts w:ascii="Courier New" w:hAnsi="Courier New" w:cs="Courier New"/>
+          <w:color w:val="000000"/>
+          <w:sz w:val="16"/>
+          <w:szCs w:val="16"/>
+          <w:highlight w:val="white"/>
+          <w:lang w:val="en-US"/>
+        </w:rPr>
+        <w:br/>
+      </w:r>
+    </w:p>
+    <w:p>
+      <w:pPr>
+        <w:shd w:val="clear" w:color="auto" w:fill="FFFFFF"/>
+        <w:autoSpaceDE w:val="0"/>
+        <w:autoSpaceDN w:val="0"/>
+        <w:adjustRightInd w:val="0"/>
+        <w:spacing w:after="0" w:line="240" w:lineRule="auto"/>
+        <w:rPr>
+          <w:rFonts w:ascii="Courier New" w:hAnsi="Courier New" w:cs="Courier New"/>
+          <w:sz w:val="16"/>
+          <w:szCs w:val="16"/>
+          <w:highlight w:val="white"/>
+          <w:lang w:val="en-US"/>
+        </w:rPr>
+      </w:pPr>
+      <w:r>
+        <w:rPr>
+          <w:rFonts w:ascii="Courier New" w:hAnsi="Courier New" w:cs="Courier New"/>
+          <w:color w:val="000000"/>
+          <w:sz w:val="16"/>
+          <w:szCs w:val="16"/>
+          <w:highlight w:val="white"/>
+          <w:lang w:val="en-US"/>
+        </w:rPr>
+        <w:t xml:space="preserve">  </w:t>
+      </w:r>
+      <w:r>
+        <w:rPr>
+          <w:rFonts w:ascii="Courier New" w:hAnsi="Courier New" w:cs="Courier New"/>
+          <w:color w:val="006400"/>
+          <w:sz w:val="16"/>
+          <w:szCs w:val="16"/>
+          <w:highlight w:val="white"/>
+          <w:lang w:val="en-US"/>
+        </w:rPr>
+        <w:t>&lt;!-- *** Check - return code ok? *** --&gt;</w:t>
+      </w:r>
+      <w:r>
+        <w:rPr>
+          <w:rFonts w:ascii="Courier New" w:hAnsi="Courier New" w:cs="Courier New"/>
+          <w:color w:val="000000"/>
+          <w:sz w:val="16"/>
+          <w:szCs w:val="16"/>
+          <w:highlight w:val="white"/>
+          <w:lang w:val="en-US"/>
+        </w:rPr>
+        <w:t xml:space="preserve">                        </w:t>
+      </w:r>
+      <w:r>
+        <w:rPr>
+          <w:rFonts w:ascii="Courier New" w:hAnsi="Courier New" w:cs="Courier New"/>
+          <w:color w:val="000000"/>
+          <w:sz w:val="16"/>
+          <w:szCs w:val="16"/>
+          <w:highlight w:val="white"/>
+          <w:lang w:val="en-US"/>
+        </w:rPr>
+        <w:br/>
+        <w:t xml:space="preserve">  </w:t>
+      </w:r>
+      <w:r>
+        <w:rPr>
+          <w:rFonts w:ascii="Courier New" w:hAnsi="Courier New" w:cs="Courier New"/>
+          <w:color w:val="000096"/>
+          <w:sz w:val="16"/>
+          <w:szCs w:val="16"/>
+          <w:highlight w:val="white"/>
+          <w:lang w:val="en-US"/>
+        </w:rPr>
+        <w:t>&lt;foxpath</w:t>
+      </w:r>
+      <w:r>
+        <w:rPr>
+          <w:rFonts w:ascii="Courier New" w:hAnsi="Courier New" w:cs="Courier New"/>
+          <w:color w:val="F5844C"/>
+          <w:sz w:val="16"/>
+          <w:szCs w:val="16"/>
+          <w:highlight w:val="white"/>
+          <w:lang w:val="en-US"/>
+        </w:rPr>
+        <w:t xml:space="preserve"> msg</w:t>
+      </w:r>
+      <w:r>
+        <w:rPr>
+          <w:rFonts w:ascii="Courier New" w:hAnsi="Courier New" w:cs="Courier New"/>
+          <w:color w:val="FF8040"/>
+          <w:sz w:val="16"/>
+          <w:szCs w:val="16"/>
+          <w:highlight w:val="white"/>
+          <w:lang w:val="en-US"/>
+        </w:rPr>
+        <w:t>=</w:t>
+      </w:r>
+      <w:r>
+        <w:rPr>
+          <w:rFonts w:ascii="Courier New" w:hAnsi="Courier New" w:cs="Courier New"/>
+          <w:color w:val="993300"/>
+          <w:sz w:val="16"/>
+          <w:szCs w:val="16"/>
+          <w:highlight w:val="white"/>
+          <w:lang w:val="en-US"/>
+        </w:rPr>
+        <w:t>"Return code not the configured value"</w:t>
+      </w:r>
+      <w:r>
+        <w:rPr>
+          <w:rFonts w:ascii="Courier New" w:hAnsi="Courier New" w:cs="Courier New"/>
+          <w:color w:val="F5844C"/>
+          <w:sz w:val="16"/>
+          <w:szCs w:val="16"/>
+          <w:highlight w:val="white"/>
+          <w:lang w:val="en-US"/>
+        </w:rPr>
+        <w:t xml:space="preserve"> eq</w:t>
+      </w:r>
+      <w:r>
+        <w:rPr>
+          <w:rFonts w:ascii="Courier New" w:hAnsi="Courier New" w:cs="Courier New"/>
+          <w:color w:val="FF8040"/>
+          <w:sz w:val="16"/>
+          <w:szCs w:val="16"/>
+          <w:highlight w:val="white"/>
+          <w:lang w:val="en-US"/>
+        </w:rPr>
+        <w:t>=</w:t>
+      </w:r>
+      <w:r>
+        <w:rPr>
+          <w:rFonts w:ascii="Courier New" w:hAnsi="Courier New" w:cs="Courier New"/>
+          <w:color w:val="993300"/>
+          <w:sz w:val="16"/>
+          <w:szCs w:val="16"/>
+          <w:highlight w:val="white"/>
+          <w:lang w:val="en-US"/>
+        </w:rPr>
+        <w:t>"true"</w:t>
+      </w:r>
+      <w:r>
+        <w:rPr>
+          <w:rFonts w:ascii="Courier New" w:hAnsi="Courier New" w:cs="Courier New"/>
+          <w:color w:val="F5844C"/>
+          <w:sz w:val="16"/>
+          <w:szCs w:val="16"/>
+          <w:highlight w:val="white"/>
+          <w:lang w:val="en-US"/>
+        </w:rPr>
+        <w:t xml:space="preserve"> expr</w:t>
+      </w:r>
+      <w:r>
+        <w:rPr>
+          <w:rFonts w:ascii="Courier New" w:hAnsi="Courier New" w:cs="Courier New"/>
+          <w:color w:val="FF8040"/>
+          <w:sz w:val="16"/>
+          <w:szCs w:val="16"/>
+          <w:highlight w:val="white"/>
+          <w:lang w:val="en-US"/>
+        </w:rPr>
+        <w:t>=</w:t>
+      </w:r>
+      <w:r>
+        <w:rPr>
+          <w:rFonts w:ascii="Courier New" w:hAnsi="Courier New" w:cs="Courier New"/>
+          <w:color w:val="993300"/>
+          <w:sz w:val="16"/>
+          <w:szCs w:val="16"/>
+          <w:highlight w:val="white"/>
+          <w:lang w:val="en-US"/>
+        </w:rPr>
+        <w:t>"</w:t>
+      </w:r>
+      <w:r>
+        <w:rPr>
+          <w:rFonts w:ascii="Courier New" w:hAnsi="Courier New" w:cs="Courier New"/>
+          <w:color w:val="000000"/>
+          <w:sz w:val="16"/>
+          <w:szCs w:val="16"/>
+          <w:highlight w:val="white"/>
+          <w:lang w:val="en-US"/>
+        </w:rPr>
+        <w:br/>
+      </w:r>
+      <w:r>
+        <w:rPr>
+          <w:rFonts w:ascii="Courier New" w:hAnsi="Courier New" w:cs="Courier New"/>
+          <w:color w:val="993300"/>
+          <w:sz w:val="16"/>
+          <w:szCs w:val="16"/>
+          <w:highlight w:val="white"/>
+          <w:lang w:val="en-US"/>
+        </w:rPr>
+        <w:t xml:space="preserve">  </w:t>
+      </w:r>
+      <w:r>
+        <w:rPr>
+          <w:rFonts w:ascii="Courier New" w:hAnsi="Courier New" w:cs="Courier New"/>
+          <w:color w:val="993300"/>
+          <w:sz w:val="16"/>
+          <w:szCs w:val="16"/>
+          <w:highlight w:val="white"/>
+          <w:lang w:val="en-US"/>
+        </w:rPr>
+        <w:t xml:space="preserve">  </w:t>
+      </w:r>
+      <w:r>
+        <w:rPr>
+          <w:rFonts w:ascii="Courier New" w:hAnsi="Courier New" w:cs="Courier New"/>
+          <w:color w:val="993300"/>
+          <w:sz w:val="16"/>
+          <w:szCs w:val="16"/>
+          <w:highlight w:val="white"/>
+          <w:lang w:val="en-US"/>
+        </w:rPr>
+        <w:t xml:space="preserve">  </w:t>
+      </w:r>
+      <w:r>
+        <w:rPr>
+          <w:rFonts w:ascii="Courier New" w:hAnsi="Courier New" w:cs="Courier New"/>
+          <w:color w:val="993300"/>
+          <w:sz w:val="16"/>
+          <w:szCs w:val="16"/>
+          <w:highlight w:val="white"/>
+          <w:lang w:val="en-US"/>
+        </w:rPr>
+        <w:t xml:space="preserve">       </w:t>
+      </w:r>
+      <w:r>
+        <w:rPr>
+          <w:rFonts w:ascii="Courier New" w:hAnsi="Courier New" w:cs="Courier New"/>
+          <w:color w:val="993300"/>
+          <w:sz w:val="16"/>
+          <w:szCs w:val="16"/>
+          <w:highlight w:val="white"/>
+          <w:lang w:val="en-US"/>
+        </w:rPr>
+        <w:t>let $actReturnCode := json-doc(.)//*:returnCode</w:t>
+      </w:r>
+      <w:r>
+        <w:rPr>
+          <w:rFonts w:ascii="Courier New" w:hAnsi="Courier New" w:cs="Courier New"/>
+          <w:color w:val="000000"/>
+          <w:sz w:val="16"/>
+          <w:szCs w:val="16"/>
+          <w:highlight w:val="white"/>
+          <w:lang w:val="en-US"/>
+        </w:rPr>
+        <w:br/>
+      </w:r>
+      <w:r>
+        <w:rPr>
+          <w:rFonts w:ascii="Courier New" w:hAnsi="Courier New" w:cs="Courier New"/>
+          <w:color w:val="993300"/>
+          <w:sz w:val="16"/>
+          <w:szCs w:val="16"/>
+          <w:highlight w:val="white"/>
+          <w:lang w:val="en-US"/>
+        </w:rPr>
+        <w:t xml:space="preserve">  </w:t>
+      </w:r>
+      <w:r>
+        <w:rPr>
+          <w:rFonts w:ascii="Courier New" w:hAnsi="Courier New" w:cs="Courier New"/>
+          <w:color w:val="993300"/>
+          <w:sz w:val="16"/>
+          <w:szCs w:val="16"/>
+          <w:highlight w:val="white"/>
+          <w:lang w:val="en-US"/>
+        </w:rPr>
+        <w:t xml:space="preserve">  </w:t>
+      </w:r>
+      <w:r>
+        <w:rPr>
+          <w:rFonts w:ascii="Courier New" w:hAnsi="Courier New" w:cs="Courier New"/>
+          <w:color w:val="993300"/>
+          <w:sz w:val="16"/>
+          <w:szCs w:val="16"/>
+          <w:highlight w:val="white"/>
+          <w:lang w:val="en-US"/>
+        </w:rPr>
+        <w:t xml:space="preserve">  </w:t>
+      </w:r>
+      <w:r>
+        <w:rPr>
+          <w:rFonts w:ascii="Courier New" w:hAnsi="Courier New" w:cs="Courier New"/>
+          <w:color w:val="993300"/>
+          <w:sz w:val="16"/>
+          <w:szCs w:val="16"/>
+          <w:highlight w:val="white"/>
+          <w:lang w:val="en-US"/>
+        </w:rPr>
+        <w:t xml:space="preserve">       </w:t>
+      </w:r>
+      <w:r>
+        <w:rPr>
+          <w:rFonts w:ascii="Courier New" w:hAnsi="Courier New" w:cs="Courier New"/>
+          <w:color w:val="993300"/>
+          <w:sz w:val="16"/>
+          <w:szCs w:val="16"/>
+          <w:highlight w:val="white"/>
+          <w:lang w:val="en-US"/>
+        </w:rPr>
+        <w:t>let $expReturnCode :=</w:t>
+      </w:r>
+      <w:r>
+        <w:rPr>
+          <w:rFonts w:ascii="Courier New" w:hAnsi="Courier New" w:cs="Courier New"/>
+          <w:color w:val="993300"/>
+          <w:sz w:val="16"/>
+          <w:szCs w:val="16"/>
+          <w:highlight w:val="white"/>
+          <w:lang w:val="en-US"/>
+        </w:rPr>
+        <w:t xml:space="preserve"> </w:t>
+      </w:r>
+      <w:r>
+        <w:rPr>
+          <w:rFonts w:ascii="Courier New" w:hAnsi="Courier New" w:cs="Courier New"/>
+          <w:color w:val="993300"/>
+          <w:sz w:val="16"/>
+          <w:szCs w:val="16"/>
+          <w:highlight w:val="white"/>
+          <w:lang w:val="en-US"/>
+        </w:rPr>
+        <w:t xml:space="preserve">..\..\config\msg-config.csv\csv-doc(., ',', 'yes')                            </w:t>
+      </w:r>
+      <w:r>
+        <w:rPr>
+          <w:rFonts w:ascii="Courier New" w:hAnsi="Courier New" w:cs="Courier New"/>
+          <w:color w:val="000000"/>
+          <w:sz w:val="16"/>
+          <w:szCs w:val="16"/>
+          <w:highlight w:val="white"/>
+          <w:lang w:val="en-US"/>
+        </w:rPr>
+        <w:br/>
+      </w:r>
+      <w:r>
+        <w:rPr>
+          <w:rFonts w:ascii="Courier New" w:hAnsi="Courier New" w:cs="Courier New"/>
+          <w:color w:val="993300"/>
+          <w:sz w:val="16"/>
+          <w:szCs w:val="16"/>
+          <w:highlight w:val="white"/>
+          <w:lang w:val="en-US"/>
+        </w:rPr>
+        <w:t xml:space="preserve">    </w:t>
+      </w:r>
+      <w:r>
+        <w:rPr>
+          <w:rFonts w:ascii="Courier New" w:hAnsi="Courier New" w:cs="Courier New"/>
+          <w:color w:val="993300"/>
+          <w:sz w:val="16"/>
+          <w:szCs w:val="16"/>
+          <w:highlight w:val="white"/>
+          <w:lang w:val="en-US"/>
+        </w:rPr>
+        <w:t xml:space="preserve">  </w:t>
+      </w:r>
+      <w:r>
+        <w:rPr>
+          <w:rFonts w:ascii="Courier New" w:hAnsi="Courier New" w:cs="Courier New"/>
+          <w:color w:val="993300"/>
+          <w:sz w:val="16"/>
+          <w:szCs w:val="16"/>
+          <w:highlight w:val="white"/>
+          <w:lang w:val="en-US"/>
+        </w:rPr>
+        <w:t xml:space="preserve">    </w:t>
+      </w:r>
+      <w:r>
+        <w:rPr>
+          <w:rFonts w:ascii="Courier New" w:hAnsi="Courier New" w:cs="Courier New"/>
+          <w:color w:val="993300"/>
+          <w:sz w:val="16"/>
+          <w:szCs w:val="16"/>
+          <w:highlight w:val="white"/>
+          <w:lang w:val="en-US"/>
+        </w:rPr>
+        <w:t xml:space="preserve">       </w:t>
+      </w:r>
+      <w:r>
+        <w:rPr>
+          <w:rFonts w:ascii="Courier New" w:hAnsi="Courier New" w:cs="Courier New"/>
+          <w:color w:val="993300"/>
+          <w:sz w:val="16"/>
+          <w:szCs w:val="16"/>
+          <w:highlight w:val="white"/>
+          <w:lang w:val="en-US"/>
+        </w:rPr>
+        <w:t xml:space="preserve">                  </w:t>
+      </w:r>
+      <w:r>
+        <w:rPr>
+          <w:rFonts w:ascii="Courier New" w:hAnsi="Courier New" w:cs="Courier New"/>
+          <w:color w:val="993300"/>
+          <w:sz w:val="16"/>
+          <w:szCs w:val="16"/>
+          <w:highlight w:val="white"/>
+          <w:lang w:val="en-US"/>
+        </w:rPr>
+        <w:t xml:space="preserve">//record[response eq $fileName]/returnCode                                                        </w:t>
+      </w:r>
+      <w:r>
+        <w:rPr>
+          <w:rFonts w:ascii="Courier New" w:hAnsi="Courier New" w:cs="Courier New"/>
+          <w:color w:val="000000"/>
+          <w:sz w:val="16"/>
+          <w:szCs w:val="16"/>
+          <w:highlight w:val="white"/>
+          <w:lang w:val="en-US"/>
+        </w:rPr>
+        <w:br/>
+      </w:r>
+      <w:r>
+        <w:rPr>
+          <w:rFonts w:ascii="Courier New" w:hAnsi="Courier New" w:cs="Courier New"/>
+          <w:color w:val="993300"/>
+          <w:sz w:val="16"/>
+          <w:szCs w:val="16"/>
+          <w:highlight w:val="white"/>
+          <w:lang w:val="en-US"/>
+        </w:rPr>
+        <w:t xml:space="preserve">    </w:t>
+      </w:r>
+      <w:r>
+        <w:rPr>
+          <w:rFonts w:ascii="Courier New" w:hAnsi="Courier New" w:cs="Courier New"/>
+          <w:color w:val="993300"/>
+          <w:sz w:val="16"/>
+          <w:szCs w:val="16"/>
+          <w:highlight w:val="white"/>
+          <w:lang w:val="en-US"/>
+        </w:rPr>
+        <w:t xml:space="preserve">  </w:t>
+      </w:r>
+      <w:r>
+        <w:rPr>
+          <w:rFonts w:ascii="Courier New" w:hAnsi="Courier New" w:cs="Courier New"/>
+          <w:color w:val="993300"/>
+          <w:sz w:val="16"/>
+          <w:szCs w:val="16"/>
+          <w:highlight w:val="white"/>
+          <w:lang w:val="en-US"/>
+        </w:rPr>
+        <w:t xml:space="preserve">  </w:t>
+      </w:r>
+      <w:r>
+        <w:rPr>
+          <w:rFonts w:ascii="Courier New" w:hAnsi="Courier New" w:cs="Courier New"/>
+          <w:color w:val="993300"/>
+          <w:sz w:val="16"/>
+          <w:szCs w:val="16"/>
+          <w:highlight w:val="white"/>
+          <w:lang w:val="en-US"/>
+        </w:rPr>
+        <w:t xml:space="preserve">     </w:t>
+      </w:r>
+      <w:r>
+        <w:rPr>
+          <w:rFonts w:ascii="Courier New" w:hAnsi="Courier New" w:cs="Courier New"/>
+          <w:color w:val="993300"/>
+          <w:sz w:val="16"/>
+          <w:szCs w:val="16"/>
+          <w:highlight w:val="white"/>
+          <w:lang w:val="en-US"/>
+        </w:rPr>
+        <w:t>return $actReturnCode eq $expReturnCode"</w:t>
+      </w:r>
+      <w:r>
+        <w:rPr>
+          <w:rFonts w:ascii="Courier New" w:hAnsi="Courier New" w:cs="Courier New"/>
+          <w:color w:val="000096"/>
+          <w:sz w:val="16"/>
+          <w:szCs w:val="16"/>
+          <w:highlight w:val="white"/>
+          <w:lang w:val="en-US"/>
+        </w:rPr>
+        <w:t>/&gt;</w:t>
+      </w:r>
+      <w:r>
+        <w:rPr>
+          <w:rFonts w:ascii="Courier New" w:hAnsi="Courier New" w:cs="Courier New"/>
+          <w:color w:val="000000"/>
+          <w:sz w:val="16"/>
+          <w:szCs w:val="16"/>
+          <w:highlight w:val="white"/>
+          <w:lang w:val="en-US"/>
+        </w:rPr>
+        <w:t xml:space="preserve">                    </w:t>
+      </w:r>
+      <w:r>
+        <w:rPr>
+          <w:rFonts w:ascii="Courier New" w:hAnsi="Courier New" w:cs="Courier New"/>
+          <w:color w:val="000000"/>
+          <w:sz w:val="16"/>
+          <w:szCs w:val="16"/>
+          <w:highlight w:val="white"/>
+          <w:lang w:val="en-US"/>
+        </w:rPr>
+        <w:br/>
+      </w:r>
+      <w:r>
+        <w:rPr>
+          <w:rFonts w:ascii="Courier New" w:hAnsi="Courier New" w:cs="Courier New"/>
+          <w:color w:val="000096"/>
+          <w:sz w:val="16"/>
+          <w:szCs w:val="16"/>
+          <w:highlight w:val="white"/>
+          <w:lang w:val="en-US"/>
+        </w:rPr>
+        <w:t>&lt;/file&gt;</w:t>
+      </w:r>
+      <w:r>
+        <w:rPr>
+          <w:rFonts w:ascii="Courier New" w:hAnsi="Courier New" w:cs="Courier New"/>
+          <w:color w:val="000000"/>
+          <w:sz w:val="16"/>
+          <w:szCs w:val="16"/>
+          <w:highlight w:val="white"/>
+          <w:lang w:val="en-US"/>
+        </w:rPr>
+        <w:br/>
+      </w:r>
+    </w:p>
+    <w:p>
+      <w:pPr>
+        <w:shd w:val="clear" w:color="auto" w:fill="FFFFFF"/>
+        <w:autoSpaceDE w:val="0"/>
+        <w:autoSpaceDN w:val="0"/>
+        <w:adjustRightInd w:val="0"/>
+        <w:spacing w:after="0" w:line="240" w:lineRule="auto"/>
+        <w:rPr>
+          <w:lang w:val="en-US"/>
+        </w:rPr>
+      </w:pPr>
+      <w:r>
+        <w:rPr>
+          <w:lang w:val="en-US"/>
+        </w:rPr>
+        <w:t xml:space="preserve">The complete schema is shown in the appendix A2. It demonstrates </w:t>
+      </w:r>
+      <w:r>
+        <w:rPr>
+          <w:lang w:val="en-US"/>
+        </w:rPr>
+        <w:t xml:space="preserve">several </w:t>
+      </w:r>
+      <w:r>
+        <w:rPr>
+          <w:lang w:val="en-US"/>
+        </w:rPr>
+        <w:t xml:space="preserve">basic types of </w:t>
+      </w:r>
+      <w:r>
+        <w:rPr>
+          <w:lang w:val="en-US"/>
+        </w:rPr>
+        <w:t xml:space="preserve">constraints </w:t>
+      </w:r>
+      <w:r>
+        <w:rPr>
+          <w:lang w:val="en-US"/>
+        </w:rPr>
+        <w:t xml:space="preserve">which are </w:t>
+      </w:r>
+      <w:r>
+        <w:rPr>
+          <w:lang w:val="en-US"/>
+        </w:rPr>
+        <w:t>available for validating file system contents</w:t>
+      </w:r>
+      <w:r>
+        <w:rPr>
+          <w:lang w:val="en-US"/>
+        </w:rPr>
+        <w:t>. These constraints are</w:t>
+      </w:r>
+      <w:r>
+        <w:rPr>
+          <w:lang w:val="en-US"/>
+        </w:rPr>
+        <w:t xml:space="preserve"> related to</w:t>
+      </w:r>
+      <w:r>
+        <w:rPr>
+          <w:lang w:val="en-US"/>
+        </w:rPr>
+        <w:t>:</w:t>
+      </w:r>
+    </w:p>
+    <w:p>
+      <w:pPr>
+        <w:pStyle w:val="ListParagraph"/>
+        <w:numPr>
+          <w:ilvl w:val="0"/>
+          <w:numId w:val="5"/>
+        </w:numPr>
+        <w:shd w:val="clear" w:color="auto" w:fill="FFFFFF"/>
+        <w:autoSpaceDE w:val="0"/>
+        <w:autoSpaceDN w:val="0"/>
+        <w:adjustRightInd w:val="0"/>
+        <w:spacing w:after="0" w:line="240" w:lineRule="auto"/>
+        <w:rPr>
+          <w:rFonts w:ascii="Courier New" w:hAnsi="Courier New" w:cs="Courier New"/>
+          <w:sz w:val="16"/>
+          <w:szCs w:val="16"/>
+          <w:highlight w:val="white"/>
+          <w:lang w:val="en-US"/>
+        </w:rPr>
+      </w:pPr>
+      <w:r>
+        <w:rPr>
+          <w:lang w:val="en-US"/>
+        </w:rPr>
+        <w:t>Folder tree structure and folder contents (</w:t>
+      </w:r>
+      <w:r>
+        <w:rPr>
+          <w:rFonts w:ascii="Courier New" w:hAnsi="Courier New" w:cs="Courier New"/>
+          <w:lang w:val="en-US"/>
+        </w:rPr>
+        <w:t>&lt;targetSize&gt;</w:t>
+      </w:r>
+      <w:r>
+        <w:rPr>
+          <w:lang w:val="en-US"/>
+        </w:rPr>
+        <w:t>)</w:t>
+      </w:r>
+    </w:p>
+    <w:p>
+      <w:pPr>
+        <w:pStyle w:val="ListParagraph"/>
+        <w:numPr>
+          <w:ilvl w:val="0"/>
+          <w:numId w:val="5"/>
+        </w:numPr>
+        <w:shd w:val="clear" w:color="auto" w:fill="FFFFFF"/>
+        <w:autoSpaceDE w:val="0"/>
+        <w:autoSpaceDN w:val="0"/>
+        <w:adjustRightInd w:val="0"/>
+        <w:spacing w:after="0" w:line="240" w:lineRule="auto"/>
+        <w:rPr>
+          <w:rFonts w:ascii="Courier New" w:hAnsi="Courier New" w:cs="Courier New"/>
+          <w:sz w:val="16"/>
+          <w:szCs w:val="16"/>
+          <w:highlight w:val="white"/>
+          <w:lang w:val="en-US"/>
+        </w:rPr>
+      </w:pPr>
+      <w:r>
+        <w:rPr>
+          <w:lang w:val="en-US"/>
+        </w:rPr>
+        <w:t>File properties (</w:t>
+      </w:r>
+      <w:r>
+        <w:rPr>
+          <w:rFonts w:ascii="Courier New" w:hAnsi="Courier New" w:cs="Courier New"/>
+          <w:lang w:val="en-US"/>
+        </w:rPr>
+        <w:t>&lt;lastUpdate&gt;</w:t>
+      </w:r>
+      <w:r>
+        <w:rPr>
+          <w:lang w:val="en-US"/>
+        </w:rPr>
+        <w:t>)</w:t>
+      </w:r>
+    </w:p>
+    <w:p>
+      <w:pPr>
+        <w:pStyle w:val="ListParagraph"/>
+        <w:numPr>
+          <w:ilvl w:val="0"/>
+          <w:numId w:val="5"/>
+        </w:numPr>
+        <w:shd w:val="clear" w:color="auto" w:fill="FFFFFF"/>
+        <w:autoSpaceDE w:val="0"/>
+        <w:autoSpaceDN w:val="0"/>
+        <w:adjustRightInd w:val="0"/>
+        <w:spacing w:after="0" w:line="240" w:lineRule="auto"/>
+        <w:rPr>
+          <w:rFonts w:ascii="Courier New" w:hAnsi="Courier New" w:cs="Courier New"/>
+          <w:sz w:val="16"/>
+          <w:szCs w:val="16"/>
+          <w:highlight w:val="white"/>
+          <w:lang w:val="en-US"/>
+        </w:rPr>
+      </w:pPr>
+      <w:r>
+        <w:rPr>
+          <w:lang w:val="en-US"/>
+        </w:rPr>
+        <w:t>File contents of XML and non-XML files (</w:t>
+      </w:r>
+      <w:r>
+        <w:rPr>
+          <w:rFonts w:ascii="Courier New" w:hAnsi="Courier New" w:cs="Courier New"/>
+          <w:lang w:val="en-US"/>
+        </w:rPr>
+        <w:t>&lt;xpath&gt;</w:t>
+      </w:r>
+      <w:r>
+        <w:rPr>
+          <w:lang w:val="en-US"/>
+        </w:rPr>
+        <w:t>)</w:t>
+      </w:r>
+    </w:p>
+    <w:p>
+      <w:pPr>
+        <w:pStyle w:val="ListParagraph"/>
+        <w:numPr>
+          <w:ilvl w:val="0"/>
+          <w:numId w:val="5"/>
+        </w:numPr>
+        <w:shd w:val="clear" w:color="auto" w:fill="FFFFFF"/>
+        <w:autoSpaceDE w:val="0"/>
+        <w:autoSpaceDN w:val="0"/>
+        <w:adjustRightInd w:val="0"/>
+        <w:spacing w:after="0" w:line="240" w:lineRule="auto"/>
+        <w:rPr>
+          <w:rFonts w:ascii="Courier New" w:hAnsi="Courier New" w:cs="Courier New"/>
+          <w:sz w:val="16"/>
+          <w:szCs w:val="16"/>
+          <w:highlight w:val="white"/>
+          <w:lang w:val="en-US"/>
+        </w:rPr>
+      </w:pPr>
+      <w:r>
+        <w:rPr>
+          <w:lang w:val="en-US"/>
+        </w:rPr>
+        <w:t>File content relationships across document boundaries</w:t>
+      </w:r>
+      <w:r>
+        <w:rPr>
+          <w:lang w:val="en-US"/>
+        </w:rPr>
+        <w:t xml:space="preserve"> (</w:t>
+      </w:r>
+      <w:r>
+        <w:rPr>
+          <w:rFonts w:ascii="Courier New" w:hAnsi="Courier New" w:cs="Courier New"/>
+          <w:lang w:val="en-US"/>
+        </w:rPr>
+        <w:t>&lt;xpath&gt;</w:t>
+      </w:r>
+      <w:r>
+        <w:rPr>
+          <w:lang w:val="en-US"/>
+        </w:rPr>
+        <w:t xml:space="preserve">, </w:t>
+      </w:r>
+      <w:r>
+        <w:rPr>
+          <w:rFonts w:ascii="Courier New" w:hAnsi="Courier New" w:cs="Courier New"/>
+          <w:lang w:val="en-US"/>
+        </w:rPr>
+        <w:t>&lt;foxpath&gt;</w:t>
+      </w:r>
+      <w:r>
+        <w:rPr>
+          <w:lang w:val="en-US"/>
+        </w:rPr>
+        <w:t>).</w:t>
+      </w:r>
+    </w:p>
+    <w:p>
+      <w:pPr>
+        <w:pStyle w:val="ListParagraph"/>
+        <w:numPr>
+          <w:ilvl w:val="0"/>
+          <w:numId w:val="5"/>
+        </w:numPr>
+        <w:shd w:val="clear" w:color="auto" w:fill="FFFFFF"/>
+        <w:autoSpaceDE w:val="0"/>
+        <w:autoSpaceDN w:val="0"/>
+        <w:adjustRightInd w:val="0"/>
+        <w:spacing w:after="0" w:line="240" w:lineRule="auto"/>
+        <w:rPr>
+          <w:rFonts w:ascii="Courier New" w:hAnsi="Courier New" w:cs="Courier New"/>
+          <w:sz w:val="16"/>
+          <w:szCs w:val="16"/>
+          <w:highlight w:val="white"/>
+          <w:lang w:val="en-US"/>
+        </w:rPr>
+      </w:pPr>
+      <w:r>
+        <w:rPr>
+          <w:lang w:val="en-US"/>
+        </w:rPr>
+        <w:t xml:space="preserve">File content relationships </w:t>
+      </w:r>
+      <w:r>
+        <w:rPr>
+          <w:lang w:val="en-US"/>
+        </w:rPr>
+        <w:t xml:space="preserve">involving different mediatypes </w:t>
+      </w:r>
+      <w:r>
+        <w:rPr>
+          <w:lang w:val="en-US"/>
+        </w:rPr>
+        <w:t>(</w:t>
+      </w:r>
+      <w:r>
+        <w:rPr>
+          <w:rFonts w:ascii="Courier New" w:hAnsi="Courier New" w:cs="Courier New"/>
+          <w:lang w:val="en-US"/>
+        </w:rPr>
+        <w:t>&lt;xpath&gt;</w:t>
+      </w:r>
+      <w:r>
+        <w:rPr>
+          <w:lang w:val="en-US"/>
+        </w:rPr>
+        <w:t xml:space="preserve">, </w:t>
+      </w:r>
+      <w:r>
+        <w:rPr>
+          <w:rFonts w:ascii="Courier New" w:hAnsi="Courier New" w:cs="Courier New"/>
+          <w:lang w:val="en-US"/>
+        </w:rPr>
+        <w:t>&lt;foxpath&gt;</w:t>
+      </w:r>
+      <w:r>
+        <w:rPr>
+          <w:lang w:val="en-US"/>
+        </w:rPr>
+        <w:t>).</w:t>
+      </w:r>
     </w:p>
     <w:sectPr>
       <w:pgSz w:w="11906" w:h="16838"/>

</xml_diff>

<commit_message>
New section of documentation, "Basic principles".
</commit_message>
<xml_diff>
--- a/about/greenfox-section-getting-started.docx
+++ b/about/greenfox-section-getting-started.docx
@@ -11922,8 +11922,6 @@
         </w:rPr>
         <w:t xml:space="preserve">a foxpath expression </w:t>
       </w:r>
-      <w:bookmarkStart w:id="0" w:name="_GoBack"/>
-      <w:bookmarkEnd w:id="0"/>
       <w:r>
         <w:rPr>
           <w:lang w:val="en-US"/>
@@ -12005,7 +12003,19 @@
         <w:rPr>
           <w:lang w:val="en-US"/>
         </w:rPr>
-        <w:t xml:space="preserve">In order to check the return code, we must first read it from the document being checked, then navigate to the message config of the current test case, which is a CSV file, and retrieve the expected return code as the value in the third column (named </w:t>
+        <w:t xml:space="preserve">In order to check the return code, we must first read it from the document being checked, then navigate to the message config of the current test case, which is a CSV file, and retrieve the expected return code as the value </w:t>
+      </w:r>
+      <w:r>
+        <w:rPr>
+          <w:lang w:val="en-US"/>
+        </w:rPr>
+        <w:t>of</w:t>
+      </w:r>
+      <w:r>
+        <w:rPr>
+          <w:lang w:val="en-US"/>
+        </w:rPr>
+        <w:t xml:space="preserve"> the third column (named </w:t>
       </w:r>
       <w:r>
         <w:rPr>
@@ -12049,7 +12059,6 @@
         <w:spacing w:after="0" w:line="240" w:lineRule="auto"/>
         <w:rPr>
           <w:rFonts w:ascii="Courier New" w:hAnsi="Courier New" w:cs="Courier New"/>
-          <w:color w:val="000000"/>
           <w:sz w:val="16"/>
           <w:szCs w:val="16"/>
           <w:highlight w:val="white"/>
@@ -12076,17 +12085,6 @@
           <w:highlight w:val="white"/>
           <w:lang w:val="en-US"/>
         </w:rPr>
-        <w:t xml:space="preserve">                        </w:t>
-      </w:r>
-      <w:r>
-        <w:rPr>
-          <w:rFonts w:ascii="Courier New" w:hAnsi="Courier New" w:cs="Courier New"/>
-          <w:color w:val="000000"/>
-          <w:sz w:val="16"/>
-          <w:szCs w:val="16"/>
-          <w:highlight w:val="white"/>
-          <w:lang w:val="en-US"/>
-        </w:rPr>
         <w:br/>
       </w:r>
       <w:r>
@@ -12219,29 +12217,18 @@
           <w:highlight w:val="white"/>
           <w:lang w:val="en-US"/>
         </w:rPr>
-        <w:t xml:space="preserve">              </w:t>
-      </w:r>
-      <w:r>
-        <w:rPr>
-          <w:rFonts w:ascii="Courier New" w:hAnsi="Courier New" w:cs="Courier New"/>
-          <w:color w:val="993300"/>
-          <w:sz w:val="16"/>
-          <w:szCs w:val="16"/>
-          <w:highlight w:val="white"/>
-          <w:lang w:val="en-US"/>
-        </w:rPr>
-        <w:t xml:space="preserve">  </w:t>
-      </w:r>
-      <w:r>
-        <w:rPr>
-          <w:rFonts w:ascii="Courier New" w:hAnsi="Courier New" w:cs="Courier New"/>
-          <w:color w:val="993300"/>
-          <w:sz w:val="16"/>
-          <w:szCs w:val="16"/>
-          <w:highlight w:val="white"/>
-          <w:lang w:val="en-US"/>
-        </w:rPr>
-        <w:t>let $actReturnCode := doc(.)//*:returnCode</w:t>
+        <w:t xml:space="preserve">       </w:t>
+      </w:r>
+      <w:r>
+        <w:rPr>
+          <w:rFonts w:ascii="Courier New" w:hAnsi="Courier New" w:cs="Courier New"/>
+          <w:color w:val="993300"/>
+          <w:sz w:val="16"/>
+          <w:szCs w:val="16"/>
+          <w:highlight w:val="white"/>
+          <w:lang w:val="en-US"/>
+        </w:rPr>
+        <w:t xml:space="preserve">         let $actReturnCode := $doc//*:returnCode</w:t>
       </w:r>
       <w:r>
         <w:rPr>
@@ -12263,51 +12250,29 @@
           <w:highlight w:val="white"/>
           <w:lang w:val="en-US"/>
         </w:rPr>
-        <w:t xml:space="preserve">              </w:t>
-      </w:r>
-      <w:r>
-        <w:rPr>
-          <w:rFonts w:ascii="Courier New" w:hAnsi="Courier New" w:cs="Courier New"/>
-          <w:color w:val="993300"/>
-          <w:sz w:val="16"/>
-          <w:szCs w:val="16"/>
-          <w:highlight w:val="white"/>
-          <w:lang w:val="en-US"/>
-        </w:rPr>
-        <w:t xml:space="preserve">  </w:t>
-      </w:r>
-      <w:r>
-        <w:rPr>
-          <w:rFonts w:ascii="Courier New" w:hAnsi="Courier New" w:cs="Courier New"/>
-          <w:color w:val="993300"/>
-          <w:sz w:val="16"/>
-          <w:szCs w:val="16"/>
-          <w:highlight w:val="white"/>
-          <w:lang w:val="en-US"/>
-        </w:rPr>
-        <w:t>let $expReturnCode :=</w:t>
-      </w:r>
-      <w:r>
-        <w:rPr>
-          <w:rFonts w:ascii="Courier New" w:hAnsi="Courier New" w:cs="Courier New"/>
-          <w:color w:val="993300"/>
-          <w:sz w:val="16"/>
-          <w:szCs w:val="16"/>
-          <w:highlight w:val="white"/>
-          <w:lang w:val="en-US"/>
-        </w:rPr>
-        <w:t xml:space="preserve"> </w:t>
-      </w:r>
-      <w:r>
-        <w:rPr>
-          <w:rFonts w:ascii="Courier New" w:hAnsi="Courier New" w:cs="Courier New"/>
-          <w:color w:val="993300"/>
-          <w:sz w:val="16"/>
-          <w:szCs w:val="16"/>
-          <w:highlight w:val="white"/>
-          <w:lang w:val="en-US"/>
-        </w:rPr>
-        <w:t xml:space="preserve">..\..\config\msg-config.csv\csv-doc(., ',', 'yes')                            </w:t>
+        <w:t xml:space="preserve">       </w:t>
+      </w:r>
+      <w:r>
+        <w:rPr>
+          <w:rFonts w:ascii="Courier New" w:hAnsi="Courier New" w:cs="Courier New"/>
+          <w:color w:val="993300"/>
+          <w:sz w:val="16"/>
+          <w:szCs w:val="16"/>
+          <w:highlight w:val="white"/>
+          <w:lang w:val="en-US"/>
+        </w:rPr>
+        <w:t xml:space="preserve">        </w:t>
+      </w:r>
+      <w:r>
+        <w:rPr>
+          <w:rFonts w:ascii="Courier New" w:hAnsi="Courier New" w:cs="Courier New"/>
+          <w:color w:val="993300"/>
+          <w:sz w:val="16"/>
+          <w:szCs w:val="16"/>
+          <w:highlight w:val="white"/>
+          <w:lang w:val="en-US"/>
+        </w:rPr>
+        <w:t xml:space="preserve"> let $expReturnCode := ..\..\config\msg-config.csv\csv-doc(., ',', 'yes')                            </w:t>
       </w:r>
       <w:r>
         <w:rPr>
@@ -12329,51 +12294,29 @@
           <w:highlight w:val="white"/>
           <w:lang w:val="en-US"/>
         </w:rPr>
-        <w:t xml:space="preserve">                </w:t>
-      </w:r>
-      <w:r>
-        <w:rPr>
-          <w:rFonts w:ascii="Courier New" w:hAnsi="Courier New" w:cs="Courier New"/>
-          <w:color w:val="993300"/>
-          <w:sz w:val="16"/>
-          <w:szCs w:val="16"/>
-          <w:highlight w:val="white"/>
-          <w:lang w:val="en-US"/>
-        </w:rPr>
-        <w:t xml:space="preserve">  </w:t>
-      </w:r>
-      <w:r>
-        <w:rPr>
-          <w:rFonts w:ascii="Courier New" w:hAnsi="Courier New" w:cs="Courier New"/>
-          <w:color w:val="993300"/>
-          <w:sz w:val="16"/>
-          <w:szCs w:val="16"/>
-          <w:highlight w:val="white"/>
-          <w:lang w:val="en-US"/>
-        </w:rPr>
-        <w:t xml:space="preserve">   </w:t>
-      </w:r>
-      <w:r>
-        <w:rPr>
-          <w:rFonts w:ascii="Courier New" w:hAnsi="Courier New" w:cs="Courier New"/>
-          <w:color w:val="993300"/>
-          <w:sz w:val="16"/>
-          <w:szCs w:val="16"/>
-          <w:highlight w:val="white"/>
-          <w:lang w:val="en-US"/>
-        </w:rPr>
-        <w:t xml:space="preserve">                 </w:t>
-      </w:r>
-      <w:r>
-        <w:rPr>
-          <w:rFonts w:ascii="Courier New" w:hAnsi="Courier New" w:cs="Courier New"/>
-          <w:color w:val="993300"/>
-          <w:sz w:val="16"/>
-          <w:szCs w:val="16"/>
-          <w:highlight w:val="white"/>
-          <w:lang w:val="en-US"/>
-        </w:rPr>
-        <w:t xml:space="preserve">//record[response eq $fileName]/returnCode                                                        </w:t>
+        <w:t xml:space="preserve">               </w:t>
+      </w:r>
+      <w:r>
+        <w:rPr>
+          <w:rFonts w:ascii="Courier New" w:hAnsi="Courier New" w:cs="Courier New"/>
+          <w:color w:val="993300"/>
+          <w:sz w:val="16"/>
+          <w:szCs w:val="16"/>
+          <w:highlight w:val="white"/>
+          <w:lang w:val="en-US"/>
+        </w:rPr>
+        <w:t xml:space="preserve">       </w:t>
+      </w:r>
+      <w:r>
+        <w:rPr>
+          <w:rFonts w:ascii="Courier New" w:hAnsi="Courier New" w:cs="Courier New"/>
+          <w:color w:val="993300"/>
+          <w:sz w:val="16"/>
+          <w:szCs w:val="16"/>
+          <w:highlight w:val="white"/>
+          <w:lang w:val="en-US"/>
+        </w:rPr>
+        <w:t xml:space="preserve">                //record[response eq $fileName]/returnCode                                                        </w:t>
       </w:r>
       <w:r>
         <w:rPr>
@@ -12395,18 +12338,18 @@
           <w:highlight w:val="white"/>
           <w:lang w:val="en-US"/>
         </w:rPr>
-        <w:t xml:space="preserve">              </w:t>
-      </w:r>
-      <w:r>
-        <w:rPr>
-          <w:rFonts w:ascii="Courier New" w:hAnsi="Courier New" w:cs="Courier New"/>
-          <w:color w:val="993300"/>
-          <w:sz w:val="16"/>
-          <w:szCs w:val="16"/>
-          <w:highlight w:val="white"/>
-          <w:lang w:val="en-US"/>
-        </w:rPr>
-        <w:t xml:space="preserve">  </w:t>
+        <w:t xml:space="preserve">         </w:t>
+      </w:r>
+      <w:r>
+        <w:rPr>
+          <w:rFonts w:ascii="Courier New" w:hAnsi="Courier New" w:cs="Courier New"/>
+          <w:color w:val="993300"/>
+          <w:sz w:val="16"/>
+          <w:szCs w:val="16"/>
+          <w:highlight w:val="white"/>
+          <w:lang w:val="en-US"/>
+        </w:rPr>
+        <w:t xml:space="preserve">       </w:t>
       </w:r>
       <w:r>
         <w:rPr>
@@ -12439,55 +12382,18 @@
           <w:highlight w:val="white"/>
           <w:lang w:val="en-US"/>
         </w:rPr>
-        <w:t xml:space="preserve">  </w:t>
-      </w:r>
-    </w:p>
-    <w:p>
-      <w:pPr>
-        <w:shd w:val="clear" w:color="auto" w:fill="FFFFFF"/>
-        <w:autoSpaceDE w:val="0"/>
-        <w:autoSpaceDN w:val="0"/>
-        <w:adjustRightInd w:val="0"/>
-        <w:spacing w:before="160" w:after="0" w:line="240" w:lineRule="auto"/>
-        <w:rPr>
-          <w:lang w:val="en-US"/>
-        </w:rPr>
-      </w:pPr>
-      <w:r>
-        <w:rPr>
-          <w:lang w:val="en-US"/>
-        </w:rPr>
-        <w:t xml:space="preserve">The last two checks are also </w:t>
-      </w:r>
-      <w:r>
-        <w:rPr>
-          <w:lang w:val="en-US"/>
-        </w:rPr>
-        <w:t xml:space="preserve">applied </w:t>
-      </w:r>
-      <w:r>
-        <w:rPr>
-          <w:lang w:val="en-US"/>
-        </w:rPr>
-        <w:t xml:space="preserve">- </w:t>
-      </w:r>
-      <w:r>
-        <w:rPr>
-          <w:lang w:val="en-US"/>
-        </w:rPr>
-        <w:t xml:space="preserve">in slightly adapted form </w:t>
-      </w:r>
-      <w:r>
-        <w:rPr>
-          <w:lang w:val="en-US"/>
-        </w:rPr>
-        <w:t xml:space="preserve">- </w:t>
-      </w:r>
-      <w:r>
-        <w:rPr>
-          <w:lang w:val="en-US"/>
-        </w:rPr>
-        <w:t>to JSON responses. Note the @mediatype attribute on the &lt;file&gt; element which ensures that the file is parsed as a JSON file and transformed into an XML representation:</w:t>
+        <w:t xml:space="preserve">     </w:t>
+      </w:r>
+      <w:r>
+        <w:rPr>
+          <w:rFonts w:ascii="Courier New" w:hAnsi="Courier New" w:cs="Courier New"/>
+          <w:color w:val="000000"/>
+          <w:sz w:val="16"/>
+          <w:szCs w:val="16"/>
+          <w:highlight w:val="white"/>
+          <w:lang w:val="en-US"/>
+        </w:rPr>
+        <w:br/>
       </w:r>
     </w:p>
     <w:p>
@@ -12502,6 +12408,7 @@
           <w:color w:val="000000"/>
           <w:sz w:val="16"/>
           <w:szCs w:val="16"/>
+          <w:highlight w:val="white"/>
           <w:lang w:val="en-US"/>
         </w:rPr>
       </w:pPr>
@@ -12514,18 +12421,18 @@
           <w:highlight w:val="white"/>
           <w:lang w:val="en-US"/>
         </w:rPr>
-        <w:t>&lt;!-- *** JSON response message *** --&gt;</w:t>
-      </w:r>
-      <w:r>
-        <w:rPr>
-          <w:rFonts w:ascii="Courier New" w:hAnsi="Courier New" w:cs="Courier New"/>
-          <w:color w:val="000000"/>
-          <w:sz w:val="16"/>
-          <w:szCs w:val="16"/>
-          <w:highlight w:val="white"/>
-          <w:lang w:val="en-US"/>
-        </w:rPr>
-        <w:t xml:space="preserve">                    </w:t>
+        <w:t>&lt;!-- *** Check - return code ok? *** --&gt;</w:t>
+      </w:r>
+      <w:r>
+        <w:rPr>
+          <w:rFonts w:ascii="Courier New" w:hAnsi="Courier New" w:cs="Courier New"/>
+          <w:color w:val="000000"/>
+          <w:sz w:val="16"/>
+          <w:szCs w:val="16"/>
+          <w:highlight w:val="white"/>
+          <w:lang w:val="en-US"/>
+        </w:rPr>
+        <w:t xml:space="preserve">                        </w:t>
       </w:r>
       <w:r>
         <w:rPr>
@@ -12547,7 +12454,7 @@
           <w:highlight w:val="white"/>
           <w:lang w:val="en-US"/>
         </w:rPr>
-        <w:t>&lt;file</w:t>
+        <w:t>&lt;foxpath</w:t>
       </w:r>
       <w:r>
         <w:rPr>
@@ -12558,7 +12465,7 @@
           <w:highlight w:val="white"/>
           <w:lang w:val="en-US"/>
         </w:rPr>
-        <w:t xml:space="preserve"> foxpath</w:t>
+        <w:t xml:space="preserve"> msg</w:t>
       </w:r>
       <w:r>
         <w:rPr>
@@ -12580,7 +12487,7 @@
           <w:highlight w:val="white"/>
           <w:lang w:val="en-US"/>
         </w:rPr>
-        <w:t>"output\*.json"</w:t>
+        <w:t>"Return code not the configured value"</w:t>
       </w:r>
       <w:r>
         <w:rPr>
@@ -12591,43 +12498,282 @@
           <w:highlight w:val="white"/>
           <w:lang w:val="en-US"/>
         </w:rPr>
+        <w:t xml:space="preserve"> eq</w:t>
+      </w:r>
+      <w:r>
+        <w:rPr>
+          <w:rFonts w:ascii="Courier New" w:hAnsi="Courier New" w:cs="Courier New"/>
+          <w:color w:val="FF8040"/>
+          <w:sz w:val="16"/>
+          <w:szCs w:val="16"/>
+          <w:highlight w:val="white"/>
+          <w:lang w:val="en-US"/>
+        </w:rPr>
+        <w:t>=</w:t>
+      </w:r>
+      <w:r>
+        <w:rPr>
+          <w:rFonts w:ascii="Courier New" w:hAnsi="Courier New" w:cs="Courier New"/>
+          <w:color w:val="993300"/>
+          <w:sz w:val="16"/>
+          <w:szCs w:val="16"/>
+          <w:highlight w:val="white"/>
+          <w:lang w:val="en-US"/>
+        </w:rPr>
+        <w:t>"true"</w:t>
+      </w:r>
+      <w:r>
+        <w:rPr>
+          <w:rFonts w:ascii="Courier New" w:hAnsi="Courier New" w:cs="Courier New"/>
+          <w:color w:val="F5844C"/>
+          <w:sz w:val="16"/>
+          <w:szCs w:val="16"/>
+          <w:highlight w:val="white"/>
+          <w:lang w:val="en-US"/>
+        </w:rPr>
+        <w:t xml:space="preserve"> expr</w:t>
+      </w:r>
+      <w:r>
+        <w:rPr>
+          <w:rFonts w:ascii="Courier New" w:hAnsi="Courier New" w:cs="Courier New"/>
+          <w:color w:val="FF8040"/>
+          <w:sz w:val="16"/>
+          <w:szCs w:val="16"/>
+          <w:highlight w:val="white"/>
+          <w:lang w:val="en-US"/>
+        </w:rPr>
+        <w:t>=</w:t>
+      </w:r>
+      <w:r>
+        <w:rPr>
+          <w:rFonts w:ascii="Courier New" w:hAnsi="Courier New" w:cs="Courier New"/>
+          <w:color w:val="993300"/>
+          <w:sz w:val="16"/>
+          <w:szCs w:val="16"/>
+          <w:highlight w:val="white"/>
+          <w:lang w:val="en-US"/>
+        </w:rPr>
+        <w:t>"</w:t>
+      </w:r>
+      <w:r>
+        <w:rPr>
+          <w:rFonts w:ascii="Courier New" w:hAnsi="Courier New" w:cs="Courier New"/>
+          <w:color w:val="000000"/>
+          <w:sz w:val="16"/>
+          <w:szCs w:val="16"/>
+          <w:highlight w:val="white"/>
+          <w:lang w:val="en-US"/>
+        </w:rPr>
+        <w:br/>
+      </w:r>
+      <w:r>
+        <w:rPr>
+          <w:rFonts w:ascii="Courier New" w:hAnsi="Courier New" w:cs="Courier New"/>
+          <w:color w:val="993300"/>
+          <w:sz w:val="16"/>
+          <w:szCs w:val="16"/>
+          <w:highlight w:val="white"/>
+          <w:lang w:val="en-US"/>
+        </w:rPr>
+        <w:t xml:space="preserve">              </w:t>
+      </w:r>
+      <w:r>
+        <w:rPr>
+          <w:rFonts w:ascii="Courier New" w:hAnsi="Courier New" w:cs="Courier New"/>
+          <w:color w:val="993300"/>
+          <w:sz w:val="16"/>
+          <w:szCs w:val="16"/>
+          <w:highlight w:val="white"/>
+          <w:lang w:val="en-US"/>
+        </w:rPr>
+        <w:t xml:space="preserve">  </w:t>
+      </w:r>
+      <w:r>
+        <w:rPr>
+          <w:rFonts w:ascii="Courier New" w:hAnsi="Courier New" w:cs="Courier New"/>
+          <w:color w:val="993300"/>
+          <w:sz w:val="16"/>
+          <w:szCs w:val="16"/>
+          <w:highlight w:val="white"/>
+          <w:lang w:val="en-US"/>
+        </w:rPr>
+        <w:t>let $actReturnCode := doc(.)//*:returnCode</w:t>
+      </w:r>
+      <w:r>
+        <w:rPr>
+          <w:rFonts w:ascii="Courier New" w:hAnsi="Courier New" w:cs="Courier New"/>
+          <w:color w:val="000000"/>
+          <w:sz w:val="16"/>
+          <w:szCs w:val="16"/>
+          <w:highlight w:val="white"/>
+          <w:lang w:val="en-US"/>
+        </w:rPr>
+        <w:br/>
+      </w:r>
+      <w:r>
+        <w:rPr>
+          <w:rFonts w:ascii="Courier New" w:hAnsi="Courier New" w:cs="Courier New"/>
+          <w:color w:val="993300"/>
+          <w:sz w:val="16"/>
+          <w:szCs w:val="16"/>
+          <w:highlight w:val="white"/>
+          <w:lang w:val="en-US"/>
+        </w:rPr>
+        <w:t xml:space="preserve">              </w:t>
+      </w:r>
+      <w:r>
+        <w:rPr>
+          <w:rFonts w:ascii="Courier New" w:hAnsi="Courier New" w:cs="Courier New"/>
+          <w:color w:val="993300"/>
+          <w:sz w:val="16"/>
+          <w:szCs w:val="16"/>
+          <w:highlight w:val="white"/>
+          <w:lang w:val="en-US"/>
+        </w:rPr>
+        <w:t xml:space="preserve">  </w:t>
+      </w:r>
+      <w:r>
+        <w:rPr>
+          <w:rFonts w:ascii="Courier New" w:hAnsi="Courier New" w:cs="Courier New"/>
+          <w:color w:val="993300"/>
+          <w:sz w:val="16"/>
+          <w:szCs w:val="16"/>
+          <w:highlight w:val="white"/>
+          <w:lang w:val="en-US"/>
+        </w:rPr>
+        <w:t>let $expReturnCode :=</w:t>
+      </w:r>
+      <w:r>
+        <w:rPr>
+          <w:rFonts w:ascii="Courier New" w:hAnsi="Courier New" w:cs="Courier New"/>
+          <w:color w:val="993300"/>
+          <w:sz w:val="16"/>
+          <w:szCs w:val="16"/>
+          <w:highlight w:val="white"/>
+          <w:lang w:val="en-US"/>
+        </w:rPr>
         <w:t xml:space="preserve"> </w:t>
       </w:r>
       <w:r>
         <w:rPr>
           <w:rFonts w:ascii="Courier New" w:hAnsi="Courier New" w:cs="Courier New"/>
-          <w:b/>
-          <w:color w:val="F5844C"/>
-          <w:sz w:val="16"/>
-          <w:szCs w:val="16"/>
-          <w:highlight w:val="white"/>
-          <w:lang w:val="en-US"/>
-        </w:rPr>
-        <w:t>mediatype</w:t>
-      </w:r>
-      <w:r>
-        <w:rPr>
-          <w:rFonts w:ascii="Courier New" w:hAnsi="Courier New" w:cs="Courier New"/>
-          <w:b/>
-          <w:color w:val="FF8040"/>
-          <w:sz w:val="16"/>
-          <w:szCs w:val="16"/>
-          <w:highlight w:val="white"/>
-          <w:lang w:val="en-US"/>
-        </w:rPr>
-        <w:t>=</w:t>
-      </w:r>
-      <w:r>
-        <w:rPr>
-          <w:rFonts w:ascii="Courier New" w:hAnsi="Courier New" w:cs="Courier New"/>
-          <w:b/>
-          <w:color w:val="993300"/>
-          <w:sz w:val="16"/>
-          <w:szCs w:val="16"/>
-          <w:highlight w:val="white"/>
-          <w:lang w:val="en-US"/>
-        </w:rPr>
-        <w:t>"json"</w:t>
+          <w:color w:val="993300"/>
+          <w:sz w:val="16"/>
+          <w:szCs w:val="16"/>
+          <w:highlight w:val="white"/>
+          <w:lang w:val="en-US"/>
+        </w:rPr>
+        <w:t xml:space="preserve">..\..\config\msg-config.csv\csv-doc(., ',', 'yes')                            </w:t>
+      </w:r>
+      <w:r>
+        <w:rPr>
+          <w:rFonts w:ascii="Courier New" w:hAnsi="Courier New" w:cs="Courier New"/>
+          <w:color w:val="000000"/>
+          <w:sz w:val="16"/>
+          <w:szCs w:val="16"/>
+          <w:highlight w:val="white"/>
+          <w:lang w:val="en-US"/>
+        </w:rPr>
+        <w:br/>
+      </w:r>
+      <w:r>
+        <w:rPr>
+          <w:rFonts w:ascii="Courier New" w:hAnsi="Courier New" w:cs="Courier New"/>
+          <w:color w:val="993300"/>
+          <w:sz w:val="16"/>
+          <w:szCs w:val="16"/>
+          <w:highlight w:val="white"/>
+          <w:lang w:val="en-US"/>
+        </w:rPr>
+        <w:t xml:space="preserve">                </w:t>
+      </w:r>
+      <w:r>
+        <w:rPr>
+          <w:rFonts w:ascii="Courier New" w:hAnsi="Courier New" w:cs="Courier New"/>
+          <w:color w:val="993300"/>
+          <w:sz w:val="16"/>
+          <w:szCs w:val="16"/>
+          <w:highlight w:val="white"/>
+          <w:lang w:val="en-US"/>
+        </w:rPr>
+        <w:t xml:space="preserve">  </w:t>
+      </w:r>
+      <w:r>
+        <w:rPr>
+          <w:rFonts w:ascii="Courier New" w:hAnsi="Courier New" w:cs="Courier New"/>
+          <w:color w:val="993300"/>
+          <w:sz w:val="16"/>
+          <w:szCs w:val="16"/>
+          <w:highlight w:val="white"/>
+          <w:lang w:val="en-US"/>
+        </w:rPr>
+        <w:t xml:space="preserve">   </w:t>
+      </w:r>
+      <w:r>
+        <w:rPr>
+          <w:rFonts w:ascii="Courier New" w:hAnsi="Courier New" w:cs="Courier New"/>
+          <w:color w:val="993300"/>
+          <w:sz w:val="16"/>
+          <w:szCs w:val="16"/>
+          <w:highlight w:val="white"/>
+          <w:lang w:val="en-US"/>
+        </w:rPr>
+        <w:t xml:space="preserve">                 </w:t>
+      </w:r>
+      <w:r>
+        <w:rPr>
+          <w:rFonts w:ascii="Courier New" w:hAnsi="Courier New" w:cs="Courier New"/>
+          <w:color w:val="993300"/>
+          <w:sz w:val="16"/>
+          <w:szCs w:val="16"/>
+          <w:highlight w:val="white"/>
+          <w:lang w:val="en-US"/>
+        </w:rPr>
+        <w:t xml:space="preserve">//record[response eq $fileName]/returnCode                                                        </w:t>
+      </w:r>
+      <w:r>
+        <w:rPr>
+          <w:rFonts w:ascii="Courier New" w:hAnsi="Courier New" w:cs="Courier New"/>
+          <w:color w:val="000000"/>
+          <w:sz w:val="16"/>
+          <w:szCs w:val="16"/>
+          <w:highlight w:val="white"/>
+          <w:lang w:val="en-US"/>
+        </w:rPr>
+        <w:br/>
+      </w:r>
+      <w:r>
+        <w:rPr>
+          <w:rFonts w:ascii="Courier New" w:hAnsi="Courier New" w:cs="Courier New"/>
+          <w:color w:val="993300"/>
+          <w:sz w:val="16"/>
+          <w:szCs w:val="16"/>
+          <w:highlight w:val="white"/>
+          <w:lang w:val="en-US"/>
+        </w:rPr>
+        <w:t xml:space="preserve">              </w:t>
+      </w:r>
+      <w:r>
+        <w:rPr>
+          <w:rFonts w:ascii="Courier New" w:hAnsi="Courier New" w:cs="Courier New"/>
+          <w:color w:val="993300"/>
+          <w:sz w:val="16"/>
+          <w:szCs w:val="16"/>
+          <w:highlight w:val="white"/>
+          <w:lang w:val="en-US"/>
+        </w:rPr>
+        <w:t xml:space="preserve">  </w:t>
+      </w:r>
+      <w:r>
+        <w:rPr>
+          <w:rFonts w:ascii="Courier New" w:hAnsi="Courier New" w:cs="Courier New"/>
+          <w:color w:val="993300"/>
+          <w:sz w:val="16"/>
+          <w:szCs w:val="16"/>
+          <w:highlight w:val="white"/>
+          <w:lang w:val="en-US"/>
+        </w:rPr>
+        <w:t>return $actReturnCode = $expReturnCode"</w:t>
       </w:r>
       <w:r>
         <w:rPr>
@@ -12638,284 +12784,18 @@
           <w:highlight w:val="white"/>
           <w:lang w:val="en-US"/>
         </w:rPr>
-        <w:t>&gt;</w:t>
-      </w:r>
-      <w:r>
-        <w:rPr>
-          <w:rFonts w:ascii="Courier New" w:hAnsi="Courier New" w:cs="Courier New"/>
-          <w:color w:val="000000"/>
-          <w:sz w:val="16"/>
-          <w:szCs w:val="16"/>
-          <w:highlight w:val="white"/>
-          <w:lang w:val="en-US"/>
-        </w:rPr>
-        <w:br/>
-        <w:t xml:space="preserve">                    </w:t>
-      </w:r>
-      <w:r>
-        <w:rPr>
-          <w:rFonts w:ascii="Courier New" w:hAnsi="Courier New" w:cs="Courier New"/>
-          <w:color w:val="000000"/>
-          <w:sz w:val="16"/>
-          <w:szCs w:val="16"/>
-          <w:highlight w:val="white"/>
-          <w:lang w:val="en-US"/>
-        </w:rPr>
-        <w:br/>
-      </w:r>
-      <w:r>
-        <w:rPr>
-          <w:rFonts w:ascii="Courier New" w:hAnsi="Courier New" w:cs="Courier New"/>
-          <w:color w:val="006400"/>
+        <w:t>/&gt;</w:t>
+      </w:r>
+      <w:r>
+        <w:rPr>
+          <w:rFonts w:ascii="Courier New" w:hAnsi="Courier New" w:cs="Courier New"/>
+          <w:color w:val="000000"/>
           <w:sz w:val="16"/>
           <w:szCs w:val="16"/>
           <w:highlight w:val="white"/>
           <w:lang w:val="en-US"/>
         </w:rPr>
         <w:t xml:space="preserve">  </w:t>
-      </w:r>
-      <w:r>
-        <w:rPr>
-          <w:rFonts w:ascii="Courier New" w:hAnsi="Courier New" w:cs="Courier New"/>
-          <w:color w:val="006400"/>
-          <w:sz w:val="16"/>
-          <w:szCs w:val="16"/>
-          <w:highlight w:val="white"/>
-          <w:lang w:val="en-US"/>
-        </w:rPr>
-        <w:t>&lt;!-- *** Check - known article number? --&gt;</w:t>
-      </w:r>
-      <w:r>
-        <w:rPr>
-          <w:rFonts w:ascii="Courier New" w:hAnsi="Courier New" w:cs="Courier New"/>
-          <w:color w:val="000000"/>
-          <w:sz w:val="16"/>
-          <w:szCs w:val="16"/>
-          <w:highlight w:val="white"/>
-          <w:lang w:val="en-US"/>
-        </w:rPr>
-        <w:br/>
-      </w:r>
-      <w:r>
-        <w:rPr>
-          <w:rFonts w:ascii="Courier New" w:hAnsi="Courier New" w:cs="Courier New"/>
-          <w:color w:val="000096"/>
-          <w:sz w:val="16"/>
-          <w:szCs w:val="16"/>
-          <w:highlight w:val="white"/>
-          <w:lang w:val="en-US"/>
-        </w:rPr>
-        <w:t xml:space="preserve">  </w:t>
-      </w:r>
-      <w:r>
-        <w:rPr>
-          <w:rFonts w:ascii="Courier New" w:hAnsi="Courier New" w:cs="Courier New"/>
-          <w:color w:val="000096"/>
-          <w:sz w:val="16"/>
-          <w:szCs w:val="16"/>
-          <w:highlight w:val="white"/>
-          <w:lang w:val="en-US"/>
-        </w:rPr>
-        <w:t>&lt;xpath</w:t>
-      </w:r>
-      <w:r>
-        <w:rPr>
-          <w:rFonts w:ascii="Courier New" w:hAnsi="Courier New" w:cs="Courier New"/>
-          <w:color w:val="F5844C"/>
-          <w:sz w:val="16"/>
-          <w:szCs w:val="16"/>
-          <w:highlight w:val="white"/>
-          <w:lang w:val="en-US"/>
-        </w:rPr>
-        <w:t xml:space="preserve"> msg</w:t>
-      </w:r>
-      <w:r>
-        <w:rPr>
-          <w:rFonts w:ascii="Courier New" w:hAnsi="Courier New" w:cs="Courier New"/>
-          <w:color w:val="FF8040"/>
-          <w:sz w:val="16"/>
-          <w:szCs w:val="16"/>
-          <w:highlight w:val="white"/>
-          <w:lang w:val="en-US"/>
-        </w:rPr>
-        <w:t>=</w:t>
-      </w:r>
-      <w:r>
-        <w:rPr>
-          <w:rFonts w:ascii="Courier New" w:hAnsi="Courier New" w:cs="Courier New"/>
-          <w:color w:val="993300"/>
-          <w:sz w:val="16"/>
-          <w:szCs w:val="16"/>
-          <w:highlight w:val="white"/>
-          <w:lang w:val="en-US"/>
-        </w:rPr>
-        <w:t>"Unknown foo article number"</w:t>
-      </w:r>
-      <w:r>
-        <w:rPr>
-          <w:rFonts w:ascii="Courier New" w:hAnsi="Courier New" w:cs="Courier New"/>
-          <w:color w:val="000000"/>
-          <w:sz w:val="16"/>
-          <w:szCs w:val="16"/>
-          <w:highlight w:val="white"/>
-          <w:lang w:val="en-US"/>
-        </w:rPr>
-        <w:br/>
-      </w:r>
-      <w:r>
-        <w:rPr>
-          <w:rFonts w:ascii="Courier New" w:hAnsi="Courier New" w:cs="Courier New"/>
-          <w:color w:val="F5844C"/>
-          <w:sz w:val="16"/>
-          <w:szCs w:val="16"/>
-          <w:highlight w:val="white"/>
-          <w:lang w:val="en-US"/>
-        </w:rPr>
-        <w:t xml:space="preserve">         </w:t>
-      </w:r>
-      <w:r>
-        <w:rPr>
-          <w:rFonts w:ascii="Courier New" w:hAnsi="Courier New" w:cs="Courier New"/>
-          <w:color w:val="F5844C"/>
-          <w:sz w:val="16"/>
-          <w:szCs w:val="16"/>
-          <w:highlight w:val="white"/>
-          <w:lang w:val="en-US"/>
-        </w:rPr>
-        <w:t>expr</w:t>
-      </w:r>
-      <w:r>
-        <w:rPr>
-          <w:rFonts w:ascii="Courier New" w:hAnsi="Courier New" w:cs="Courier New"/>
-          <w:color w:val="FF8040"/>
-          <w:sz w:val="16"/>
-          <w:szCs w:val="16"/>
-          <w:highlight w:val="white"/>
-          <w:lang w:val="en-US"/>
-        </w:rPr>
-        <w:t>=</w:t>
-      </w:r>
-      <w:r>
-        <w:rPr>
-          <w:rFonts w:ascii="Courier New" w:hAnsi="Courier New" w:cs="Courier New"/>
-          <w:color w:val="993300"/>
-          <w:sz w:val="16"/>
-          <w:szCs w:val="16"/>
-          <w:highlight w:val="white"/>
-          <w:lang w:val="en-US"/>
-        </w:rPr>
-        <w:t>"//fooValue"</w:t>
-      </w:r>
-      <w:r>
-        <w:rPr>
-          <w:rFonts w:ascii="Courier New" w:hAnsi="Courier New" w:cs="Courier New"/>
-          <w:color w:val="F5844C"/>
-          <w:sz w:val="16"/>
-          <w:szCs w:val="16"/>
-          <w:highlight w:val="white"/>
-          <w:lang w:val="en-US"/>
-        </w:rPr>
-        <w:t xml:space="preserve"> </w:t>
-      </w:r>
-      <w:r>
-        <w:rPr>
-          <w:rFonts w:ascii="Courier New" w:hAnsi="Courier New" w:cs="Courier New"/>
-          <w:color w:val="000000"/>
-          <w:sz w:val="16"/>
-          <w:szCs w:val="16"/>
-          <w:highlight w:val="white"/>
-          <w:lang w:val="en-US"/>
-        </w:rPr>
-        <w:br/>
-      </w:r>
-      <w:r>
-        <w:rPr>
-          <w:rFonts w:ascii="Courier New" w:hAnsi="Courier New" w:cs="Courier New"/>
-          <w:color w:val="F5844C"/>
-          <w:sz w:val="16"/>
-          <w:szCs w:val="16"/>
-          <w:highlight w:val="white"/>
-          <w:lang w:val="en-US"/>
-        </w:rPr>
-        <w:t xml:space="preserve">         </w:t>
-      </w:r>
-      <w:r>
-        <w:rPr>
-          <w:rFonts w:ascii="Courier New" w:hAnsi="Courier New" w:cs="Courier New"/>
-          <w:color w:val="F5844C"/>
-          <w:sz w:val="16"/>
-          <w:szCs w:val="16"/>
-          <w:highlight w:val="white"/>
-          <w:lang w:val="en-US"/>
-        </w:rPr>
-        <w:t>inFoxpath</w:t>
-      </w:r>
-      <w:r>
-        <w:rPr>
-          <w:rFonts w:ascii="Courier New" w:hAnsi="Courier New" w:cs="Courier New"/>
-          <w:color w:val="FF8040"/>
-          <w:sz w:val="16"/>
-          <w:szCs w:val="16"/>
-          <w:highlight w:val="white"/>
-          <w:lang w:val="en-US"/>
-        </w:rPr>
-        <w:t>=</w:t>
-      </w:r>
-      <w:r>
-        <w:rPr>
-          <w:rFonts w:ascii="Courier New" w:hAnsi="Courier New" w:cs="Courier New"/>
-          <w:color w:val="993300"/>
-          <w:sz w:val="16"/>
-          <w:szCs w:val="16"/>
-          <w:highlight w:val="white"/>
-          <w:lang w:val="en-US"/>
-        </w:rPr>
-        <w:t>"$domain\\codelists\*.xml/codelist[@name eq 'foo-article']/entry/@code"</w:t>
-      </w:r>
-      <w:r>
-        <w:rPr>
-          <w:rFonts w:ascii="Courier New" w:hAnsi="Courier New" w:cs="Courier New"/>
-          <w:color w:val="000096"/>
-          <w:sz w:val="16"/>
-          <w:szCs w:val="16"/>
-          <w:highlight w:val="white"/>
-          <w:lang w:val="en-US"/>
-        </w:rPr>
-        <w:t>/&gt;</w:t>
-      </w:r>
-      <w:r>
-        <w:rPr>
-          <w:rFonts w:ascii="Courier New" w:hAnsi="Courier New" w:cs="Courier New"/>
-          <w:color w:val="000000"/>
-          <w:sz w:val="16"/>
-          <w:szCs w:val="16"/>
-          <w:highlight w:val="white"/>
-          <w:lang w:val="en-US"/>
-        </w:rPr>
-        <w:t xml:space="preserve">                        </w:t>
-      </w:r>
-      <w:r>
-        <w:rPr>
-          <w:rFonts w:ascii="Courier New" w:hAnsi="Courier New" w:cs="Courier New"/>
-          <w:color w:val="000000"/>
-          <w:sz w:val="16"/>
-          <w:szCs w:val="16"/>
-          <w:highlight w:val="white"/>
-          <w:lang w:val="en-US"/>
-        </w:rPr>
-        <w:br/>
-        <w:t xml:space="preserve">                    </w:t>
-      </w:r>
-      <w:r>
-        <w:rPr>
-          <w:rFonts w:ascii="Courier New" w:hAnsi="Courier New" w:cs="Courier New"/>
-          <w:color w:val="000000"/>
-          <w:sz w:val="16"/>
-          <w:szCs w:val="16"/>
-          <w:highlight w:val="white"/>
-          <w:lang w:val="en-US"/>
-        </w:rPr>
-        <w:br/>
       </w:r>
     </w:p>
     <w:p>
@@ -12926,520 +12806,9 @@
         <w:adjustRightInd w:val="0"/>
         <w:spacing w:after="0" w:line="240" w:lineRule="auto"/>
         <w:rPr>
-          <w:rFonts w:ascii="Courier New" w:hAnsi="Courier New" w:cs="Courier New"/>
-          <w:sz w:val="16"/>
-          <w:szCs w:val="16"/>
-          <w:highlight w:val="white"/>
-          <w:lang w:val="en-US"/>
-        </w:rPr>
-      </w:pPr>
-      <w:r>
-        <w:rPr>
-          <w:rFonts w:ascii="Courier New" w:hAnsi="Courier New" w:cs="Courier New"/>
-          <w:color w:val="000000"/>
-          <w:sz w:val="16"/>
-          <w:szCs w:val="16"/>
-          <w:highlight w:val="white"/>
-          <w:lang w:val="en-US"/>
-        </w:rPr>
-        <w:t xml:space="preserve">  </w:t>
-      </w:r>
-      <w:r>
-        <w:rPr>
-          <w:rFonts w:ascii="Courier New" w:hAnsi="Courier New" w:cs="Courier New"/>
-          <w:color w:val="006400"/>
-          <w:sz w:val="16"/>
-          <w:szCs w:val="16"/>
-          <w:highlight w:val="white"/>
-          <w:lang w:val="en-US"/>
-        </w:rPr>
-        <w:t>&lt;!-- *** Check - return code ok? *** --&gt;</w:t>
-      </w:r>
-      <w:r>
-        <w:rPr>
-          <w:rFonts w:ascii="Courier New" w:hAnsi="Courier New" w:cs="Courier New"/>
-          <w:color w:val="000000"/>
-          <w:sz w:val="16"/>
-          <w:szCs w:val="16"/>
-          <w:highlight w:val="white"/>
-          <w:lang w:val="en-US"/>
-        </w:rPr>
-        <w:t xml:space="preserve">                        </w:t>
-      </w:r>
-      <w:r>
-        <w:rPr>
-          <w:rFonts w:ascii="Courier New" w:hAnsi="Courier New" w:cs="Courier New"/>
-          <w:color w:val="000000"/>
-          <w:sz w:val="16"/>
-          <w:szCs w:val="16"/>
-          <w:highlight w:val="white"/>
-          <w:lang w:val="en-US"/>
-        </w:rPr>
-        <w:br/>
-        <w:t xml:space="preserve">  </w:t>
-      </w:r>
-      <w:r>
-        <w:rPr>
-          <w:rFonts w:ascii="Courier New" w:hAnsi="Courier New" w:cs="Courier New"/>
-          <w:color w:val="000096"/>
-          <w:sz w:val="16"/>
-          <w:szCs w:val="16"/>
-          <w:highlight w:val="white"/>
-          <w:lang w:val="en-US"/>
-        </w:rPr>
-        <w:t>&lt;foxpath</w:t>
-      </w:r>
-      <w:r>
-        <w:rPr>
-          <w:rFonts w:ascii="Courier New" w:hAnsi="Courier New" w:cs="Courier New"/>
-          <w:color w:val="F5844C"/>
-          <w:sz w:val="16"/>
-          <w:szCs w:val="16"/>
-          <w:highlight w:val="white"/>
-          <w:lang w:val="en-US"/>
-        </w:rPr>
-        <w:t xml:space="preserve"> msg</w:t>
-      </w:r>
-      <w:r>
-        <w:rPr>
-          <w:rFonts w:ascii="Courier New" w:hAnsi="Courier New" w:cs="Courier New"/>
-          <w:color w:val="FF8040"/>
-          <w:sz w:val="16"/>
-          <w:szCs w:val="16"/>
-          <w:highlight w:val="white"/>
-          <w:lang w:val="en-US"/>
-        </w:rPr>
-        <w:t>=</w:t>
-      </w:r>
-      <w:r>
-        <w:rPr>
-          <w:rFonts w:ascii="Courier New" w:hAnsi="Courier New" w:cs="Courier New"/>
-          <w:color w:val="993300"/>
-          <w:sz w:val="16"/>
-          <w:szCs w:val="16"/>
-          <w:highlight w:val="white"/>
-          <w:lang w:val="en-US"/>
-        </w:rPr>
-        <w:t>"Return code not the configured value"</w:t>
-      </w:r>
-      <w:r>
-        <w:rPr>
-          <w:rFonts w:ascii="Courier New" w:hAnsi="Courier New" w:cs="Courier New"/>
-          <w:color w:val="F5844C"/>
-          <w:sz w:val="16"/>
-          <w:szCs w:val="16"/>
-          <w:highlight w:val="white"/>
-          <w:lang w:val="en-US"/>
-        </w:rPr>
-        <w:t xml:space="preserve"> eq</w:t>
-      </w:r>
-      <w:r>
-        <w:rPr>
-          <w:rFonts w:ascii="Courier New" w:hAnsi="Courier New" w:cs="Courier New"/>
-          <w:color w:val="FF8040"/>
-          <w:sz w:val="16"/>
-          <w:szCs w:val="16"/>
-          <w:highlight w:val="white"/>
-          <w:lang w:val="en-US"/>
-        </w:rPr>
-        <w:t>=</w:t>
-      </w:r>
-      <w:r>
-        <w:rPr>
-          <w:rFonts w:ascii="Courier New" w:hAnsi="Courier New" w:cs="Courier New"/>
-          <w:color w:val="993300"/>
-          <w:sz w:val="16"/>
-          <w:szCs w:val="16"/>
-          <w:highlight w:val="white"/>
-          <w:lang w:val="en-US"/>
-        </w:rPr>
-        <w:t>"true"</w:t>
-      </w:r>
-      <w:r>
-        <w:rPr>
-          <w:rFonts w:ascii="Courier New" w:hAnsi="Courier New" w:cs="Courier New"/>
-          <w:color w:val="F5844C"/>
-          <w:sz w:val="16"/>
-          <w:szCs w:val="16"/>
-          <w:highlight w:val="white"/>
-          <w:lang w:val="en-US"/>
-        </w:rPr>
-        <w:t xml:space="preserve"> expr</w:t>
-      </w:r>
-      <w:r>
-        <w:rPr>
-          <w:rFonts w:ascii="Courier New" w:hAnsi="Courier New" w:cs="Courier New"/>
-          <w:color w:val="FF8040"/>
-          <w:sz w:val="16"/>
-          <w:szCs w:val="16"/>
-          <w:highlight w:val="white"/>
-          <w:lang w:val="en-US"/>
-        </w:rPr>
-        <w:t>=</w:t>
-      </w:r>
-      <w:r>
-        <w:rPr>
-          <w:rFonts w:ascii="Courier New" w:hAnsi="Courier New" w:cs="Courier New"/>
-          <w:color w:val="993300"/>
-          <w:sz w:val="16"/>
-          <w:szCs w:val="16"/>
-          <w:highlight w:val="white"/>
-          <w:lang w:val="en-US"/>
-        </w:rPr>
-        <w:t>"</w:t>
-      </w:r>
-      <w:r>
-        <w:rPr>
-          <w:rFonts w:ascii="Courier New" w:hAnsi="Courier New" w:cs="Courier New"/>
-          <w:color w:val="000000"/>
-          <w:sz w:val="16"/>
-          <w:szCs w:val="16"/>
-          <w:highlight w:val="white"/>
-          <w:lang w:val="en-US"/>
-        </w:rPr>
-        <w:br/>
-      </w:r>
-      <w:r>
-        <w:rPr>
-          <w:rFonts w:ascii="Courier New" w:hAnsi="Courier New" w:cs="Courier New"/>
-          <w:color w:val="993300"/>
-          <w:sz w:val="16"/>
-          <w:szCs w:val="16"/>
-          <w:highlight w:val="white"/>
-          <w:lang w:val="en-US"/>
-        </w:rPr>
-        <w:t xml:space="preserve">  </w:t>
-      </w:r>
-      <w:r>
-        <w:rPr>
-          <w:rFonts w:ascii="Courier New" w:hAnsi="Courier New" w:cs="Courier New"/>
-          <w:color w:val="993300"/>
-          <w:sz w:val="16"/>
-          <w:szCs w:val="16"/>
-          <w:highlight w:val="white"/>
-          <w:lang w:val="en-US"/>
-        </w:rPr>
-        <w:t xml:space="preserve">  </w:t>
-      </w:r>
-      <w:r>
-        <w:rPr>
-          <w:rFonts w:ascii="Courier New" w:hAnsi="Courier New" w:cs="Courier New"/>
-          <w:color w:val="993300"/>
-          <w:sz w:val="16"/>
-          <w:szCs w:val="16"/>
-          <w:highlight w:val="white"/>
-          <w:lang w:val="en-US"/>
-        </w:rPr>
-        <w:t xml:space="preserve">  </w:t>
-      </w:r>
-      <w:r>
-        <w:rPr>
-          <w:rFonts w:ascii="Courier New" w:hAnsi="Courier New" w:cs="Courier New"/>
-          <w:color w:val="993300"/>
-          <w:sz w:val="16"/>
-          <w:szCs w:val="16"/>
-          <w:highlight w:val="white"/>
-          <w:lang w:val="en-US"/>
-        </w:rPr>
-        <w:t xml:space="preserve">       </w:t>
-      </w:r>
-      <w:r>
-        <w:rPr>
-          <w:rFonts w:ascii="Courier New" w:hAnsi="Courier New" w:cs="Courier New"/>
-          <w:color w:val="993300"/>
-          <w:sz w:val="16"/>
-          <w:szCs w:val="16"/>
-          <w:highlight w:val="white"/>
-          <w:lang w:val="en-US"/>
-        </w:rPr>
-        <w:t>let $actReturnCode := json-doc(.)//*:returnCode</w:t>
-      </w:r>
-      <w:r>
-        <w:rPr>
-          <w:rFonts w:ascii="Courier New" w:hAnsi="Courier New" w:cs="Courier New"/>
-          <w:color w:val="000000"/>
-          <w:sz w:val="16"/>
-          <w:szCs w:val="16"/>
-          <w:highlight w:val="white"/>
-          <w:lang w:val="en-US"/>
-        </w:rPr>
-        <w:br/>
-      </w:r>
-      <w:r>
-        <w:rPr>
-          <w:rFonts w:ascii="Courier New" w:hAnsi="Courier New" w:cs="Courier New"/>
-          <w:color w:val="993300"/>
-          <w:sz w:val="16"/>
-          <w:szCs w:val="16"/>
-          <w:highlight w:val="white"/>
-          <w:lang w:val="en-US"/>
-        </w:rPr>
-        <w:t xml:space="preserve">  </w:t>
-      </w:r>
-      <w:r>
-        <w:rPr>
-          <w:rFonts w:ascii="Courier New" w:hAnsi="Courier New" w:cs="Courier New"/>
-          <w:color w:val="993300"/>
-          <w:sz w:val="16"/>
-          <w:szCs w:val="16"/>
-          <w:highlight w:val="white"/>
-          <w:lang w:val="en-US"/>
-        </w:rPr>
-        <w:t xml:space="preserve">  </w:t>
-      </w:r>
-      <w:r>
-        <w:rPr>
-          <w:rFonts w:ascii="Courier New" w:hAnsi="Courier New" w:cs="Courier New"/>
-          <w:color w:val="993300"/>
-          <w:sz w:val="16"/>
-          <w:szCs w:val="16"/>
-          <w:highlight w:val="white"/>
-          <w:lang w:val="en-US"/>
-        </w:rPr>
-        <w:t xml:space="preserve">  </w:t>
-      </w:r>
-      <w:r>
-        <w:rPr>
-          <w:rFonts w:ascii="Courier New" w:hAnsi="Courier New" w:cs="Courier New"/>
-          <w:color w:val="993300"/>
-          <w:sz w:val="16"/>
-          <w:szCs w:val="16"/>
-          <w:highlight w:val="white"/>
-          <w:lang w:val="en-US"/>
-        </w:rPr>
-        <w:t xml:space="preserve">       </w:t>
-      </w:r>
-      <w:r>
-        <w:rPr>
-          <w:rFonts w:ascii="Courier New" w:hAnsi="Courier New" w:cs="Courier New"/>
-          <w:color w:val="993300"/>
-          <w:sz w:val="16"/>
-          <w:szCs w:val="16"/>
-          <w:highlight w:val="white"/>
-          <w:lang w:val="en-US"/>
-        </w:rPr>
-        <w:t>let $expReturnCode :=</w:t>
-      </w:r>
-      <w:r>
-        <w:rPr>
-          <w:rFonts w:ascii="Courier New" w:hAnsi="Courier New" w:cs="Courier New"/>
-          <w:color w:val="993300"/>
-          <w:sz w:val="16"/>
-          <w:szCs w:val="16"/>
-          <w:highlight w:val="white"/>
-          <w:lang w:val="en-US"/>
-        </w:rPr>
-        <w:t xml:space="preserve"> </w:t>
-      </w:r>
-      <w:r>
-        <w:rPr>
-          <w:rFonts w:ascii="Courier New" w:hAnsi="Courier New" w:cs="Courier New"/>
-          <w:color w:val="993300"/>
-          <w:sz w:val="16"/>
-          <w:szCs w:val="16"/>
-          <w:highlight w:val="white"/>
-          <w:lang w:val="en-US"/>
-        </w:rPr>
-        <w:t xml:space="preserve">..\..\config\msg-config.csv\csv-doc(., ',', 'yes')                            </w:t>
-      </w:r>
-      <w:r>
-        <w:rPr>
-          <w:rFonts w:ascii="Courier New" w:hAnsi="Courier New" w:cs="Courier New"/>
-          <w:color w:val="000000"/>
-          <w:sz w:val="16"/>
-          <w:szCs w:val="16"/>
-          <w:highlight w:val="white"/>
-          <w:lang w:val="en-US"/>
-        </w:rPr>
-        <w:br/>
-      </w:r>
-      <w:r>
-        <w:rPr>
-          <w:rFonts w:ascii="Courier New" w:hAnsi="Courier New" w:cs="Courier New"/>
-          <w:color w:val="993300"/>
-          <w:sz w:val="16"/>
-          <w:szCs w:val="16"/>
-          <w:highlight w:val="white"/>
-          <w:lang w:val="en-US"/>
-        </w:rPr>
-        <w:t xml:space="preserve">    </w:t>
-      </w:r>
-      <w:r>
-        <w:rPr>
-          <w:rFonts w:ascii="Courier New" w:hAnsi="Courier New" w:cs="Courier New"/>
-          <w:color w:val="993300"/>
-          <w:sz w:val="16"/>
-          <w:szCs w:val="16"/>
-          <w:highlight w:val="white"/>
-          <w:lang w:val="en-US"/>
-        </w:rPr>
-        <w:t xml:space="preserve">  </w:t>
-      </w:r>
-      <w:r>
-        <w:rPr>
-          <w:rFonts w:ascii="Courier New" w:hAnsi="Courier New" w:cs="Courier New"/>
-          <w:color w:val="993300"/>
-          <w:sz w:val="16"/>
-          <w:szCs w:val="16"/>
-          <w:highlight w:val="white"/>
-          <w:lang w:val="en-US"/>
-        </w:rPr>
-        <w:t xml:space="preserve">    </w:t>
-      </w:r>
-      <w:r>
-        <w:rPr>
-          <w:rFonts w:ascii="Courier New" w:hAnsi="Courier New" w:cs="Courier New"/>
-          <w:color w:val="993300"/>
-          <w:sz w:val="16"/>
-          <w:szCs w:val="16"/>
-          <w:highlight w:val="white"/>
-          <w:lang w:val="en-US"/>
-        </w:rPr>
-        <w:t xml:space="preserve">       </w:t>
-      </w:r>
-      <w:r>
-        <w:rPr>
-          <w:rFonts w:ascii="Courier New" w:hAnsi="Courier New" w:cs="Courier New"/>
-          <w:color w:val="993300"/>
-          <w:sz w:val="16"/>
-          <w:szCs w:val="16"/>
-          <w:highlight w:val="white"/>
-          <w:lang w:val="en-US"/>
-        </w:rPr>
-        <w:t xml:space="preserve">                  </w:t>
-      </w:r>
-      <w:r>
-        <w:rPr>
-          <w:rFonts w:ascii="Courier New" w:hAnsi="Courier New" w:cs="Courier New"/>
-          <w:color w:val="993300"/>
-          <w:sz w:val="16"/>
-          <w:szCs w:val="16"/>
-          <w:highlight w:val="white"/>
-          <w:lang w:val="en-US"/>
-        </w:rPr>
-        <w:t xml:space="preserve">//record[response eq $fileName]/returnCode                                                        </w:t>
-      </w:r>
-      <w:r>
-        <w:rPr>
-          <w:rFonts w:ascii="Courier New" w:hAnsi="Courier New" w:cs="Courier New"/>
-          <w:color w:val="000000"/>
-          <w:sz w:val="16"/>
-          <w:szCs w:val="16"/>
-          <w:highlight w:val="white"/>
-          <w:lang w:val="en-US"/>
-        </w:rPr>
-        <w:br/>
-      </w:r>
-      <w:r>
-        <w:rPr>
-          <w:rFonts w:ascii="Courier New" w:hAnsi="Courier New" w:cs="Courier New"/>
-          <w:color w:val="993300"/>
-          <w:sz w:val="16"/>
-          <w:szCs w:val="16"/>
-          <w:highlight w:val="white"/>
-          <w:lang w:val="en-US"/>
-        </w:rPr>
-        <w:t xml:space="preserve">    </w:t>
-      </w:r>
-      <w:r>
-        <w:rPr>
-          <w:rFonts w:ascii="Courier New" w:hAnsi="Courier New" w:cs="Courier New"/>
-          <w:color w:val="993300"/>
-          <w:sz w:val="16"/>
-          <w:szCs w:val="16"/>
-          <w:highlight w:val="white"/>
-          <w:lang w:val="en-US"/>
-        </w:rPr>
-        <w:t xml:space="preserve">  </w:t>
-      </w:r>
-      <w:r>
-        <w:rPr>
-          <w:rFonts w:ascii="Courier New" w:hAnsi="Courier New" w:cs="Courier New"/>
-          <w:color w:val="993300"/>
-          <w:sz w:val="16"/>
-          <w:szCs w:val="16"/>
-          <w:highlight w:val="white"/>
-          <w:lang w:val="en-US"/>
-        </w:rPr>
-        <w:t xml:space="preserve">  </w:t>
-      </w:r>
-      <w:r>
-        <w:rPr>
-          <w:rFonts w:ascii="Courier New" w:hAnsi="Courier New" w:cs="Courier New"/>
-          <w:color w:val="993300"/>
-          <w:sz w:val="16"/>
-          <w:szCs w:val="16"/>
-          <w:highlight w:val="white"/>
-          <w:lang w:val="en-US"/>
-        </w:rPr>
-        <w:t xml:space="preserve">     </w:t>
-      </w:r>
-      <w:r>
-        <w:rPr>
-          <w:rFonts w:ascii="Courier New" w:hAnsi="Courier New" w:cs="Courier New"/>
-          <w:color w:val="993300"/>
-          <w:sz w:val="16"/>
-          <w:szCs w:val="16"/>
-          <w:highlight w:val="white"/>
-          <w:lang w:val="en-US"/>
-        </w:rPr>
-        <w:t>return $actReturnCode eq $expReturnCode"</w:t>
-      </w:r>
-      <w:r>
-        <w:rPr>
-          <w:rFonts w:ascii="Courier New" w:hAnsi="Courier New" w:cs="Courier New"/>
-          <w:color w:val="000096"/>
-          <w:sz w:val="16"/>
-          <w:szCs w:val="16"/>
-          <w:highlight w:val="white"/>
-          <w:lang w:val="en-US"/>
-        </w:rPr>
-        <w:t>/&gt;</w:t>
-      </w:r>
-      <w:r>
-        <w:rPr>
-          <w:rFonts w:ascii="Courier New" w:hAnsi="Courier New" w:cs="Courier New"/>
-          <w:color w:val="000000"/>
-          <w:sz w:val="16"/>
-          <w:szCs w:val="16"/>
-          <w:highlight w:val="white"/>
-          <w:lang w:val="en-US"/>
-        </w:rPr>
-        <w:t xml:space="preserve">                    </w:t>
-      </w:r>
-      <w:r>
-        <w:rPr>
-          <w:rFonts w:ascii="Courier New" w:hAnsi="Courier New" w:cs="Courier New"/>
-          <w:color w:val="000000"/>
-          <w:sz w:val="16"/>
-          <w:szCs w:val="16"/>
-          <w:highlight w:val="white"/>
-          <w:lang w:val="en-US"/>
-        </w:rPr>
-        <w:br/>
-      </w:r>
-      <w:r>
-        <w:rPr>
-          <w:rFonts w:ascii="Courier New" w:hAnsi="Courier New" w:cs="Courier New"/>
-          <w:color w:val="000096"/>
-          <w:sz w:val="16"/>
-          <w:szCs w:val="16"/>
-          <w:highlight w:val="white"/>
-          <w:lang w:val="en-US"/>
-        </w:rPr>
-        <w:t>&lt;/file&gt;</w:t>
-      </w:r>
-      <w:r>
-        <w:rPr>
-          <w:rFonts w:ascii="Courier New" w:hAnsi="Courier New" w:cs="Courier New"/>
-          <w:color w:val="000000"/>
-          <w:sz w:val="16"/>
-          <w:szCs w:val="16"/>
-          <w:highlight w:val="white"/>
-          <w:lang w:val="en-US"/>
-        </w:rPr>
-        <w:br/>
-      </w:r>
+          <w:lang w:val="en-US"/>
+        </w:rPr>
+      </w:pPr>
     </w:p>
     <w:p>
       <w:pPr>
@@ -13456,7 +12825,57 @@
         <w:rPr>
           <w:lang w:val="en-US"/>
         </w:rPr>
-        <w:t xml:space="preserve">The complete schema is shown in the appendix A2. It demonstrates </w:t>
+        <w:t xml:space="preserve">The complete schema is shown in the appendix A2. </w:t>
+      </w:r>
+      <w:r>
+        <w:rPr>
+          <w:lang w:val="en-US"/>
+        </w:rPr>
+        <w:t>To summarize, we have developed a schema which constrains the presence and contents of folders, the presence and contents of files, and in particular relationships between contents of different files, in some cases belonging to different mediatypes.</w:t>
+      </w:r>
+      <w:bookmarkStart w:id="0" w:name="_GoBack"/>
+      <w:bookmarkEnd w:id="0"/>
+    </w:p>
+    <w:p>
+      <w:pPr>
+        <w:shd w:val="clear" w:color="auto" w:fill="FFFFFF"/>
+        <w:autoSpaceDE w:val="0"/>
+        <w:autoSpaceDN w:val="0"/>
+        <w:adjustRightInd w:val="0"/>
+        <w:spacing w:after="0" w:line="240" w:lineRule="auto"/>
+        <w:rPr>
+          <w:lang w:val="en-US"/>
+        </w:rPr>
+      </w:pPr>
+    </w:p>
+    <w:p>
+      <w:pPr>
+        <w:shd w:val="clear" w:color="auto" w:fill="FFFFFF"/>
+        <w:autoSpaceDE w:val="0"/>
+        <w:autoSpaceDN w:val="0"/>
+        <w:adjustRightInd w:val="0"/>
+        <w:spacing w:after="0" w:line="240" w:lineRule="auto"/>
+        <w:rPr>
+          <w:lang w:val="en-US"/>
+        </w:rPr>
+      </w:pPr>
+    </w:p>
+    <w:p>
+      <w:pPr>
+        <w:shd w:val="clear" w:color="auto" w:fill="FFFFFF"/>
+        <w:autoSpaceDE w:val="0"/>
+        <w:autoSpaceDN w:val="0"/>
+        <w:adjustRightInd w:val="0"/>
+        <w:spacing w:after="0" w:line="240" w:lineRule="auto"/>
+        <w:rPr>
+          <w:lang w:val="en-US"/>
+        </w:rPr>
+      </w:pPr>
+      <w:r>
+        <w:rPr>
+          <w:lang w:val="en-US"/>
+        </w:rPr>
+        <w:t xml:space="preserve">It demonstrates </w:t>
       </w:r>
       <w:r>
         <w:rPr>
@@ -13468,37 +12887,13 @@
         <w:rPr>
           <w:lang w:val="en-US"/>
         </w:rPr>
-        <w:t xml:space="preserve">basic types of </w:t>
-      </w:r>
-      <w:r>
-        <w:rPr>
-          <w:lang w:val="en-US"/>
-        </w:rPr>
-        <w:t xml:space="preserve">constraints </w:t>
-      </w:r>
-      <w:r>
-        <w:rPr>
-          <w:lang w:val="en-US"/>
-        </w:rPr>
-        <w:t xml:space="preserve">which are </w:t>
-      </w:r>
-      <w:r>
-        <w:rPr>
-          <w:lang w:val="en-US"/>
-        </w:rPr>
-        <w:t>available for validating file system contents</w:t>
-      </w:r>
-      <w:r>
-        <w:rPr>
-          <w:lang w:val="en-US"/>
-        </w:rPr>
-        <w:t>. These constraints are</w:t>
-      </w:r>
-      <w:r>
-        <w:rPr>
-          <w:lang w:val="en-US"/>
-        </w:rPr>
-        <w:t xml:space="preserve"> related to</w:t>
+        <w:t xml:space="preserve">basic </w:t>
+      </w:r>
+      <w:r>
+        <w:rPr>
+          <w:lang w:val="en-US"/>
+        </w:rPr>
+        <w:t>features of the greenfox language</w:t>
       </w:r>
       <w:r>
         <w:rPr>
@@ -13531,20 +12926,39 @@
         <w:rPr>
           <w:lang w:val="en-US"/>
         </w:rPr>
-        <w:t>Folder tree structure and folder contents (</w:t>
-      </w:r>
-      <w:r>
-        <w:rPr>
-          <w:rFonts w:ascii="Courier New" w:hAnsi="Courier New" w:cs="Courier New"/>
-          <w:lang w:val="en-US"/>
-        </w:rPr>
-        <w:t>&lt;targetSize&gt;</w:t>
-      </w:r>
-      <w:r>
-        <w:rPr>
-          <w:lang w:val="en-US"/>
-        </w:rPr>
-        <w:t>)</w:t>
+        <w:t xml:space="preserve">Folders and files are </w:t>
+      </w:r>
+      <w:r>
+        <w:rPr>
+          <w:lang w:val="en-US"/>
+        </w:rPr>
+        <w:t xml:space="preserve">validated against resource shapes, which are </w:t>
+      </w:r>
+      <w:r>
+        <w:rPr>
+          <w:rFonts w:ascii="Courier New" w:hAnsi="Courier New" w:cs="Courier New"/>
+          <w:lang w:val="en-US"/>
+        </w:rPr>
+        <w:t>folder</w:t>
+      </w:r>
+      <w:r>
+        <w:rPr>
+          <w:lang w:val="en-US"/>
+        </w:rPr>
+        <w:t xml:space="preserve"> and </w:t>
+      </w:r>
+      <w:r>
+        <w:rPr>
+          <w:rFonts w:ascii="Courier New" w:hAnsi="Courier New" w:cs="Courier New"/>
+          <w:lang w:val="en-US"/>
+        </w:rPr>
+        <w:t>file</w:t>
+      </w:r>
+      <w:r>
+        <w:rPr>
+          <w:lang w:val="en-US"/>
+        </w:rPr>
+        <w:t xml:space="preserve"> shapes, respectively</w:t>
       </w:r>
     </w:p>
     <w:p>
@@ -13571,20 +12985,43 @@
         <w:rPr>
           <w:lang w:val="en-US"/>
         </w:rPr>
-        <w:t>File properties (</w:t>
-      </w:r>
-      <w:r>
-        <w:rPr>
-          <w:rFonts w:ascii="Courier New" w:hAnsi="Courier New" w:cs="Courier New"/>
-          <w:lang w:val="en-US"/>
-        </w:rPr>
-        <w:t>&lt;lastUpdate&gt;</w:t>
-      </w:r>
-      <w:r>
-        <w:rPr>
-          <w:lang w:val="en-US"/>
-        </w:rPr>
-        <w:t>)</w:t>
+        <w:t xml:space="preserve">The resources </w:t>
+      </w:r>
+      <w:r>
+        <w:rPr>
+          <w:lang w:val="en-US"/>
+        </w:rPr>
+        <w:t xml:space="preserve">validated against a shape </w:t>
+      </w:r>
+      <w:r>
+        <w:rPr>
+          <w:lang w:val="en-US"/>
+        </w:rPr>
+        <w:t>are</w:t>
+      </w:r>
+      <w:r>
+        <w:rPr>
+          <w:lang w:val="en-US"/>
+        </w:rPr>
+        <w:t xml:space="preserve"> called </w:t>
+      </w:r>
+      <w:r>
+        <w:rPr>
+          <w:lang w:val="en-US"/>
+        </w:rPr>
+        <w:t xml:space="preserve">its </w:t>
+      </w:r>
+      <w:r>
+        <w:rPr>
+          <w:lang w:val="en-US"/>
+        </w:rPr>
+        <w:t>focus node</w:t>
+      </w:r>
+      <w:r>
+        <w:rPr>
+          <w:lang w:val="en-US"/>
+        </w:rPr>
+        <w:t>s</w:t>
       </w:r>
     </w:p>
     <w:p>
@@ -13611,21 +13048,13 @@
         <w:rPr>
           <w:lang w:val="en-US"/>
         </w:rPr>
-        <w:lastRenderedPageBreak/>
-        <w:t>File contents of XML and non-XML files (</w:t>
-      </w:r>
-      <w:r>
-        <w:rPr>
-          <w:rFonts w:ascii="Courier New" w:hAnsi="Courier New" w:cs="Courier New"/>
-          <w:lang w:val="en-US"/>
-        </w:rPr>
-        <w:t>&lt;xpath&gt;</w:t>
-      </w:r>
-      <w:r>
-        <w:rPr>
-          <w:lang w:val="en-US"/>
-        </w:rPr>
-        <w:t>)</w:t>
+        <w:t>A resource shape may have a target declaration which selects a set of focus resources</w:t>
+      </w:r>
+      <w:r>
+        <w:rPr>
+          <w:lang w:val="en-US"/>
+        </w:rPr>
+        <w:t>, called a target of the shape</w:t>
       </w:r>
     </w:p>
     <w:p>
@@ -13652,39 +13081,13 @@
         <w:rPr>
           <w:lang w:val="en-US"/>
         </w:rPr>
-        <w:t>File content relationships across document boundaries</w:t>
-      </w:r>
-      <w:r>
-        <w:rPr>
-          <w:lang w:val="en-US"/>
-        </w:rPr>
-        <w:t xml:space="preserve"> (</w:t>
-      </w:r>
-      <w:r>
-        <w:rPr>
-          <w:rFonts w:ascii="Courier New" w:hAnsi="Courier New" w:cs="Courier New"/>
-          <w:lang w:val="en-US"/>
-        </w:rPr>
-        <w:t>&lt;xpath&gt;</w:t>
-      </w:r>
-      <w:r>
-        <w:rPr>
-          <w:lang w:val="en-US"/>
-        </w:rPr>
-        <w:t xml:space="preserve">, </w:t>
-      </w:r>
-      <w:r>
-        <w:rPr>
-          <w:rFonts w:ascii="Courier New" w:hAnsi="Courier New" w:cs="Courier New"/>
-          <w:lang w:val="en-US"/>
-        </w:rPr>
-        <w:t>&lt;foxpath&gt;</w:t>
-      </w:r>
-      <w:r>
-        <w:rPr>
-          <w:lang w:val="en-US"/>
-        </w:rPr>
-        <w:t>).</w:t>
+        <w:t>A</w:t>
+      </w:r>
+      <w:r>
+        <w:rPr>
+          <w:lang w:val="en-US"/>
+        </w:rPr>
+        <w:t xml:space="preserve"> target declaration may be a foxpath expression</w:t>
       </w:r>
     </w:p>
     <w:p>
@@ -13711,45 +13114,324 @@
         <w:rPr>
           <w:lang w:val="en-US"/>
         </w:rPr>
-        <w:t xml:space="preserve">File content relationships </w:t>
-      </w:r>
-      <w:r>
-        <w:rPr>
-          <w:lang w:val="en-US"/>
-        </w:rPr>
-        <w:t xml:space="preserve">involving different mediatypes </w:t>
-      </w:r>
-      <w:r>
-        <w:rPr>
-          <w:lang w:val="en-US"/>
-        </w:rPr>
-        <w:t>(</w:t>
-      </w:r>
-      <w:r>
-        <w:rPr>
-          <w:rFonts w:ascii="Courier New" w:hAnsi="Courier New" w:cs="Courier New"/>
-          <w:lang w:val="en-US"/>
-        </w:rPr>
-        <w:t>&lt;xpath&gt;</w:t>
-      </w:r>
-      <w:r>
-        <w:rPr>
-          <w:lang w:val="en-US"/>
-        </w:rPr>
-        <w:t xml:space="preserve">, </w:t>
-      </w:r>
-      <w:r>
-        <w:rPr>
-          <w:rFonts w:ascii="Courier New" w:hAnsi="Courier New" w:cs="Courier New"/>
-          <w:lang w:val="en-US"/>
-        </w:rPr>
-        <w:t>&lt;foxpath&gt;</w:t>
-      </w:r>
-      <w:r>
-        <w:rPr>
-          <w:lang w:val="en-US"/>
-        </w:rPr>
-        <w:t>).</w:t>
+        <w:lastRenderedPageBreak/>
+        <w:t xml:space="preserve">The focus nodes of a shape may include resource which are not in the target of the shape, but whose </w:t>
+      </w:r>
+      <w:r>
+        <w:rPr>
+          <w:lang w:val="en-US"/>
+        </w:rPr>
+        <w:t>validation against the shape is prescribed by a constraint (not shown in the example)</w:t>
+      </w:r>
+    </w:p>
+    <w:p>
+      <w:pPr>
+        <w:pStyle w:val="ListParagraph"/>
+        <w:numPr>
+          <w:ilvl w:val="0"/>
+          <w:numId w:val="5"/>
+        </w:numPr>
+        <w:shd w:val="clear" w:color="auto" w:fill="FFFFFF"/>
+        <w:autoSpaceDE w:val="0"/>
+        <w:autoSpaceDN w:val="0"/>
+        <w:adjustRightInd w:val="0"/>
+        <w:spacing w:after="0" w:line="240" w:lineRule="auto"/>
+        <w:rPr>
+          <w:rFonts w:ascii="Courier New" w:hAnsi="Courier New" w:cs="Courier New"/>
+          <w:sz w:val="16"/>
+          <w:szCs w:val="16"/>
+          <w:highlight w:val="white"/>
+          <w:lang w:val="en-US"/>
+        </w:rPr>
+      </w:pPr>
+      <w:r>
+        <w:rPr>
+          <w:lang w:val="en-US"/>
+        </w:rPr>
+        <w:t xml:space="preserve">The constraints are </w:t>
+      </w:r>
+      <w:r>
+        <w:rPr>
+          <w:lang w:val="en-US"/>
+        </w:rPr>
+        <w:t xml:space="preserve">usually </w:t>
+      </w:r>
+      <w:r>
+        <w:rPr>
+          <w:lang w:val="en-US"/>
+        </w:rPr>
+        <w:t>represented by child elements of the shape element</w:t>
+      </w:r>
+    </w:p>
+    <w:p>
+      <w:pPr>
+        <w:pStyle w:val="ListParagraph"/>
+        <w:numPr>
+          <w:ilvl w:val="0"/>
+          <w:numId w:val="5"/>
+        </w:numPr>
+        <w:shd w:val="clear" w:color="auto" w:fill="FFFFFF"/>
+        <w:autoSpaceDE w:val="0"/>
+        <w:autoSpaceDN w:val="0"/>
+        <w:adjustRightInd w:val="0"/>
+        <w:spacing w:after="0" w:line="240" w:lineRule="auto"/>
+        <w:rPr>
+          <w:rFonts w:ascii="Courier New" w:hAnsi="Courier New" w:cs="Courier New"/>
+          <w:sz w:val="16"/>
+          <w:szCs w:val="16"/>
+          <w:highlight w:val="white"/>
+          <w:lang w:val="en-US"/>
+        </w:rPr>
+      </w:pPr>
+      <w:r>
+        <w:rPr>
+          <w:lang w:val="en-US"/>
+        </w:rPr>
+        <w:t>An e</w:t>
+      </w:r>
+      <w:r>
+        <w:rPr>
+          <w:lang w:val="en-US"/>
+        </w:rPr>
+        <w:t xml:space="preserve">xception is the </w:t>
+      </w:r>
+      <w:r>
+        <w:rPr>
+          <w:rFonts w:ascii="Courier New" w:hAnsi="Courier New" w:cs="Courier New"/>
+          <w:lang w:val="en-US"/>
+        </w:rPr>
+        <w:t>targetSize</w:t>
+      </w:r>
+      <w:r>
+        <w:rPr>
+          <w:lang w:val="en-US"/>
+        </w:rPr>
+        <w:t xml:space="preserve"> constraint, which is a child element of a ch</w:t>
+      </w:r>
+      <w:r>
+        <w:rPr>
+          <w:lang w:val="en-US"/>
+        </w:rPr>
+        <w:t>i</w:t>
+      </w:r>
+      <w:r>
+        <w:rPr>
+          <w:lang w:val="en-US"/>
+        </w:rPr>
+        <w:t xml:space="preserve">ld </w:t>
+      </w:r>
+      <w:r>
+        <w:rPr>
+          <w:lang w:val="en-US"/>
+        </w:rPr>
+        <w:t>element of the shape</w:t>
+      </w:r>
+      <w:r>
+        <w:rPr>
+          <w:lang w:val="en-US"/>
+        </w:rPr>
+        <w:t>)</w:t>
+      </w:r>
+    </w:p>
+    <w:p>
+      <w:pPr>
+        <w:pStyle w:val="ListParagraph"/>
+        <w:numPr>
+          <w:ilvl w:val="0"/>
+          <w:numId w:val="5"/>
+        </w:numPr>
+        <w:shd w:val="clear" w:color="auto" w:fill="FFFFFF"/>
+        <w:autoSpaceDE w:val="0"/>
+        <w:autoSpaceDN w:val="0"/>
+        <w:adjustRightInd w:val="0"/>
+        <w:spacing w:after="0" w:line="240" w:lineRule="auto"/>
+        <w:rPr>
+          <w:rFonts w:ascii="Courier New" w:hAnsi="Courier New" w:cs="Courier New"/>
+          <w:sz w:val="16"/>
+          <w:szCs w:val="16"/>
+          <w:highlight w:val="white"/>
+          <w:lang w:val="en-US"/>
+        </w:rPr>
+      </w:pPr>
+      <w:r>
+        <w:rPr>
+          <w:lang w:val="en-US"/>
+        </w:rPr>
+        <w:t xml:space="preserve">Constraints can </w:t>
+      </w:r>
+      <w:r>
+        <w:rPr>
+          <w:lang w:val="en-US"/>
+        </w:rPr>
+        <w:t xml:space="preserve">apply </w:t>
+      </w:r>
+      <w:r>
+        <w:rPr>
+          <w:lang w:val="en-US"/>
+        </w:rPr>
+        <w:t>to resource properties like the last update date</w:t>
+      </w:r>
+    </w:p>
+    <w:p>
+      <w:pPr>
+        <w:pStyle w:val="ListParagraph"/>
+        <w:numPr>
+          <w:ilvl w:val="0"/>
+          <w:numId w:val="5"/>
+        </w:numPr>
+        <w:shd w:val="clear" w:color="auto" w:fill="FFFFFF"/>
+        <w:autoSpaceDE w:val="0"/>
+        <w:autoSpaceDN w:val="0"/>
+        <w:adjustRightInd w:val="0"/>
+        <w:spacing w:after="0" w:line="240" w:lineRule="auto"/>
+        <w:rPr>
+          <w:rFonts w:ascii="Courier New" w:hAnsi="Courier New" w:cs="Courier New"/>
+          <w:sz w:val="16"/>
+          <w:szCs w:val="16"/>
+          <w:highlight w:val="white"/>
+          <w:lang w:val="en-US"/>
+        </w:rPr>
+      </w:pPr>
+      <w:r>
+        <w:rPr>
+          <w:lang w:val="en-US"/>
+        </w:rPr>
+        <w:t xml:space="preserve">Constraints </w:t>
+      </w:r>
+      <w:r>
+        <w:rPr>
+          <w:lang w:val="en-US"/>
+        </w:rPr>
+        <w:t xml:space="preserve">can </w:t>
+      </w:r>
+      <w:r>
+        <w:rPr>
+          <w:lang w:val="en-US"/>
+        </w:rPr>
+        <w:t xml:space="preserve">apply </w:t>
+      </w:r>
+      <w:r>
+        <w:rPr>
+          <w:lang w:val="en-US"/>
+        </w:rPr>
+        <w:t xml:space="preserve">to </w:t>
+      </w:r>
+      <w:r>
+        <w:rPr>
+          <w:lang w:val="en-US"/>
+        </w:rPr>
+        <w:t xml:space="preserve">a </w:t>
+      </w:r>
+      <w:r>
+        <w:rPr>
+          <w:lang w:val="en-US"/>
+        </w:rPr>
+        <w:t xml:space="preserve">“resource value”, which is a </w:t>
+      </w:r>
+      <w:r>
+        <w:rPr>
+          <w:lang w:val="en-US"/>
+        </w:rPr>
+        <w:t>value</w:t>
+      </w:r>
+      <w:r>
+        <w:rPr>
+          <w:lang w:val="en-US"/>
+        </w:rPr>
+        <w:t xml:space="preserve"> </w:t>
+      </w:r>
+      <w:r>
+        <w:rPr>
+          <w:lang w:val="en-US"/>
+        </w:rPr>
+        <w:t>to which the resource has been mapped by an expression (XPath or foxpath)</w:t>
+      </w:r>
+    </w:p>
+    <w:p>
+      <w:pPr>
+        <w:pStyle w:val="ListParagraph"/>
+        <w:numPr>
+          <w:ilvl w:val="0"/>
+          <w:numId w:val="5"/>
+        </w:numPr>
+        <w:shd w:val="clear" w:color="auto" w:fill="FFFFFF"/>
+        <w:autoSpaceDE w:val="0"/>
+        <w:autoSpaceDN w:val="0"/>
+        <w:adjustRightInd w:val="0"/>
+        <w:spacing w:after="0" w:line="240" w:lineRule="auto"/>
+        <w:rPr>
+          <w:rFonts w:ascii="Courier New" w:hAnsi="Courier New" w:cs="Courier New"/>
+          <w:sz w:val="16"/>
+          <w:szCs w:val="16"/>
+          <w:highlight w:val="white"/>
+          <w:lang w:val="en-US"/>
+        </w:rPr>
+      </w:pPr>
+      <w:r>
+        <w:rPr>
+          <w:lang w:val="en-US"/>
+        </w:rPr>
+        <w:t>A value shape comprises an expression mapping the focus resource to a value, and a set of constraints which apply to the value</w:t>
+      </w:r>
+    </w:p>
+    <w:p>
+      <w:pPr>
+        <w:pStyle w:val="ListParagraph"/>
+        <w:numPr>
+          <w:ilvl w:val="0"/>
+          <w:numId w:val="5"/>
+        </w:numPr>
+        <w:shd w:val="clear" w:color="auto" w:fill="FFFFFF"/>
+        <w:autoSpaceDE w:val="0"/>
+        <w:autoSpaceDN w:val="0"/>
+        <w:adjustRightInd w:val="0"/>
+        <w:spacing w:after="0" w:line="240" w:lineRule="auto"/>
+        <w:rPr>
+          <w:rFonts w:ascii="Courier New" w:hAnsi="Courier New" w:cs="Courier New"/>
+          <w:sz w:val="16"/>
+          <w:szCs w:val="16"/>
+          <w:highlight w:val="white"/>
+          <w:lang w:val="en-US"/>
+        </w:rPr>
+      </w:pPr>
+      <w:r>
+        <w:rPr>
+          <w:lang w:val="en-US"/>
+        </w:rPr>
+        <w:t>The heterogeneity of mediatypes can be hidden by a unified representation as XDM node tree</w:t>
+      </w:r>
+    </w:p>
+    <w:p>
+      <w:pPr>
+        <w:pStyle w:val="ListParagraph"/>
+        <w:numPr>
+          <w:ilvl w:val="0"/>
+          <w:numId w:val="5"/>
+        </w:numPr>
+        <w:shd w:val="clear" w:color="auto" w:fill="FFFFFF"/>
+        <w:autoSpaceDE w:val="0"/>
+        <w:autoSpaceDN w:val="0"/>
+        <w:adjustRightInd w:val="0"/>
+        <w:spacing w:after="0" w:line="240" w:lineRule="auto"/>
+        <w:rPr>
+          <w:rFonts w:ascii="Courier New" w:hAnsi="Courier New" w:cs="Courier New"/>
+          <w:sz w:val="16"/>
+          <w:szCs w:val="16"/>
+          <w:highlight w:val="white"/>
+          <w:lang w:val="en-US"/>
+        </w:rPr>
+      </w:pPr>
+      <w:r>
+        <w:rPr>
+          <w:lang w:val="en-US"/>
+        </w:rPr>
+        <w:t xml:space="preserve">Navigation within resources (their node tree representations) and navigation among resources (file system navigation) can be unified by </w:t>
+      </w:r>
+      <w:r>
+        <w:rPr>
+          <w:lang w:val="en-US"/>
+        </w:rPr>
+        <w:t>the use of foxpath expressions</w:t>
       </w:r>
     </w:p>
     <w:sectPr>

</xml_diff>

<commit_message>
Explaining the result model.
</commit_message>
<xml_diff>
--- a/about/greenfox-section-getting-started.docx
+++ b/about/greenfox-section-getting-started.docx
@@ -137,7 +137,7 @@
         <w:rPr>
           <w:lang w:val="en-US"/>
         </w:rPr>
-        <w:t>The following listing shows a file system tree which is an example represent</w:t>
+        <w:t>The following listing shows a file system tree which is a represent</w:t>
       </w:r>
       <w:r>
         <w:rPr>
@@ -667,27 +667,7 @@
           <w:szCs w:val="18"/>
           <w:lang w:val="en-US"/>
         </w:rPr>
-        <w:t>getFooR</w:t>
-      </w:r>
-      <w:r>
-        <w:rPr>
-          <w:rFonts w:ascii="Courier New" w:hAnsi="Courier New" w:cs="Courier New"/>
-          <w:i/>
-          <w:sz w:val="18"/>
-          <w:szCs w:val="18"/>
-          <w:lang w:val="en-US"/>
-        </w:rPr>
-        <w:t>S</w:t>
-      </w:r>
-      <w:r>
-        <w:rPr>
-          <w:rFonts w:ascii="Courier New" w:hAnsi="Courier New" w:cs="Courier New"/>
-          <w:i/>
-          <w:sz w:val="18"/>
-          <w:szCs w:val="18"/>
-          <w:lang w:val="en-US"/>
-        </w:rPr>
-        <w:t>*.xml</w:t>
+        <w:t>getFooRS*.xml</w:t>
       </w:r>
     </w:p>
     <w:p>
@@ -757,7 +737,7 @@
           <w:szCs w:val="18"/>
           <w:lang w:val="en-US"/>
         </w:rPr>
-        <w:t>est-t</w:t>
+        <w:t>est-t2</w:t>
       </w:r>
       <w:r>
         <w:rPr>
@@ -768,18 +748,27 @@
           <w:szCs w:val="18"/>
           <w:lang w:val="en-US"/>
         </w:rPr>
-        <w:t>2</w:t>
-      </w:r>
-      <w:r>
-        <w:rPr>
-          <w:rFonts w:ascii="Courier New" w:hAnsi="Courier New" w:cs="Courier New"/>
-          <w:b/>
-          <w:color w:val="C45911" w:themeColor="accent2" w:themeShade="BF"/>
+        <w:t xml:space="preserve">   (contents: see test-t1)</w:t>
+      </w:r>
+    </w:p>
+    <w:p>
+      <w:pPr>
+        <w:spacing w:after="0"/>
+        <w:rPr>
+          <w:rFonts w:ascii="Courier New" w:hAnsi="Courier New" w:cs="Courier New"/>
           <w:sz w:val="18"/>
           <w:szCs w:val="18"/>
           <w:lang w:val="en-US"/>
         </w:rPr>
-        <w:t xml:space="preserve">   (contents: see test-t1)</w:t>
+      </w:pPr>
+      <w:r>
+        <w:rPr>
+          <w:rFonts w:ascii="Courier New" w:hAnsi="Courier New" w:cs="Courier New"/>
+          <w:sz w:val="18"/>
+          <w:szCs w:val="18"/>
+          <w:lang w:val="en-US"/>
+        </w:rPr>
+        <w:t>. . usecases</w:t>
       </w:r>
     </w:p>
     <w:p>
@@ -799,7 +788,7 @@
           <w:szCs w:val="18"/>
           <w:lang w:val="en-US"/>
         </w:rPr>
-        <w:t>. . usecases</w:t>
+        <w:t>. . . usecase-u1</w:t>
       </w:r>
     </w:p>
     <w:p>
@@ -819,7 +808,7 @@
           <w:szCs w:val="18"/>
           <w:lang w:val="en-US"/>
         </w:rPr>
-        <w:t>. . . usecase-u1</w:t>
+        <w:t>. . . . usecase-u1a</w:t>
       </w:r>
     </w:p>
     <w:p>
@@ -839,45 +828,16 @@
           <w:szCs w:val="18"/>
           <w:lang w:val="en-US"/>
         </w:rPr>
-        <w:t>. . . . usecase-u1a</w:t>
-      </w:r>
-    </w:p>
-    <w:p>
-      <w:pPr>
-        <w:spacing w:after="0"/>
+        <w:t xml:space="preserve">. </w:t>
+      </w:r>
+      <w:r>
         <w:rPr>
           <w:rFonts w:ascii="Courier New" w:hAnsi="Courier New" w:cs="Courier New"/>
           <w:sz w:val="18"/>
           <w:szCs w:val="18"/>
           <w:lang w:val="en-US"/>
         </w:rPr>
-      </w:pPr>
-      <w:r>
-        <w:rPr>
-          <w:rFonts w:ascii="Courier New" w:hAnsi="Courier New" w:cs="Courier New"/>
-          <w:sz w:val="18"/>
-          <w:szCs w:val="18"/>
-          <w:lang w:val="en-US"/>
-        </w:rPr>
-        <w:t xml:space="preserve">. </w:t>
-      </w:r>
-      <w:r>
-        <w:rPr>
-          <w:rFonts w:ascii="Courier New" w:hAnsi="Courier New" w:cs="Courier New"/>
-          <w:sz w:val="18"/>
-          <w:szCs w:val="18"/>
-          <w:lang w:val="en-US"/>
-        </w:rPr>
-        <w:t xml:space="preserve">. </w:t>
-      </w:r>
-      <w:r>
-        <w:rPr>
-          <w:rFonts w:ascii="Courier New" w:hAnsi="Courier New" w:cs="Courier New"/>
-          <w:sz w:val="18"/>
-          <w:szCs w:val="18"/>
-          <w:lang w:val="en-US"/>
-        </w:rPr>
-        <w:t xml:space="preserve">. . . </w:t>
+        <w:t xml:space="preserve">. . . . </w:t>
       </w:r>
       <w:r>
         <w:rPr>
@@ -1993,19 +1953,7 @@
               <w:rPr>
                 <w:lang w:val="en-US"/>
               </w:rPr>
-              <w:t>A file representing a re</w:t>
-            </w:r>
-            <w:r>
-              <w:rPr>
-                <w:lang w:val="en-US"/>
-              </w:rPr>
-              <w:t>sponse</w:t>
-            </w:r>
-            <w:r>
-              <w:rPr>
-                <w:lang w:val="en-US"/>
-              </w:rPr>
-              <w:t xml:space="preserve"> message; </w:t>
+              <w:t xml:space="preserve">A file representing a response message; </w:t>
             </w:r>
             <w:r>
               <w:rPr>
@@ -2128,126 +2076,87 @@
         <w:rPr>
           <w:lang w:val="en-US"/>
         </w:rPr>
-        <w:t xml:space="preserve">d, as </w:t>
-      </w:r>
-      <w:r>
-        <w:rPr>
-          <w:lang w:val="en-US"/>
-        </w:rPr>
-        <w:t xml:space="preserve">a testcase folder </w:t>
-      </w:r>
-      <w:r>
-        <w:rPr>
-          <w:lang w:val="en-US"/>
-        </w:rPr>
-        <w:t xml:space="preserve">has exactly three members: </w:t>
-      </w:r>
-      <w:r>
-        <w:rPr>
-          <w:lang w:val="en-US"/>
-        </w:rPr>
-        <w:t xml:space="preserve">folders </w:t>
-      </w:r>
-      <w:r>
-        <w:rPr>
-          <w:rFonts w:ascii="Courier New" w:hAnsi="Courier New" w:cs="Courier New"/>
-          <w:lang w:val="en-US"/>
-        </w:rPr>
-        <w:t>input</w:t>
+        <w:t>d</w:t>
+      </w:r>
+      <w:r>
+        <w:rPr>
+          <w:lang w:val="en-US"/>
+        </w:rPr>
+        <w:t xml:space="preserve">. </w:t>
+      </w:r>
+      <w:r>
+        <w:rPr>
+          <w:lang w:val="en-US"/>
+        </w:rPr>
+        <w:t xml:space="preserve">So the </w:t>
+      </w:r>
+      <w:r>
+        <w:rPr>
+          <w:lang w:val="en-US"/>
+        </w:rPr>
+        <w:t xml:space="preserve">use of a </w:t>
+      </w:r>
+      <w:r>
+        <w:rPr>
+          <w:rFonts w:ascii="Courier New" w:hAnsi="Courier New" w:cs="Courier New"/>
+          <w:lang w:val="en-US"/>
+        </w:rPr>
+        <w:t>testcases</w:t>
+      </w:r>
+      <w:r>
+        <w:rPr>
+          <w:lang w:val="en-US"/>
+        </w:rPr>
+        <w:t xml:space="preserve"> folder wrapping all testcase folders</w:t>
+      </w:r>
+      <w:r>
+        <w:rPr>
+          <w:lang w:val="en-US"/>
+        </w:rPr>
+        <w:t xml:space="preserve"> -</w:t>
+      </w:r>
+      <w:r>
+        <w:rPr>
+          <w:lang w:val="en-US"/>
+        </w:rPr>
+        <w:t xml:space="preserve"> and the use of </w:t>
+      </w:r>
+      <w:r>
+        <w:rPr>
+          <w:rFonts w:ascii="Courier New" w:hAnsi="Courier New" w:cs="Courier New"/>
+          <w:lang w:val="en-US"/>
+        </w:rPr>
+        <w:t>usecase-*</w:t>
+      </w:r>
+      <w:r>
+        <w:rPr>
+          <w:lang w:val="en-US"/>
+        </w:rPr>
+        <w:t xml:space="preserve"> folders adding additional substructure</w:t>
+      </w:r>
+      <w:r>
+        <w:rPr>
+          <w:lang w:val="en-US"/>
+        </w:rPr>
+        <w:t xml:space="preserve"> -</w:t>
+      </w:r>
+      <w:r>
+        <w:rPr>
+          <w:lang w:val="en-US"/>
+        </w:rPr>
+        <w:t xml:space="preserve"> is </w:t>
+      </w:r>
+      <w:r>
+        <w:rPr>
+          <w:lang w:val="en-US"/>
+        </w:rPr>
+        <w:t>allowed</w:t>
       </w:r>
       <w:r>
         <w:rPr>
           <w:lang w:val="en-US"/>
         </w:rPr>
         <w:t xml:space="preserve">, </w:t>
-      </w:r>
-      <w:r>
-        <w:rPr>
-          <w:rFonts w:ascii="Courier New" w:hAnsi="Courier New" w:cs="Courier New"/>
-          <w:lang w:val="en-US"/>
-        </w:rPr>
-        <w:t>output</w:t>
-      </w:r>
-      <w:r>
-        <w:rPr>
-          <w:lang w:val="en-US"/>
-        </w:rPr>
-        <w:t xml:space="preserve"> and </w:t>
-      </w:r>
-      <w:r>
-        <w:rPr>
-          <w:rFonts w:ascii="Courier New" w:hAnsi="Courier New" w:cs="Courier New"/>
-          <w:lang w:val="en-US"/>
-        </w:rPr>
-        <w:t>config</w:t>
-      </w:r>
-      <w:r>
-        <w:rPr>
-          <w:lang w:val="en-US"/>
-        </w:rPr>
-        <w:t xml:space="preserve"> with contents as described by the table. </w:t>
-      </w:r>
-      <w:r>
-        <w:rPr>
-          <w:lang w:val="en-US"/>
-        </w:rPr>
-        <w:t xml:space="preserve">So the </w:t>
-      </w:r>
-      <w:r>
-        <w:rPr>
-          <w:lang w:val="en-US"/>
-        </w:rPr>
-        <w:t xml:space="preserve">use of a </w:t>
-      </w:r>
-      <w:r>
-        <w:rPr>
-          <w:rFonts w:ascii="Courier New" w:hAnsi="Courier New" w:cs="Courier New"/>
-          <w:lang w:val="en-US"/>
-        </w:rPr>
-        <w:t>testcases</w:t>
-      </w:r>
-      <w:r>
-        <w:rPr>
-          <w:lang w:val="en-US"/>
-        </w:rPr>
-        <w:t xml:space="preserve"> folder wrapping all testcase folders</w:t>
-      </w:r>
-      <w:r>
-        <w:rPr>
-          <w:lang w:val="en-US"/>
-        </w:rPr>
-        <w:t xml:space="preserve"> -</w:t>
-      </w:r>
-      <w:r>
-        <w:rPr>
-          <w:lang w:val="en-US"/>
-        </w:rPr>
-        <w:t xml:space="preserve"> and the use of </w:t>
-      </w:r>
-      <w:r>
-        <w:rPr>
-          <w:rFonts w:ascii="Courier New" w:hAnsi="Courier New" w:cs="Courier New"/>
-          <w:lang w:val="en-US"/>
-        </w:rPr>
-        <w:t>usecase-*</w:t>
-      </w:r>
-      <w:r>
-        <w:rPr>
-          <w:lang w:val="en-US"/>
-        </w:rPr>
-        <w:t xml:space="preserve"> folders adding additional substructure</w:t>
-      </w:r>
-      <w:r>
-        <w:rPr>
-          <w:lang w:val="en-US"/>
-        </w:rPr>
-        <w:t xml:space="preserve"> -</w:t>
-      </w:r>
-      <w:r>
-        <w:rPr>
-          <w:lang w:val="en-US"/>
-        </w:rPr>
-        <w:t xml:space="preserve"> is possible, </w:t>
       </w:r>
       <w:r>
         <w:rPr>
@@ -2340,25 +2249,7 @@
         <w:rPr>
           <w:lang w:val="en-US"/>
         </w:rPr>
-        <w:t>For every re</w:t>
-      </w:r>
-      <w:r>
-        <w:rPr>
-          <w:lang w:val="en-US"/>
-        </w:rPr>
-        <w:t xml:space="preserve">quest </w:t>
-      </w:r>
-      <w:r>
-        <w:rPr>
-          <w:lang w:val="en-US"/>
-        </w:rPr>
-        <w:t>message</w:t>
-      </w:r>
-      <w:r>
-        <w:rPr>
-          <w:lang w:val="en-US"/>
-        </w:rPr>
-        <w:t xml:space="preserve">, there must be a response message with a name obtained by replacing in the request file name </w:t>
+        <w:t xml:space="preserve">For every request message, there must be a response message with a name obtained by replacing in the request file name </w:t>
       </w:r>
       <w:r>
         <w:rPr>
@@ -2423,13 +2314,7 @@
         <w:rPr>
           <w:lang w:val="en-US"/>
         </w:rPr>
-        <w:t>Besides the structural expectations, there are also content-related expectations:</w:t>
-      </w:r>
-      <w:r>
-        <w:rPr>
-          <w:lang w:val="en-US"/>
-        </w:rPr>
-        <w:t xml:space="preserve"> </w:t>
+        <w:t xml:space="preserve">Besides the structural expectations, there are also content-related expectations: </w:t>
       </w:r>
     </w:p>
     <w:p>
@@ -2453,25 +2338,25 @@
         <w:rPr>
           <w:lang w:val="en-US"/>
         </w:rPr>
-        <w:t xml:space="preserve">there must be exactly one XSD containing an element declaration </w:t>
-      </w:r>
-      <w:r>
-        <w:rPr>
-          <w:lang w:val="en-US"/>
-        </w:rPr>
-        <w:t xml:space="preserve">governing </w:t>
-      </w:r>
-      <w:r>
-        <w:rPr>
-          <w:lang w:val="en-US"/>
-        </w:rPr>
-        <w:t>the message root</w:t>
-      </w:r>
-      <w:r>
-        <w:rPr>
-          <w:lang w:val="en-US"/>
-        </w:rPr>
-        <w:t xml:space="preserve"> element</w:t>
+        <w:t xml:space="preserve">there </w:t>
+      </w:r>
+      <w:r>
+        <w:rPr>
+          <w:lang w:val="en-US"/>
+        </w:rPr>
+        <w:t>is</w:t>
+      </w:r>
+      <w:r>
+        <w:rPr>
+          <w:lang w:val="en-US"/>
+        </w:rPr>
+        <w:t xml:space="preserve"> exactly one XSD </w:t>
+      </w:r>
+      <w:r>
+        <w:rPr>
+          <w:lang w:val="en-US"/>
+        </w:rPr>
+        <w:t>against which it can be validated</w:t>
       </w:r>
     </w:p>
     <w:p>
@@ -2489,13 +2374,19 @@
         <w:rPr>
           <w:lang w:val="en-US"/>
         </w:rPr>
-        <w:t xml:space="preserve">Every response message in XML format can be validated against the appropriate XSD </w:t>
-      </w:r>
-      <w:r>
-        <w:rPr>
-          <w:lang w:val="en-US"/>
-        </w:rPr>
-        <w:t>successfully</w:t>
+        <w:t xml:space="preserve">Every response message in XML format </w:t>
+      </w:r>
+      <w:r>
+        <w:rPr>
+          <w:lang w:val="en-US"/>
+        </w:rPr>
+        <w:t xml:space="preserve">is valid </w:t>
+      </w:r>
+      <w:r>
+        <w:rPr>
+          <w:lang w:val="en-US"/>
+        </w:rPr>
+        <w:t>against the appropriate XSD</w:t>
       </w:r>
     </w:p>
     <w:p>
@@ -2513,19 +2404,13 @@
         <w:rPr>
           <w:lang w:val="en-US"/>
         </w:rPr>
-        <w:t>In response messages</w:t>
-      </w:r>
-      <w:r>
-        <w:rPr>
-          <w:lang w:val="en-US"/>
-        </w:rPr>
-        <w:t xml:space="preserve"> (XML or JSON format)</w:t>
-      </w:r>
-      <w:r>
-        <w:rPr>
-          <w:lang w:val="en-US"/>
-        </w:rPr>
-        <w:t xml:space="preserve">, items with name </w:t>
+        <w:t xml:space="preserve">Response message items </w:t>
+      </w:r>
+      <w:r>
+        <w:rPr>
+          <w:lang w:val="en-US"/>
+        </w:rPr>
+        <w:t xml:space="preserve">with name </w:t>
       </w:r>
       <w:r>
         <w:rPr>
@@ -2552,6 +2437,19 @@
           <w:lang w:val="en-US"/>
         </w:rPr>
         <w:t>foo-article</w:t>
+      </w:r>
+      <w:r>
+        <w:rPr>
+          <w:rFonts w:ascii="Courier New" w:hAnsi="Courier New" w:cs="Courier New"/>
+          <w:lang w:val="en-US"/>
+        </w:rPr>
+        <w:t xml:space="preserve"> </w:t>
+      </w:r>
+      <w:r>
+        <w:rPr>
+          <w:lang w:val="en-US"/>
+        </w:rPr>
+        <w:t>(applies to XML and JSON responses alike)</w:t>
       </w:r>
     </w:p>
     <w:p>
@@ -2569,19 +2467,13 @@
         <w:rPr>
           <w:lang w:val="en-US"/>
         </w:rPr>
-        <w:t>In response messages</w:t>
-      </w:r>
-      <w:r>
-        <w:rPr>
-          <w:lang w:val="en-US"/>
-        </w:rPr>
-        <w:t xml:space="preserve"> (XML or JSON format)</w:t>
-      </w:r>
-      <w:r>
-        <w:rPr>
-          <w:lang w:val="en-US"/>
-        </w:rPr>
-        <w:t xml:space="preserve">, the return code must be as configured by the corresponding row in </w:t>
+        <w:t xml:space="preserve">Response message return codes </w:t>
+      </w:r>
+      <w:r>
+        <w:rPr>
+          <w:lang w:val="en-US"/>
+        </w:rPr>
+        <w:t xml:space="preserve">must be as configured by the corresponding row in </w:t>
       </w:r>
       <w:r>
         <w:rPr>
@@ -2589,6 +2481,19 @@
           <w:lang w:val="en-US"/>
         </w:rPr>
         <w:t>msg-config.csv</w:t>
+      </w:r>
+      <w:r>
+        <w:rPr>
+          <w:rFonts w:ascii="Courier New" w:hAnsi="Courier New" w:cs="Courier New"/>
+          <w:lang w:val="en-US"/>
+        </w:rPr>
+        <w:t xml:space="preserve"> </w:t>
+      </w:r>
+      <w:r>
+        <w:rPr>
+          <w:lang w:val="en-US"/>
+        </w:rPr>
+        <w:t>(applies to XML and JSON responses alike)</w:t>
       </w:r>
     </w:p>
     <w:p>
@@ -2601,7 +2506,51 @@
         <w:rPr>
           <w:lang w:val="en-US"/>
         </w:rPr>
-        <w:t>Now we create a greenfox schema. The first version only checks the existence of non-empty XSD and codelists folders:</w:t>
+        <w:t>Now we create a greenfox schema</w:t>
+      </w:r>
+      <w:r>
+        <w:rPr>
+          <w:lang w:val="en-US"/>
+        </w:rPr>
+        <w:t xml:space="preserve"> </w:t>
+      </w:r>
+      <w:r>
+        <w:rPr>
+          <w:lang w:val="en-US"/>
+        </w:rPr>
+        <w:t xml:space="preserve">which enables </w:t>
+      </w:r>
+      <w:r>
+        <w:rPr>
+          <w:lang w:val="en-US"/>
+        </w:rPr>
+        <w:t xml:space="preserve">us to validate the file system against </w:t>
+      </w:r>
+      <w:r>
+        <w:rPr>
+          <w:lang w:val="en-US"/>
+        </w:rPr>
+        <w:t>these expectations</w:t>
+      </w:r>
+      <w:r>
+        <w:rPr>
+          <w:lang w:val="en-US"/>
+        </w:rPr>
+        <w:t xml:space="preserve">. </w:t>
+      </w:r>
+      <w:r>
+        <w:rPr>
+          <w:lang w:val="en-US"/>
+        </w:rPr>
+        <w:t>An initial ve</w:t>
+      </w:r>
+      <w:bookmarkStart w:id="0" w:name="_GoBack"/>
+      <w:bookmarkEnd w:id="0"/>
+      <w:r>
+        <w:rPr>
+          <w:lang w:val="en-US"/>
+        </w:rPr>
+        <w:t>rsion only checks the existence of non-empty XSD and codelists folders:</w:t>
       </w:r>
     </w:p>
     <w:p>
@@ -3419,18 +3368,7 @@
           <w:highlight w:val="white"/>
           <w:lang w:val="en-US"/>
         </w:rPr>
-        <w:t>xsd</w:t>
-      </w:r>
-      <w:r>
-        <w:rPr>
-          <w:rFonts w:ascii="Courier New" w:hAnsi="Courier New" w:cs="Courier New"/>
-          <w:color w:val="993300"/>
-          <w:sz w:val="16"/>
-          <w:szCs w:val="16"/>
-          <w:highlight w:val="white"/>
-          <w:lang w:val="en-US"/>
-        </w:rPr>
-        <w:t>File</w:t>
+        <w:t>xsdFile</w:t>
       </w:r>
       <w:r>
         <w:rPr>
@@ -4429,14 +4367,7 @@
         <w:rPr>
           <w:lang w:val="en-US"/>
         </w:rPr>
-        <w:t xml:space="preserve">Note that file </w:t>
-      </w:r>
-      <w:r>
-        <w:rPr>
-          <w:lang w:val="en-US"/>
-        </w:rPr>
-        <w:lastRenderedPageBreak/>
-        <w:t>system navigaton steps are preceded by a backslash operator, rather than a slash, which is used for node tree navigation</w:t>
+        <w:t>Note that file system navigaton steps are preceded by a backslash operator, rather than a slash, which is used for node tree navigation</w:t>
       </w:r>
       <w:r>
         <w:rPr>
@@ -4511,6 +4442,7 @@
         <w:rPr>
           <w:lang w:val="en-US"/>
         </w:rPr>
+        <w:lastRenderedPageBreak/>
         <w:tab/>
       </w:r>
       <w:r>
@@ -6449,180 +6381,180 @@
         <w:rPr>
           <w:lang w:val="en-US"/>
         </w:rPr>
+        <w:t xml:space="preserve">The </w:t>
+      </w:r>
+      <w:r>
+        <w:rPr>
+          <w:lang w:val="en-US"/>
+        </w:rPr>
+        <w:t xml:space="preserve">target includes </w:t>
+      </w:r>
+      <w:r>
+        <w:rPr>
+          <w:lang w:val="en-US"/>
+        </w:rPr>
+        <w:t xml:space="preserve">all folders found at any depth </w:t>
+      </w:r>
+      <w:r>
+        <w:rPr>
+          <w:lang w:val="en-US"/>
+        </w:rPr>
+        <w:t>under the current context (</w:t>
+      </w:r>
+      <w:r>
+        <w:rPr>
+          <w:rFonts w:ascii="Courier New" w:hAnsi="Courier New" w:cs="Courier New"/>
+          <w:lang w:val="en-US"/>
+        </w:rPr>
+        <w:t>system-s</w:t>
+      </w:r>
+      <w:r>
+        <w:rPr>
+          <w:lang w:val="en-US"/>
+        </w:rPr>
+        <w:t>)</w:t>
+      </w:r>
+      <w:r>
+        <w:rPr>
+          <w:lang w:val="en-US"/>
+        </w:rPr>
+        <w:t xml:space="preserve">, matching the name pattern </w:t>
+      </w:r>
+      <w:r>
+        <w:rPr>
+          <w:rFonts w:ascii="Courier New" w:hAnsi="Courier New" w:cs="Courier New"/>
+          <w:lang w:val="en-US"/>
+        </w:rPr>
+        <w:t>test-*</w:t>
+      </w:r>
+      <w:r>
+        <w:rPr>
+          <w:lang w:val="en-US"/>
+        </w:rPr>
+        <w:t xml:space="preserve"> and having </w:t>
+      </w:r>
+      <w:r>
+        <w:rPr>
+          <w:lang w:val="en-US"/>
+        </w:rPr>
+        <w:t xml:space="preserve">(at least) three </w:t>
+      </w:r>
+      <w:r>
+        <w:rPr>
+          <w:lang w:val="en-US"/>
+        </w:rPr>
+        <w:t xml:space="preserve">members </w:t>
+      </w:r>
+      <w:r>
+        <w:rPr>
+          <w:rFonts w:ascii="Courier New" w:hAnsi="Courier New" w:cs="Courier New"/>
+          <w:lang w:val="en-US"/>
+        </w:rPr>
+        <w:t>input</w:t>
+      </w:r>
+      <w:r>
+        <w:rPr>
+          <w:lang w:val="en-US"/>
+        </w:rPr>
+        <w:t xml:space="preserve">, </w:t>
+      </w:r>
+      <w:r>
+        <w:rPr>
+          <w:rFonts w:ascii="Courier New" w:hAnsi="Courier New" w:cs="Courier New"/>
+          <w:lang w:val="en-US"/>
+        </w:rPr>
+        <w:t>output</w:t>
+      </w:r>
+      <w:r>
+        <w:rPr>
+          <w:lang w:val="en-US"/>
+        </w:rPr>
+        <w:t xml:space="preserve"> and </w:t>
+      </w:r>
+      <w:r>
+        <w:rPr>
+          <w:rFonts w:ascii="Courier New" w:hAnsi="Courier New" w:cs="Courier New"/>
+          <w:lang w:val="en-US"/>
+        </w:rPr>
+        <w:t>config</w:t>
+      </w:r>
+      <w:r>
+        <w:rPr>
+          <w:lang w:val="en-US"/>
+        </w:rPr>
+        <w:t xml:space="preserve">. </w:t>
+      </w:r>
+      <w:r>
+        <w:rPr>
+          <w:lang w:val="en-US"/>
+        </w:rPr>
+        <w:t xml:space="preserve">The </w:t>
+      </w:r>
+      <w:r>
+        <w:rPr>
+          <w:rFonts w:ascii="Courier New" w:hAnsi="Courier New" w:cs="Courier New"/>
+          <w:lang w:val="en-US"/>
+        </w:rPr>
+        <w:t>&lt;targetSize&gt;</w:t>
+      </w:r>
+      <w:r>
+        <w:rPr>
+          <w:lang w:val="en-US"/>
+        </w:rPr>
+        <w:t xml:space="preserve"> constraint checks that the system contains at least one such folder</w:t>
+      </w:r>
+      <w:r>
+        <w:rPr>
+          <w:lang w:val="en-US"/>
+        </w:rPr>
+        <w:t xml:space="preserve">. The </w:t>
+      </w:r>
+      <w:r>
+        <w:rPr>
+          <w:rFonts w:ascii="Courier New" w:hAnsi="Courier New" w:cs="Courier New"/>
+          <w:lang w:val="en-US"/>
+        </w:rPr>
+        <w:t>&lt;</w:t>
+      </w:r>
+      <w:r>
+        <w:rPr>
+          <w:rFonts w:ascii="Courier New" w:hAnsi="Courier New" w:cs="Courier New"/>
+          <w:lang w:val="en-US"/>
+        </w:rPr>
+        <w:t>folder</w:t>
+      </w:r>
+      <w:r>
+        <w:rPr>
+          <w:rFonts w:ascii="Courier New" w:hAnsi="Courier New" w:cs="Courier New"/>
+          <w:lang w:val="en-US"/>
+        </w:rPr>
+        <w:t>Content</w:t>
+      </w:r>
+      <w:r>
+        <w:rPr>
+          <w:rFonts w:ascii="Courier New" w:hAnsi="Courier New" w:cs="Courier New"/>
+          <w:lang w:val="en-US"/>
+        </w:rPr>
+        <w:t>&gt;</w:t>
+      </w:r>
+      <w:r>
+        <w:rPr>
+          <w:lang w:val="en-US"/>
+        </w:rPr>
+        <w:t xml:space="preserve"> constraint </w:t>
+      </w:r>
+      <w:r>
+        <w:rPr>
+          <w:lang w:val="en-US"/>
+        </w:rPr>
+        <w:t xml:space="preserve">is checked for each folder in the target of the containing </w:t>
+      </w:r>
+      <w:r>
+        <w:rPr>
+          <w:rFonts w:ascii="Courier New" w:hAnsi="Courier New" w:cs="Courier New"/>
+          <w:lang w:val="en-US"/>
+        </w:rPr>
         <w:lastRenderedPageBreak/>
-        <w:t xml:space="preserve">The </w:t>
-      </w:r>
-      <w:r>
-        <w:rPr>
-          <w:lang w:val="en-US"/>
-        </w:rPr>
-        <w:t xml:space="preserve">target includes </w:t>
-      </w:r>
-      <w:r>
-        <w:rPr>
-          <w:lang w:val="en-US"/>
-        </w:rPr>
-        <w:t xml:space="preserve">all folders found at any depth </w:t>
-      </w:r>
-      <w:r>
-        <w:rPr>
-          <w:lang w:val="en-US"/>
-        </w:rPr>
-        <w:t>under the current context (</w:t>
-      </w:r>
-      <w:r>
-        <w:rPr>
-          <w:rFonts w:ascii="Courier New" w:hAnsi="Courier New" w:cs="Courier New"/>
-          <w:lang w:val="en-US"/>
-        </w:rPr>
-        <w:t>system-s</w:t>
-      </w:r>
-      <w:r>
-        <w:rPr>
-          <w:lang w:val="en-US"/>
-        </w:rPr>
-        <w:t>)</w:t>
-      </w:r>
-      <w:r>
-        <w:rPr>
-          <w:lang w:val="en-US"/>
-        </w:rPr>
-        <w:t xml:space="preserve">, matching the name pattern </w:t>
-      </w:r>
-      <w:r>
-        <w:rPr>
-          <w:rFonts w:ascii="Courier New" w:hAnsi="Courier New" w:cs="Courier New"/>
-          <w:lang w:val="en-US"/>
-        </w:rPr>
-        <w:t>test-*</w:t>
-      </w:r>
-      <w:r>
-        <w:rPr>
-          <w:lang w:val="en-US"/>
-        </w:rPr>
-        <w:t xml:space="preserve"> and having </w:t>
-      </w:r>
-      <w:r>
-        <w:rPr>
-          <w:lang w:val="en-US"/>
-        </w:rPr>
-        <w:t xml:space="preserve">(at least) three </w:t>
-      </w:r>
-      <w:r>
-        <w:rPr>
-          <w:lang w:val="en-US"/>
-        </w:rPr>
-        <w:t xml:space="preserve">members </w:t>
-      </w:r>
-      <w:r>
-        <w:rPr>
-          <w:rFonts w:ascii="Courier New" w:hAnsi="Courier New" w:cs="Courier New"/>
-          <w:lang w:val="en-US"/>
-        </w:rPr>
-        <w:t>input</w:t>
-      </w:r>
-      <w:r>
-        <w:rPr>
-          <w:lang w:val="en-US"/>
-        </w:rPr>
-        <w:t xml:space="preserve">, </w:t>
-      </w:r>
-      <w:r>
-        <w:rPr>
-          <w:rFonts w:ascii="Courier New" w:hAnsi="Courier New" w:cs="Courier New"/>
-          <w:lang w:val="en-US"/>
-        </w:rPr>
-        <w:t>output</w:t>
-      </w:r>
-      <w:r>
-        <w:rPr>
-          <w:lang w:val="en-US"/>
-        </w:rPr>
-        <w:t xml:space="preserve"> and </w:t>
-      </w:r>
-      <w:r>
-        <w:rPr>
-          <w:rFonts w:ascii="Courier New" w:hAnsi="Courier New" w:cs="Courier New"/>
-          <w:lang w:val="en-US"/>
-        </w:rPr>
-        <w:t>config</w:t>
-      </w:r>
-      <w:r>
-        <w:rPr>
-          <w:lang w:val="en-US"/>
-        </w:rPr>
-        <w:t xml:space="preserve">. </w:t>
-      </w:r>
-      <w:r>
-        <w:rPr>
-          <w:lang w:val="en-US"/>
-        </w:rPr>
-        <w:t xml:space="preserve">The </w:t>
-      </w:r>
-      <w:r>
-        <w:rPr>
-          <w:rFonts w:ascii="Courier New" w:hAnsi="Courier New" w:cs="Courier New"/>
-          <w:lang w:val="en-US"/>
-        </w:rPr>
-        <w:t>&lt;targetSize&gt;</w:t>
-      </w:r>
-      <w:r>
-        <w:rPr>
-          <w:lang w:val="en-US"/>
-        </w:rPr>
-        <w:t xml:space="preserve"> constraint checks that the system contains at least one such folder</w:t>
-      </w:r>
-      <w:r>
-        <w:rPr>
-          <w:lang w:val="en-US"/>
-        </w:rPr>
-        <w:t xml:space="preserve">. The </w:t>
-      </w:r>
-      <w:r>
-        <w:rPr>
-          <w:rFonts w:ascii="Courier New" w:hAnsi="Courier New" w:cs="Courier New"/>
-          <w:lang w:val="en-US"/>
-        </w:rPr>
-        <w:t>&lt;</w:t>
-      </w:r>
-      <w:r>
-        <w:rPr>
-          <w:rFonts w:ascii="Courier New" w:hAnsi="Courier New" w:cs="Courier New"/>
-          <w:lang w:val="en-US"/>
-        </w:rPr>
-        <w:t>folder</w:t>
-      </w:r>
-      <w:r>
-        <w:rPr>
-          <w:rFonts w:ascii="Courier New" w:hAnsi="Courier New" w:cs="Courier New"/>
-          <w:lang w:val="en-US"/>
-        </w:rPr>
-        <w:t>Content</w:t>
-      </w:r>
-      <w:r>
-        <w:rPr>
-          <w:rFonts w:ascii="Courier New" w:hAnsi="Courier New" w:cs="Courier New"/>
-          <w:lang w:val="en-US"/>
-        </w:rPr>
-        <w:t>&gt;</w:t>
-      </w:r>
-      <w:r>
-        <w:rPr>
-          <w:lang w:val="en-US"/>
-        </w:rPr>
-        <w:t xml:space="preserve"> constraint </w:t>
-      </w:r>
-      <w:r>
-        <w:rPr>
-          <w:lang w:val="en-US"/>
-        </w:rPr>
-        <w:t xml:space="preserve">is checked for each folder in the target of the containing </w:t>
-      </w:r>
-      <w:r>
-        <w:rPr>
-          <w:rFonts w:ascii="Courier New" w:hAnsi="Courier New" w:cs="Courier New"/>
-          <w:lang w:val="en-US"/>
-        </w:rPr>
         <w:t>&lt;folder&gt;</w:t>
       </w:r>
       <w:r>
@@ -7329,13 +7261,7 @@
         <w:rPr>
           <w:lang w:val="en-US"/>
         </w:rPr>
-        <w:t xml:space="preserve"> (@mediatype, @csv.separator, @csv.header)</w:t>
-      </w:r>
-      <w:r>
-        <w:rPr>
-          <w:lang w:val="en-US"/>
-        </w:rPr>
-        <w:t xml:space="preserve">. </w:t>
+        <w:t xml:space="preserve"> (@mediatype, @csv.separator, @csv.header). </w:t>
       </w:r>
       <w:r>
         <w:rPr>
@@ -8388,62 +8314,7 @@
           <w:highlight w:val="white"/>
           <w:lang w:val="en-US"/>
         </w:rPr>
-        <w:t>getFooRQ</w:t>
-      </w:r>
-      <w:r>
-        <w:rPr>
-          <w:rFonts w:ascii="Courier New" w:hAnsi="Courier New" w:cs="Courier New"/>
-          <w:color w:val="000000"/>
-          <w:sz w:val="16"/>
-          <w:szCs w:val="16"/>
-          <w:highlight w:val="white"/>
-          <w:lang w:val="en-US"/>
-        </w:rPr>
-        <w:t>3</w:t>
-      </w:r>
-      <w:r>
-        <w:rPr>
-          <w:rFonts w:ascii="Courier New" w:hAnsi="Courier New" w:cs="Courier New"/>
-          <w:color w:val="000000"/>
-          <w:sz w:val="16"/>
-          <w:szCs w:val="16"/>
-          <w:highlight w:val="white"/>
-          <w:lang w:val="en-US"/>
-        </w:rPr>
-        <w:t>.xml,getFooRS</w:t>
-      </w:r>
-      <w:r>
-        <w:rPr>
-          <w:rFonts w:ascii="Courier New" w:hAnsi="Courier New" w:cs="Courier New"/>
-          <w:color w:val="000000"/>
-          <w:sz w:val="16"/>
-          <w:szCs w:val="16"/>
-          <w:highlight w:val="white"/>
-          <w:lang w:val="en-US"/>
-        </w:rPr>
-        <w:t>3</w:t>
-      </w:r>
-      <w:r>
-        <w:rPr>
-          <w:rFonts w:ascii="Courier New" w:hAnsi="Courier New" w:cs="Courier New"/>
-          <w:color w:val="000000"/>
-          <w:sz w:val="16"/>
-          <w:szCs w:val="16"/>
-          <w:highlight w:val="white"/>
-          <w:lang w:val="en-US"/>
-        </w:rPr>
-        <w:t>.xml,</w:t>
-      </w:r>
-      <w:r>
-        <w:rPr>
-          <w:rFonts w:ascii="Courier New" w:hAnsi="Courier New" w:cs="Courier New"/>
-          <w:color w:val="000000"/>
-          <w:sz w:val="16"/>
-          <w:szCs w:val="16"/>
-          <w:highlight w:val="white"/>
-          <w:lang w:val="en-US"/>
-        </w:rPr>
-        <w:t>ERROR_SYSTEM</w:t>
+        <w:t>getFooRQ3.xml,getFooRS3.xml,ERROR_SYSTEM</w:t>
       </w:r>
       <w:r>
         <w:rPr>
@@ -8548,18 +8419,7 @@
           <w:highlight w:val="white"/>
           <w:lang w:val="en-US"/>
         </w:rPr>
-        <w:t>getFooRQ2.xml,getFooRS2.xml,NO</w:t>
-      </w:r>
-      <w:r>
-        <w:rPr>
-          <w:rFonts w:ascii="Courier New" w:hAnsi="Courier New" w:cs="Courier New"/>
-          <w:color w:val="000000"/>
-          <w:sz w:val="16"/>
-          <w:szCs w:val="16"/>
-          <w:highlight w:val="white"/>
-          <w:lang w:val="en-US"/>
-        </w:rPr>
-        <w:t>FIND</w:t>
+        <w:t>getFooRQ2.xml,getFooRS2.xml,NOFIND</w:t>
       </w:r>
       <w:r>
         <w:rPr>
@@ -8571,62 +8431,7 @@
           <w:lang w:val="en-US"/>
         </w:rPr>
         <w:br/>
-        <w:t>getFooRQ</w:t>
-      </w:r>
-      <w:r>
-        <w:rPr>
-          <w:rFonts w:ascii="Courier New" w:hAnsi="Courier New" w:cs="Courier New"/>
-          <w:color w:val="000000"/>
-          <w:sz w:val="16"/>
-          <w:szCs w:val="16"/>
-          <w:highlight w:val="white"/>
-          <w:lang w:val="en-US"/>
-        </w:rPr>
-        <w:t>3</w:t>
-      </w:r>
-      <w:r>
-        <w:rPr>
-          <w:rFonts w:ascii="Courier New" w:hAnsi="Courier New" w:cs="Courier New"/>
-          <w:color w:val="000000"/>
-          <w:sz w:val="16"/>
-          <w:szCs w:val="16"/>
-          <w:highlight w:val="white"/>
-          <w:lang w:val="en-US"/>
-        </w:rPr>
-        <w:t>.xml,getFooRS</w:t>
-      </w:r>
-      <w:r>
-        <w:rPr>
-          <w:rFonts w:ascii="Courier New" w:hAnsi="Courier New" w:cs="Courier New"/>
-          <w:color w:val="000000"/>
-          <w:sz w:val="16"/>
-          <w:szCs w:val="16"/>
-          <w:highlight w:val="white"/>
-          <w:lang w:val="en-US"/>
-        </w:rPr>
-        <w:t>3</w:t>
-      </w:r>
-      <w:r>
-        <w:rPr>
-          <w:rFonts w:ascii="Courier New" w:hAnsi="Courier New" w:cs="Courier New"/>
-          <w:color w:val="000000"/>
-          <w:sz w:val="16"/>
-          <w:szCs w:val="16"/>
-          <w:highlight w:val="white"/>
-          <w:lang w:val="en-US"/>
-        </w:rPr>
-        <w:t>.xml,</w:t>
-      </w:r>
-      <w:r>
-        <w:rPr>
-          <w:rFonts w:ascii="Courier New" w:hAnsi="Courier New" w:cs="Courier New"/>
-          <w:color w:val="000000"/>
-          <w:sz w:val="16"/>
-          <w:szCs w:val="16"/>
-          <w:highlight w:val="white"/>
-          <w:lang w:val="en-US"/>
-        </w:rPr>
-        <w:t>ERROR-SYSTEM</w:t>
+        <w:t>getFooRQ3.xml,getFooRS3.xml,ERROR-SYSTEM</w:t>
       </w:r>
       <w:r>
         <w:rPr>
@@ -8675,14 +8480,7 @@
         <w:rPr>
           <w:lang w:val="en-US"/>
         </w:rPr>
-        <w:t xml:space="preserve">ts file name the last </w:t>
-      </w:r>
-      <w:r>
-        <w:rPr>
-          <w:lang w:val="en-US"/>
-        </w:rPr>
-        <w:lastRenderedPageBreak/>
-        <w:t>substring RQ with RS</w:t>
+        <w:t>ts file name the last substring RQ with RS</w:t>
       </w:r>
       <w:r>
         <w:rPr>
@@ -8786,6 +8584,7 @@
           <w:highlight w:val="white"/>
           <w:lang w:val="en-US"/>
         </w:rPr>
+        <w:lastRenderedPageBreak/>
         <w:t>&lt;file</w:t>
       </w:r>
       <w:r>
@@ -11088,7 +10887,6 @@
           <w:highlight w:val="white"/>
           <w:lang w:val="en-US"/>
         </w:rPr>
-        <w:lastRenderedPageBreak/>
         <w:t>&lt;!-- *** Response file shape *** --&gt;</w:t>
       </w:r>
       <w:r>
@@ -11247,6 +11045,7 @@
           <w:highlight w:val="white"/>
           <w:lang w:val="en-US"/>
         </w:rPr>
+        <w:lastRenderedPageBreak/>
         <w:t xml:space="preserve">    </w:t>
       </w:r>
       <w:r>
@@ -12833,8 +12632,6 @@
         </w:rPr>
         <w:t>To summarize, we have developed a schema which constrains the presence and contents of folders, the presence and contents of files, and in particular relationships between contents of different files, in some cases belonging to different mediatypes.</w:t>
       </w:r>
-      <w:bookmarkStart w:id="0" w:name="_GoBack"/>
-      <w:bookmarkEnd w:id="0"/>
     </w:p>
     <w:p>
       <w:pPr>
@@ -13114,7 +12911,6 @@
         <w:rPr>
           <w:lang w:val="en-US"/>
         </w:rPr>
-        <w:lastRenderedPageBreak/>
         <w:t xml:space="preserve">The focus nodes of a shape may include resource which are not in the target of the shape, but whose </w:t>
       </w:r>
       <w:r>
@@ -13148,6 +12944,7 @@
         <w:rPr>
           <w:lang w:val="en-US"/>
         </w:rPr>
+        <w:lastRenderedPageBreak/>
         <w:t xml:space="preserve">The constraints are </w:t>
       </w:r>
       <w:r>

</xml_diff>

<commit_message>
Edited documentation, "Getting started".
</commit_message>
<xml_diff>
--- a/about/greenfox-section-getting-started.docx
+++ b/about/greenfox-section-getting-started.docx
@@ -6458,8 +6458,6 @@
           <w:lang w:val="en-US"/>
         </w:rPr>
       </w:pPr>
-      <w:bookmarkStart w:id="0" w:name="_GoBack"/>
-      <w:bookmarkEnd w:id="0"/>
       <w:r>
         <w:rPr>
           <w:lang w:val="en-US"/>
@@ -6470,7 +6468,14 @@
         <w:rPr>
           <w:lang w:val="en-US"/>
         </w:rPr>
-        <w:t>a folder shape whose target consists of all test case folders</w:t>
+        <w:t xml:space="preserve">a folder shape whose target consists of all </w:t>
+      </w:r>
+      <w:r>
+        <w:rPr>
+          <w:i/>
+          <w:lang w:val="en-US"/>
+        </w:rPr>
+        <w:t>testcase folders</w:t>
       </w:r>
       <w:r>
         <w:rPr>
@@ -7110,6 +7115,17 @@
       <w:r>
         <w:rPr>
           <w:rFonts w:ascii="Courier New" w:hAnsi="Courier New" w:cs="Courier New"/>
+          <w:color w:val="000096"/>
+          <w:sz w:val="16"/>
+          <w:szCs w:val="16"/>
+          <w:highlight w:val="white"/>
+          <w:lang w:val="en-US"/>
+        </w:rPr>
+        <w:t>s</w:t>
+      </w:r>
+      <w:r>
+        <w:rPr>
+          <w:rFonts w:ascii="Courier New" w:hAnsi="Courier New" w:cs="Courier New"/>
           <w:color w:val="F5844C"/>
           <w:sz w:val="16"/>
           <w:szCs w:val="16"/>
@@ -7117,6 +7133,17 @@
           <w:lang w:val="en-US"/>
         </w:rPr>
         <w:t xml:space="preserve"> name</w:t>
+      </w:r>
+      <w:r>
+        <w:rPr>
+          <w:rFonts w:ascii="Courier New" w:hAnsi="Courier New" w:cs="Courier New"/>
+          <w:color w:val="F5844C"/>
+          <w:sz w:val="16"/>
+          <w:szCs w:val="16"/>
+          <w:highlight w:val="white"/>
+          <w:lang w:val="en-US"/>
+        </w:rPr>
+        <w:t>s</w:t>
       </w:r>
       <w:r>
         <w:rPr>
@@ -7346,7 +7373,19 @@
         <w:rPr>
           <w:lang w:val="en-US"/>
         </w:rPr>
-        <w:t>under the current context (</w:t>
+        <w:t>under the current context</w:t>
+      </w:r>
+      <w:r>
+        <w:rPr>
+          <w:lang w:val="en-US"/>
+        </w:rPr>
+        <w:t xml:space="preserve"> folder</w:t>
+      </w:r>
+      <w:r>
+        <w:rPr>
+          <w:lang w:val="en-US"/>
+        </w:rPr>
+        <w:t xml:space="preserve"> (</w:t>
       </w:r>
       <w:r>
         <w:rPr>
@@ -7569,13 +7608,152 @@
         <w:rPr>
           <w:lang w:val="en-US"/>
         </w:rPr>
-        <w:t>.</w:t>
-      </w:r>
-      <w:r>
-        <w:rPr>
-          <w:lang w:val="en-US"/>
-        </w:rPr>
         <w:t xml:space="preserve"> </w:t>
+      </w:r>
+      <w:r>
+        <w:rPr>
+          <w:lang w:val="en-US"/>
+        </w:rPr>
+        <w:t>(</w:t>
+      </w:r>
+      <w:r>
+        <w:rPr>
+          <w:lang w:val="en-US"/>
+        </w:rPr>
+        <w:t>of which any number is allowed</w:t>
+      </w:r>
+      <w:r>
+        <w:rPr>
+          <w:lang w:val="en-US"/>
+        </w:rPr>
+        <w:t>,</w:t>
+      </w:r>
+      <w:r>
+        <w:rPr>
+          <w:lang w:val="en-US"/>
+        </w:rPr>
+        <w:t xml:space="preserve"> </w:t>
+      </w:r>
+      <w:r>
+        <w:rPr>
+          <w:lang w:val="en-US"/>
+        </w:rPr>
+        <w:t>note the @occ attribute).</w:t>
+      </w:r>
+      <w:r>
+        <w:rPr>
+          <w:lang w:val="en-US"/>
+        </w:rPr>
+        <w:t xml:space="preserve"> The </w:t>
+      </w:r>
+      <w:r>
+        <w:rPr>
+          <w:rFonts w:ascii="Courier New" w:hAnsi="Courier New" w:cs="Courier New"/>
+          <w:lang w:val="en-US"/>
+        </w:rPr>
+        <w:t>folderContent</w:t>
+      </w:r>
+      <w:r>
+        <w:rPr>
+          <w:lang w:val="en-US"/>
+        </w:rPr>
+        <w:t xml:space="preserve"> constraint is an example for</w:t>
+      </w:r>
+      <w:r>
+        <w:rPr>
+          <w:lang w:val="en-US"/>
+        </w:rPr>
+        <w:t xml:space="preserve"> a constraint component defining</w:t>
+      </w:r>
+      <w:r>
+        <w:rPr>
+          <w:lang w:val="en-US"/>
+        </w:rPr>
+        <w:t xml:space="preserve"> </w:t>
+      </w:r>
+      <w:r>
+        <w:rPr>
+          <w:i/>
+          <w:lang w:val="en-US"/>
+        </w:rPr>
+        <w:t>complex</w:t>
+      </w:r>
+      <w:r>
+        <w:rPr>
+          <w:lang w:val="en-US"/>
+        </w:rPr>
+        <w:t xml:space="preserve"> constraint parameters: for example, </w:t>
+      </w:r>
+      <w:r>
+        <w:rPr>
+          <w:lang w:val="en-US"/>
+        </w:rPr>
+        <w:t xml:space="preserve">values supplied to the </w:t>
+      </w:r>
+      <w:r>
+        <w:rPr>
+          <w:lang w:val="en-US"/>
+        </w:rPr>
+        <w:t xml:space="preserve"> </w:t>
+      </w:r>
+      <w:r>
+        <w:rPr>
+          <w:rFonts w:ascii="Courier New" w:hAnsi="Courier New" w:cs="Courier New"/>
+          <w:lang w:val="en-US"/>
+        </w:rPr>
+        <w:t>memberFolders</w:t>
+      </w:r>
+      <w:r>
+        <w:rPr>
+          <w:lang w:val="en-US"/>
+        </w:rPr>
+        <w:t xml:space="preserve"> parameter </w:t>
+      </w:r>
+      <w:r>
+        <w:rPr>
+          <w:lang w:val="en-US"/>
+        </w:rPr>
+        <w:t>(which can accept any number of values)</w:t>
+      </w:r>
+      <w:bookmarkStart w:id="0" w:name="_GoBack"/>
+      <w:bookmarkEnd w:id="0"/>
+      <w:r>
+        <w:rPr>
+          <w:lang w:val="en-US"/>
+        </w:rPr>
+        <w:t xml:space="preserve"> </w:t>
+      </w:r>
+      <w:r>
+        <w:rPr>
+          <w:lang w:val="en-US"/>
+        </w:rPr>
+        <w:t xml:space="preserve">have a </w:t>
+      </w:r>
+      <w:r>
+        <w:rPr>
+          <w:rFonts w:ascii="Courier New" w:hAnsi="Courier New" w:cs="Courier New"/>
+          <w:lang w:val="en-US"/>
+        </w:rPr>
+        <w:t>names</w:t>
+      </w:r>
+      <w:r>
+        <w:rPr>
+          <w:lang w:val="en-US"/>
+        </w:rPr>
+        <w:t xml:space="preserve"> and an (optional) </w:t>
+      </w:r>
+      <w:r>
+        <w:rPr>
+          <w:rFonts w:ascii="Courier New" w:hAnsi="Courier New" w:cs="Courier New"/>
+          <w:lang w:val="en-US"/>
+        </w:rPr>
+        <w:t>occ</w:t>
+      </w:r>
+      <w:r>
+        <w:rPr>
+          <w:lang w:val="en-US"/>
+        </w:rPr>
+        <w:t xml:space="preserve"> field.</w:t>
       </w:r>
     </w:p>
     <w:p>
@@ -8496,6 +8674,7 @@
           <w:highlight w:val="white"/>
           <w:lang w:val="en-US"/>
         </w:rPr>
+        <w:lastRenderedPageBreak/>
         <w:t xml:space="preserve">        </w:t>
       </w:r>
       <w:r>
@@ -8930,17 +9109,6 @@
           <w:lang w:val="en-US"/>
         </w:rPr>
         <w:br/>
-      </w:r>
-      <w:r>
-        <w:rPr>
-          <w:rFonts w:ascii="Courier New" w:hAnsi="Courier New" w:cs="Courier New"/>
-          <w:color w:val="000000"/>
-          <w:sz w:val="16"/>
-          <w:szCs w:val="16"/>
-          <w:highlight w:val="white"/>
-          <w:lang w:val="en-US"/>
-        </w:rPr>
-        <w:lastRenderedPageBreak/>
         <w:t xml:space="preserve">      </w:t>
       </w:r>
       <w:r>
@@ -10708,6 +10876,7 @@
         <w:rPr>
           <w:lang w:val="en-US"/>
         </w:rPr>
+        <w:lastRenderedPageBreak/>
         <w:t xml:space="preserve">Note </w:t>
       </w:r>
       <w:r>
@@ -10837,7 +11006,6 @@
         <w:rPr>
           <w:lang w:val="en-US"/>
         </w:rPr>
-        <w:lastRenderedPageBreak/>
         <w:t xml:space="preserve">Now we turn to the files representing response messages. </w:t>
       </w:r>
       <w:r>
@@ -12758,7 +12926,14 @@
         <w:rPr>
           <w:lang w:val="en-US"/>
         </w:rPr>
-        <w:t xml:space="preserve">In order to check the return code, we must first read it from the document being checked, then navigate to the message config of the current test case, which is a CSV file, and retrieve the expected return code as the value </w:t>
+        <w:t xml:space="preserve">In order to check the return code, we must first read it from the document being checked, then navigate to the message config of the current test case, which is a CSV file, and retrieve the expected </w:t>
+      </w:r>
+      <w:r>
+        <w:rPr>
+          <w:lang w:val="en-US"/>
+        </w:rPr>
+        <w:lastRenderedPageBreak/>
+        <w:t xml:space="preserve">return code as the value </w:t>
       </w:r>
       <w:r>
         <w:rPr>
@@ -12829,7 +13004,6 @@
           <w:highlight w:val="white"/>
           <w:lang w:val="en-US"/>
         </w:rPr>
-        <w:lastRenderedPageBreak/>
         <w:t>&lt;!-- *** Check - return code ok? *** --&gt;</w:t>
       </w:r>
       <w:r>

</xml_diff>

<commit_message>
Further elaboration of the "Getting started" text.
</commit_message>
<xml_diff>
--- a/about/greenfox-section-getting-started.docx
+++ b/about/greenfox-section-getting-started.docx
@@ -7922,7 +7922,7 @@
           <w:highlight w:val="white"/>
           <w:lang w:val="en-US"/>
         </w:rPr>
-        <w:t xml:space="preserve"> ...</w:t>
+        <w:t xml:space="preserve"> </w:t>
       </w:r>
       <w:r>
         <w:rPr>
@@ -7933,7 +7933,7 @@
           <w:highlight w:val="white"/>
           <w:lang w:val="en-US"/>
         </w:rPr>
-        <w:t xml:space="preserve"> id</w:t>
+        <w:t>id</w:t>
       </w:r>
       <w:r>
         <w:rPr>
@@ -8229,13 +8229,18 @@
         </w:rPr>
         <w:t>&gt;</w:t>
       </w:r>
-      <w:bookmarkStart w:id="0" w:name="_GoBack"/>
-      <w:bookmarkEnd w:id="0"/>
-      <w:r>
-        <w:rPr>
-          <w:lang w:val="en-US"/>
-        </w:rPr>
-        <w:t xml:space="preserve"> – which </w:t>
+      <w:r>
+        <w:rPr>
+          <w:rFonts w:ascii="Courier New" w:hAnsi="Courier New" w:cs="Courier New"/>
+          <w:lang w:val="en-US"/>
+        </w:rPr>
+        <w:t>,</w:t>
+      </w:r>
+      <w:r>
+        <w:rPr>
+          <w:lang w:val="en-US"/>
+        </w:rPr>
+        <w:t xml:space="preserve"> which </w:t>
       </w:r>
       <w:r>
         <w:rPr>
@@ -8460,10 +8465,18 @@
         <w:rPr>
           <w:lang w:val="en-US"/>
         </w:rPr>
-        <w:t xml:space="preserve"> to parse the CSV file</w:t>
-      </w:r>
-      <w:r>
-        <w:rPr>
+        <w:t xml:space="preserve"> to </w:t>
+      </w:r>
+      <w:r>
+        <w:rPr>
+          <w:b/>
+          <w:lang w:val="en-US"/>
+        </w:rPr>
+        <w:t>parse the CSV file</w:t>
+      </w:r>
+      <w:r>
+        <w:rPr>
+          <w:b/>
           <w:lang w:val="en-US"/>
         </w:rPr>
         <w:t xml:space="preserve"> into an XML representation</w:t>
@@ -8490,7 +8503,19 @@
         <w:rPr>
           <w:lang w:val="en-US"/>
         </w:rPr>
-        <w:t xml:space="preserve">JSON), </w:t>
+        <w:t>JSON</w:t>
+      </w:r>
+      <w:r>
+        <w:rPr>
+          <w:lang w:val="en-US"/>
+        </w:rPr>
+        <w:t xml:space="preserve"> or HTML</w:t>
+      </w:r>
+      <w:r>
+        <w:rPr>
+          <w:lang w:val="en-US"/>
+        </w:rPr>
+        <w:t xml:space="preserve">), </w:t>
       </w:r>
       <w:r>
         <w:rPr>
@@ -8527,13 +8552,76 @@
         <w:rPr>
           <w:lang w:val="en-US"/>
         </w:rPr>
-        <w:t xml:space="preserve"> a selection of content items. </w:t>
-      </w:r>
-      <w:r>
-        <w:rPr>
-          <w:lang w:val="en-US"/>
-        </w:rPr>
-        <w:t xml:space="preserve">An </w:t>
+        <w:t xml:space="preserve"> a selection of content items</w:t>
+      </w:r>
+      <w:r>
+        <w:rPr>
+          <w:lang w:val="en-US"/>
+        </w:rPr>
+        <w:t xml:space="preserve">, </w:t>
+      </w:r>
+      <w:r>
+        <w:rPr>
+          <w:lang w:val="en-US"/>
+        </w:rPr>
+        <w:t xml:space="preserve">preparing the data material </w:t>
+      </w:r>
+      <w:r>
+        <w:rPr>
+          <w:lang w:val="en-US"/>
+        </w:rPr>
+        <w:t>for meaningful and subtle validation</w:t>
+      </w:r>
+      <w:r>
+        <w:rPr>
+          <w:lang w:val="en-US"/>
+        </w:rPr>
+        <w:t xml:space="preserve">. </w:t>
+      </w:r>
+    </w:p>
+    <w:p>
+      <w:pPr>
+        <w:rPr>
+          <w:lang w:val="en-US"/>
+        </w:rPr>
+      </w:pPr>
+      <w:r>
+        <w:rPr>
+          <w:lang w:val="en-US"/>
+        </w:rPr>
+        <w:lastRenderedPageBreak/>
+        <w:t xml:space="preserve">We </w:t>
+      </w:r>
+      <w:r>
+        <w:rPr>
+          <w:lang w:val="en-US"/>
+        </w:rPr>
+        <w:t xml:space="preserve">insert into the </w:t>
+      </w:r>
+      <w:r>
+        <w:rPr>
+          <w:rFonts w:ascii="Courier New" w:hAnsi="Courier New" w:cs="Courier New"/>
+          <w:lang w:val="en-US"/>
+        </w:rPr>
+        <w:t>file</w:t>
+      </w:r>
+      <w:r>
+        <w:rPr>
+          <w:lang w:val="en-US"/>
+        </w:rPr>
+        <w:t xml:space="preserve"> shape </w:t>
+      </w:r>
+      <w:r>
+        <w:rPr>
+          <w:lang w:val="en-US"/>
+        </w:rPr>
+        <w:t>an</w:t>
+      </w:r>
+      <w:r>
+        <w:rPr>
+          <w:lang w:val="en-US"/>
+        </w:rPr>
+        <w:t xml:space="preserve"> </w:t>
       </w:r>
       <w:r>
         <w:rPr>
@@ -8546,13 +8634,67 @@
         <w:rPr>
           <w:lang w:val="en-US"/>
         </w:rPr>
-        <w:t xml:space="preserve"> constraint </w:t>
-      </w:r>
-      <w:r>
-        <w:rPr>
-          <w:lang w:val="en-US"/>
-        </w:rPr>
-        <w:t xml:space="preserve">associates the selection of items (@expr) with a description of expected values (in this case: </w:t>
+        <w:t xml:space="preserve"> </w:t>
+      </w:r>
+      <w:r>
+        <w:rPr>
+          <w:lang w:val="en-US"/>
+        </w:rPr>
+        <w:t xml:space="preserve">element which </w:t>
+      </w:r>
+      <w:r>
+        <w:rPr>
+          <w:lang w:val="en-US"/>
+        </w:rPr>
+        <w:t xml:space="preserve">describes a selection of </w:t>
+      </w:r>
+      <w:r>
+        <w:rPr>
+          <w:lang w:val="en-US"/>
+        </w:rPr>
+        <w:t xml:space="preserve">content </w:t>
+      </w:r>
+      <w:r>
+        <w:rPr>
+          <w:lang w:val="en-US"/>
+        </w:rPr>
+        <w:t xml:space="preserve">items </w:t>
+      </w:r>
+      <w:r>
+        <w:rPr>
+          <w:lang w:val="en-US"/>
+        </w:rPr>
+        <w:t xml:space="preserve">and defines </w:t>
+      </w:r>
+      <w:r>
+        <w:rPr>
+          <w:lang w:val="en-US"/>
+        </w:rPr>
+        <w:t xml:space="preserve">a </w:t>
+      </w:r>
+      <w:r>
+        <w:rPr>
+          <w:lang w:val="en-US"/>
+        </w:rPr>
+        <w:t xml:space="preserve">constrait </w:t>
+      </w:r>
+      <w:r>
+        <w:rPr>
+          <w:lang w:val="en-US"/>
+        </w:rPr>
+        <w:t>which these items must satisfy</w:t>
+      </w:r>
+      <w:r>
+        <w:rPr>
+          <w:lang w:val="en-US"/>
+        </w:rPr>
+        <w:t xml:space="preserve"> (</w:t>
+      </w:r>
+      <w:r>
+        <w:rPr>
+          <w:lang w:val="en-US"/>
+        </w:rPr>
+        <w:t xml:space="preserve">expressed by the </w:t>
       </w:r>
       <w:r>
         <w:rPr>
@@ -8572,6 +8714,12 @@
           <w:lang w:val="en-US"/>
         </w:rPr>
         <w:t>:</w:t>
+      </w:r>
+      <w:r>
+        <w:rPr>
+          <w:lang w:val="en-US"/>
+        </w:rPr>
+        <w:t xml:space="preserve"> </w:t>
       </w:r>
     </w:p>
     <w:p>
@@ -8595,7 +8743,6 @@
           <w:highlight w:val="white"/>
           <w:lang w:val="en-US"/>
         </w:rPr>
-        <w:lastRenderedPageBreak/>
         <w:t>&lt;!-- *** msg config</w:t>
       </w:r>
       <w:r>
@@ -9178,6 +9325,7 @@
       <w:r>
         <w:rPr>
           <w:rFonts w:ascii="Courier New" w:hAnsi="Courier New" w:cs="Courier New"/>
+          <w:b/>
           <w:color w:val="000096"/>
           <w:sz w:val="16"/>
           <w:szCs w:val="16"/>
@@ -9196,7 +9344,6 @@
           <w:lang w:val="en-US"/>
         </w:rPr>
         <w:br/>
-        <w:t xml:space="preserve">      </w:t>
       </w:r>
       <w:r>
         <w:rPr>
@@ -9207,7 +9354,7 @@
           <w:highlight w:val="white"/>
           <w:lang w:val="en-US"/>
         </w:rPr>
-        <w:t xml:space="preserve">  </w:t>
+        <w:t xml:space="preserve">        </w:t>
       </w:r>
       <w:r>
         <w:rPr>
@@ -9223,7 +9370,8 @@
       <w:r>
         <w:rPr>
           <w:rFonts w:ascii="Courier New" w:hAnsi="Courier New" w:cs="Courier New"/>
-          <w:color w:val="000000"/>
+          <w:b/>
+          <w:color w:val="00B050"/>
           <w:sz w:val="16"/>
           <w:szCs w:val="16"/>
           <w:highlight w:val="white"/>
@@ -9268,7 +9416,8 @@
       <w:r>
         <w:rPr>
           <w:rFonts w:ascii="Courier New" w:hAnsi="Courier New" w:cs="Courier New"/>
-          <w:color w:val="000000"/>
+          <w:b/>
+          <w:color w:val="00B050"/>
           <w:sz w:val="16"/>
           <w:szCs w:val="16"/>
           <w:highlight w:val="white"/>
@@ -9313,24 +9462,36 @@
       <w:r>
         <w:rPr>
           <w:rFonts w:ascii="Courier New" w:hAnsi="Courier New" w:cs="Courier New"/>
+          <w:b/>
+          <w:color w:val="00B050"/>
+          <w:sz w:val="16"/>
+          <w:szCs w:val="16"/>
+          <w:highlight w:val="white"/>
+          <w:lang w:val="en-US"/>
+        </w:rPr>
+        <w:t>ERROR_*</w:t>
+      </w:r>
+      <w:r>
+        <w:rPr>
+          <w:rFonts w:ascii="Courier New" w:hAnsi="Courier New" w:cs="Courier New"/>
+          <w:color w:val="000096"/>
+          <w:sz w:val="16"/>
+          <w:szCs w:val="16"/>
+          <w:highlight w:val="white"/>
+          <w:lang w:val="en-US"/>
+        </w:rPr>
+        <w:t>&lt;/like&gt;</w:t>
+      </w:r>
+      <w:r>
+        <w:rPr>
+          <w:rFonts w:ascii="Courier New" w:hAnsi="Courier New" w:cs="Courier New"/>
           <w:color w:val="000000"/>
           <w:sz w:val="16"/>
           <w:szCs w:val="16"/>
           <w:highlight w:val="white"/>
           <w:lang w:val="en-US"/>
         </w:rPr>
-        <w:t>ERROR_*</w:t>
-      </w:r>
-      <w:r>
-        <w:rPr>
-          <w:rFonts w:ascii="Courier New" w:hAnsi="Courier New" w:cs="Courier New"/>
-          <w:color w:val="000096"/>
-          <w:sz w:val="16"/>
-          <w:szCs w:val="16"/>
-          <w:highlight w:val="white"/>
-          <w:lang w:val="en-US"/>
-        </w:rPr>
-        <w:t>&lt;/like&gt;</w:t>
+        <w:br/>
       </w:r>
       <w:r>
         <w:rPr>
@@ -9341,12 +9502,12 @@
           <w:highlight w:val="white"/>
           <w:lang w:val="en-US"/>
         </w:rPr>
-        <w:br/>
         <w:t xml:space="preserve">      </w:t>
       </w:r>
       <w:r>
         <w:rPr>
           <w:rFonts w:ascii="Courier New" w:hAnsi="Courier New" w:cs="Courier New"/>
+          <w:b/>
           <w:color w:val="000096"/>
           <w:sz w:val="16"/>
           <w:szCs w:val="16"/>
@@ -9427,6 +9588,7 @@
     <w:p>
       <w:pPr>
         <w:rPr>
+          <w:b/>
           <w:lang w:val="en-US"/>
         </w:rPr>
       </w:pPr>
@@ -9445,7 +9607,112 @@
         <w:rPr>
           <w:lang w:val="en-US"/>
         </w:rPr>
-        <w:t xml:space="preserve">Note that the XPath expression (given by @expr) is evaluated in the context of the document node of the document obtained by parsing the file. </w:t>
+        <w:t xml:space="preserve">The item selection is defined by an XPath expression (provided by @expr), and the constraint is specified by the </w:t>
+      </w:r>
+      <w:r>
+        <w:rPr>
+          <w:rFonts w:ascii="Courier New" w:hAnsi="Courier New" w:cs="Courier New"/>
+          <w:lang w:val="en-US"/>
+        </w:rPr>
+        <w:t>&lt;in&gt;</w:t>
+      </w:r>
+      <w:r>
+        <w:rPr>
+          <w:lang w:val="en-US"/>
+        </w:rPr>
+        <w:t xml:space="preserve"> child element: a</w:t>
+      </w:r>
+      <w:r>
+        <w:rPr>
+          <w:lang w:val="en-US"/>
+        </w:rPr>
+        <w:t xml:space="preserve">n item must either be equal to </w:t>
+      </w:r>
+      <w:r>
+        <w:rPr>
+          <w:lang w:val="en-US"/>
+        </w:rPr>
+        <w:t>one of the strings “</w:t>
+      </w:r>
+      <w:r>
+        <w:rPr>
+          <w:lang w:val="en-US"/>
+        </w:rPr>
+        <w:t>OK</w:t>
+      </w:r>
+      <w:r>
+        <w:rPr>
+          <w:lang w:val="en-US"/>
+        </w:rPr>
+        <w:t>”</w:t>
+      </w:r>
+      <w:r>
+        <w:rPr>
+          <w:lang w:val="en-US"/>
+        </w:rPr>
+        <w:t xml:space="preserve"> or </w:t>
+      </w:r>
+      <w:r>
+        <w:rPr>
+          <w:lang w:val="en-US"/>
+        </w:rPr>
+        <w:t>“</w:t>
+      </w:r>
+      <w:r>
+        <w:rPr>
+          <w:lang w:val="en-US"/>
+        </w:rPr>
+        <w:t>NOFIND</w:t>
+      </w:r>
+      <w:r>
+        <w:rPr>
+          <w:lang w:val="en-US"/>
+        </w:rPr>
+        <w:t>”</w:t>
+      </w:r>
+      <w:r>
+        <w:rPr>
+          <w:lang w:val="en-US"/>
+        </w:rPr>
+        <w:t>, or it must match the glob pattern “</w:t>
+      </w:r>
+      <w:r>
+        <w:rPr>
+          <w:lang w:val="en-US"/>
+        </w:rPr>
+        <w:t xml:space="preserve">ERROR_*. </w:t>
+      </w:r>
+    </w:p>
+    <w:p>
+      <w:pPr>
+        <w:rPr>
+          <w:lang w:val="en-US"/>
+        </w:rPr>
+      </w:pPr>
+      <w:r>
+        <w:rPr>
+          <w:lang w:val="en-US"/>
+        </w:rPr>
+        <w:t xml:space="preserve">It is important to understand </w:t>
+      </w:r>
+      <w:r>
+        <w:rPr>
+          <w:lang w:val="en-US"/>
+        </w:rPr>
+        <w:t xml:space="preserve">that the XPath expression is evaluated in the </w:t>
+      </w:r>
+      <w:r>
+        <w:rPr>
+          <w:b/>
+          <w:lang w:val="en-US"/>
+        </w:rPr>
+        <w:t>context of the document node of the document obtained by parsing the file</w:t>
+      </w:r>
+      <w:r>
+        <w:rPr>
+          <w:lang w:val="en-US"/>
+        </w:rPr>
+        <w:t xml:space="preserve">. </w:t>
       </w:r>
       <w:r>
         <w:rPr>
@@ -9667,14 +9934,197 @@
         <w:rPr>
           <w:lang w:val="en-US"/>
         </w:rPr>
-        <w:t xml:space="preserve">We proceed to check request message files: for each such file, there must be a response file in the sibling </w:t>
-      </w:r>
-      <w:r>
-        <w:rPr>
-          <w:rFonts w:ascii="Courier New" w:hAnsi="Courier New" w:cs="Courier New"/>
-          <w:lang w:val="en-US"/>
-        </w:rPr>
-        <w:t>&lt;output&gt;</w:t>
+        <w:t xml:space="preserve">According to the conceptual framework of greenfox, the </w:t>
+      </w:r>
+      <w:r>
+        <w:rPr>
+          <w:rFonts w:ascii="Courier New" w:hAnsi="Courier New" w:cs="Courier New"/>
+          <w:lang w:val="en-US"/>
+        </w:rPr>
+        <w:t>&lt;xpath&gt;</w:t>
+      </w:r>
+      <w:r>
+        <w:rPr>
+          <w:lang w:val="en-US"/>
+        </w:rPr>
+        <w:t xml:space="preserve"> element does not, as one might expect, represent a constraint, but a </w:t>
+      </w:r>
+      <w:r>
+        <w:rPr>
+          <w:b/>
+          <w:lang w:val="en-US"/>
+        </w:rPr>
+        <w:t>value shape</w:t>
+      </w:r>
+      <w:r>
+        <w:rPr>
+          <w:lang w:val="en-US"/>
+        </w:rPr>
+        <w:t>.</w:t>
+      </w:r>
+      <w:r>
+        <w:rPr>
+          <w:lang w:val="en-US"/>
+        </w:rPr>
+        <w:t xml:space="preserve"> </w:t>
+      </w:r>
+      <w:r>
+        <w:rPr>
+          <w:lang w:val="en-US"/>
+        </w:rPr>
+        <w:t xml:space="preserve">A value shape </w:t>
+      </w:r>
+      <w:r>
+        <w:rPr>
+          <w:lang w:val="en-US"/>
+        </w:rPr>
+        <w:t xml:space="preserve">is a container combining a single </w:t>
+      </w:r>
+      <w:r>
+        <w:rPr>
+          <w:b/>
+          <w:lang w:val="en-US"/>
+        </w:rPr>
+        <w:t>value mapper</w:t>
+      </w:r>
+      <w:r>
+        <w:rPr>
+          <w:lang w:val="en-US"/>
+        </w:rPr>
+        <w:t xml:space="preserve"> with a set of constraints: the value mapper maps the focus resource to a value</w:t>
+      </w:r>
+      <w:r>
+        <w:rPr>
+          <w:lang w:val="en-US"/>
+        </w:rPr>
+        <w:t xml:space="preserve"> (“resource value”)</w:t>
+      </w:r>
+      <w:r>
+        <w:rPr>
+          <w:lang w:val="en-US"/>
+        </w:rPr>
+        <w:t xml:space="preserve">, which is validated against </w:t>
+      </w:r>
+      <w:r>
+        <w:rPr>
+          <w:lang w:val="en-US"/>
+        </w:rPr>
+        <w:t xml:space="preserve">each one of </w:t>
+      </w:r>
+      <w:r>
+        <w:rPr>
+          <w:lang w:val="en-US"/>
+        </w:rPr>
+        <w:t>the constraints.</w:t>
+      </w:r>
+      <w:r>
+        <w:rPr>
+          <w:lang w:val="en-US"/>
+        </w:rPr>
+        <w:t xml:space="preserve"> </w:t>
+      </w:r>
+      <w:r>
+        <w:rPr>
+          <w:lang w:val="en-US"/>
+        </w:rPr>
+        <w:t xml:space="preserve">Greenfox supports two kinds of value mapper – XPath expression and foxpath expression, and accordingly there are two kinds of value shapes – </w:t>
+      </w:r>
+      <w:r>
+        <w:rPr>
+          <w:b/>
+          <w:lang w:val="en-US"/>
+        </w:rPr>
+        <w:t>XPath value shape</w:t>
+      </w:r>
+      <w:r>
+        <w:rPr>
+          <w:lang w:val="en-US"/>
+        </w:rPr>
+        <w:t xml:space="preserve"> </w:t>
+      </w:r>
+      <w:r>
+        <w:rPr>
+          <w:rFonts w:ascii="Courier New" w:hAnsi="Courier New" w:cs="Courier New"/>
+          <w:lang w:val="en-US"/>
+        </w:rPr>
+        <w:t>&lt;xpath&gt;</w:t>
+      </w:r>
+      <w:r>
+        <w:rPr>
+          <w:lang w:val="en-US"/>
+        </w:rPr>
+        <w:t xml:space="preserve"> </w:t>
+      </w:r>
+      <w:r>
+        <w:rPr>
+          <w:lang w:val="en-US"/>
+        </w:rPr>
+        <w:t xml:space="preserve">and </w:t>
+      </w:r>
+      <w:r>
+        <w:rPr>
+          <w:b/>
+          <w:lang w:val="en-US"/>
+        </w:rPr>
+        <w:t>foxpath value shape</w:t>
+      </w:r>
+      <w:r>
+        <w:rPr>
+          <w:lang w:val="en-US"/>
+        </w:rPr>
+        <w:t xml:space="preserve"> </w:t>
+      </w:r>
+      <w:r>
+        <w:rPr>
+          <w:rFonts w:ascii="Courier New" w:hAnsi="Courier New" w:cs="Courier New"/>
+          <w:lang w:val="en-US"/>
+        </w:rPr>
+        <w:t>&lt;foxpath&gt;</w:t>
+      </w:r>
+      <w:r>
+        <w:rPr>
+          <w:lang w:val="en-US"/>
+        </w:rPr>
+        <w:t xml:space="preserve">. </w:t>
+      </w:r>
+      <w:r>
+        <w:rPr>
+          <w:lang w:val="en-US"/>
+        </w:rPr>
+        <w:t>See section x.x for detailed information about value shapes.</w:t>
+      </w:r>
+    </w:p>
+    <w:p>
+      <w:pPr>
+        <w:rPr>
+          <w:lang w:val="en-US"/>
+        </w:rPr>
+      </w:pPr>
+      <w:r>
+        <w:rPr>
+          <w:lang w:val="en-US"/>
+        </w:rPr>
+        <w:t xml:space="preserve">We proceed to check </w:t>
+      </w:r>
+      <w:r>
+        <w:rPr>
+          <w:i/>
+          <w:lang w:val="en-US"/>
+        </w:rPr>
+        <w:t>request message files</w:t>
+      </w:r>
+      <w:r>
+        <w:rPr>
+          <w:lang w:val="en-US"/>
+        </w:rPr>
+        <w:t xml:space="preserve">: for each such file, there must be a response file in the </w:t>
+      </w:r>
+      <w:r>
+        <w:rPr>
+          <w:rFonts w:ascii="Courier New" w:hAnsi="Courier New" w:cs="Courier New"/>
+          <w:lang w:val="en-US"/>
+        </w:rPr>
+        <w:t>output</w:t>
       </w:r>
       <w:r>
         <w:rPr>
@@ -9692,57 +10142,61 @@
         <w:rPr>
           <w:lang w:val="en-US"/>
         </w:rPr>
-        <w:t>ts file name the last substring RQ with RS</w:t>
-      </w:r>
-      <w:r>
-        <w:rPr>
-          <w:lang w:val="en-US"/>
-        </w:rPr>
-        <w:t xml:space="preserve">. The constraint is expressed by the following </w:t>
-      </w:r>
-      <w:r>
-        <w:rPr>
-          <w:rFonts w:ascii="Courier New" w:hAnsi="Courier New" w:cs="Courier New"/>
-          <w:lang w:val="en-US"/>
-        </w:rPr>
-        <w:t>file</w:t>
-      </w:r>
-      <w:r>
-        <w:rPr>
-          <w:lang w:val="en-US"/>
-        </w:rPr>
-        <w:t xml:space="preserve"> </w:t>
-      </w:r>
-      <w:r>
-        <w:rPr>
-          <w:lang w:val="en-US"/>
-        </w:rPr>
-        <w:t>shape</w:t>
-      </w:r>
-      <w:r>
-        <w:rPr>
-          <w:lang w:val="en-US"/>
-        </w:rPr>
-        <w:t xml:space="preserve"> containing a </w:t>
-      </w:r>
-      <w:r>
-        <w:rPr>
-          <w:rFonts w:ascii="Courier New" w:hAnsi="Courier New" w:cs="Courier New"/>
-          <w:lang w:val="en-US"/>
-        </w:rPr>
-        <w:t>foxpath</w:t>
-      </w:r>
-      <w:r>
-        <w:rPr>
-          <w:lang w:val="en-US"/>
-        </w:rPr>
-        <w:t xml:space="preserve"> constraint</w:t>
-      </w:r>
-      <w:r>
-        <w:rPr>
-          <w:lang w:val="en-US"/>
-        </w:rPr>
-        <w:t>:</w:t>
+        <w:t xml:space="preserve">t file name the last substring </w:t>
+      </w:r>
+      <w:r>
+        <w:rPr>
+          <w:lang w:val="en-US"/>
+        </w:rPr>
+        <w:t>“</w:t>
+      </w:r>
+      <w:r>
+        <w:rPr>
+          <w:lang w:val="en-US"/>
+        </w:rPr>
+        <w:t>RQ</w:t>
+      </w:r>
+      <w:r>
+        <w:rPr>
+          <w:lang w:val="en-US"/>
+        </w:rPr>
+        <w:t>”</w:t>
+      </w:r>
+      <w:r>
+        <w:rPr>
+          <w:lang w:val="en-US"/>
+        </w:rPr>
+        <w:t xml:space="preserve"> with </w:t>
+      </w:r>
+      <w:r>
+        <w:rPr>
+          <w:lang w:val="en-US"/>
+        </w:rPr>
+        <w:t>“</w:t>
+      </w:r>
+      <w:r>
+        <w:rPr>
+          <w:lang w:val="en-US"/>
+        </w:rPr>
+        <w:t>RS</w:t>
+      </w:r>
+      <w:r>
+        <w:rPr>
+          <w:lang w:val="en-US"/>
+        </w:rPr>
+        <w:t>”</w:t>
+      </w:r>
+      <w:r>
+        <w:rPr>
+          <w:lang w:val="en-US"/>
+        </w:rPr>
+        <w:t xml:space="preserve">. This means a constraint which does not depend on file contents (as in the previous paragraph), but on the contents of the file system “around” the focus resource – a constraint whose check requires navigation of the file system, rather than file contents. </w:t>
+      </w:r>
+      <w:r>
+        <w:rPr>
+          <w:lang w:val="en-US"/>
+        </w:rPr>
+        <w:t>We solve the problem with a foxpath value shape:</w:t>
       </w:r>
     </w:p>
     <w:p>
@@ -9754,6 +10208,7 @@
         <w:spacing w:after="0" w:line="240" w:lineRule="auto"/>
         <w:rPr>
           <w:rFonts w:ascii="Courier New" w:hAnsi="Courier New" w:cs="Courier New"/>
+          <w:color w:val="006400"/>
           <w:sz w:val="16"/>
           <w:szCs w:val="16"/>
           <w:highlight w:val="white"/>
@@ -9829,7 +10284,29 @@
           <w:highlight w:val="white"/>
           <w:lang w:val="en-US"/>
         </w:rPr>
-        <w:t>"input\*"</w:t>
+        <w:t>"input\</w:t>
+      </w:r>
+      <w:r>
+        <w:rPr>
+          <w:rFonts w:ascii="Courier New" w:hAnsi="Courier New" w:cs="Courier New"/>
+          <w:color w:val="993300"/>
+          <w:sz w:val="16"/>
+          <w:szCs w:val="16"/>
+          <w:highlight w:val="white"/>
+          <w:lang w:val="en-US"/>
+        </w:rPr>
+        <w:t>(*.xml, *.json)</w:t>
+      </w:r>
+      <w:r>
+        <w:rPr>
+          <w:rFonts w:ascii="Courier New" w:hAnsi="Courier New" w:cs="Courier New"/>
+          <w:color w:val="993300"/>
+          <w:sz w:val="16"/>
+          <w:szCs w:val="16"/>
+          <w:highlight w:val="white"/>
+          <w:lang w:val="en-US"/>
+        </w:rPr>
+        <w:t>"</w:t>
       </w:r>
       <w:r>
         <w:rPr>
@@ -9895,7 +10372,7 @@
           <w:highlight w:val="white"/>
           <w:lang w:val="en-US"/>
         </w:rPr>
-        <w:t xml:space="preserve">  </w:t>
+        <w:t xml:space="preserve">   </w:t>
       </w:r>
       <w:r>
         <w:rPr>
@@ -10012,6 +10489,17 @@
       <w:r>
         <w:rPr>
           <w:rFonts w:ascii="Courier New" w:hAnsi="Courier New" w:cs="Courier New"/>
+          <w:color w:val="000000"/>
+          <w:sz w:val="16"/>
+          <w:szCs w:val="16"/>
+          <w:highlight w:val="white"/>
+          <w:lang w:val="en-US"/>
+        </w:rPr>
+        <w:t xml:space="preserve"> </w:t>
+      </w:r>
+      <w:r>
+        <w:rPr>
+          <w:rFonts w:ascii="Courier New" w:hAnsi="Courier New" w:cs="Courier New"/>
           <w:color w:val="006400"/>
           <w:sz w:val="16"/>
           <w:szCs w:val="16"/>
@@ -10035,6 +10523,17 @@
       <w:r>
         <w:rPr>
           <w:rFonts w:ascii="Courier New" w:hAnsi="Courier New" w:cs="Courier New"/>
+          <w:color w:val="000000"/>
+          <w:sz w:val="16"/>
+          <w:szCs w:val="16"/>
+          <w:highlight w:val="white"/>
+          <w:lang w:val="en-US"/>
+        </w:rPr>
+        <w:t xml:space="preserve"> </w:t>
+      </w:r>
+      <w:r>
+        <w:rPr>
+          <w:rFonts w:ascii="Courier New" w:hAnsi="Courier New" w:cs="Courier New"/>
           <w:color w:val="000096"/>
           <w:sz w:val="16"/>
           <w:szCs w:val="16"/>
@@ -10173,6 +10672,61 @@
           <w:highlight w:val="white"/>
           <w:lang w:val="en-US"/>
         </w:rPr>
+        <w:t xml:space="preserve"> </w:t>
+      </w:r>
+      <w:r>
+        <w:rPr>
+          <w:rFonts w:ascii="Courier New" w:hAnsi="Courier New" w:cs="Courier New"/>
+          <w:color w:val="993300"/>
+          <w:sz w:val="16"/>
+          <w:szCs w:val="16"/>
+          <w:highlight w:val="white"/>
+          <w:lang w:val="en-US"/>
+        </w:rPr>
+        <w:t xml:space="preserve">   </w:t>
+      </w:r>
+      <w:r>
+        <w:rPr>
+          <w:rFonts w:ascii="Courier New" w:hAnsi="Courier New" w:cs="Courier New"/>
+          <w:color w:val="993300"/>
+          <w:sz w:val="16"/>
+          <w:szCs w:val="16"/>
+          <w:highlight w:val="white"/>
+          <w:lang w:val="en-US"/>
+        </w:rPr>
+        <w:t xml:space="preserve">let $expFileNameRS := file-name(.) ! replace(., '(.*)RQ(.*)\.(xml|json)$', '$1RS$2.$3')    </w:t>
+      </w:r>
+      <w:r>
+        <w:rPr>
+          <w:rFonts w:ascii="Courier New" w:hAnsi="Courier New" w:cs="Courier New"/>
+          <w:color w:val="000000"/>
+          <w:sz w:val="16"/>
+          <w:szCs w:val="16"/>
+          <w:highlight w:val="white"/>
+          <w:lang w:val="en-US"/>
+        </w:rPr>
+        <w:br/>
+      </w:r>
+      <w:r>
+        <w:rPr>
+          <w:rFonts w:ascii="Courier New" w:hAnsi="Courier New" w:cs="Courier New"/>
+          <w:color w:val="993300"/>
+          <w:sz w:val="16"/>
+          <w:szCs w:val="16"/>
+          <w:highlight w:val="white"/>
+          <w:lang w:val="en-US"/>
+        </w:rPr>
+        <w:t xml:space="preserve">    </w:t>
+      </w:r>
+      <w:r>
+        <w:rPr>
+          <w:rFonts w:ascii="Courier New" w:hAnsi="Courier New" w:cs="Courier New"/>
+          <w:color w:val="993300"/>
+          <w:sz w:val="16"/>
+          <w:szCs w:val="16"/>
+          <w:highlight w:val="white"/>
+          <w:lang w:val="en-US"/>
+        </w:rPr>
         <w:t xml:space="preserve">  </w:t>
       </w:r>
       <w:r>
@@ -10184,7 +10738,29 @@
           <w:highlight w:val="white"/>
           <w:lang w:val="en-US"/>
         </w:rPr>
-        <w:t xml:space="preserve">let $expFileNameRS := file-name(.) ! replace(., '(.*)RQ(.*)\.(xml|json)$', '$1RS$2.$3')    </w:t>
+        <w:t>return ..\..\output\*[file-name(.) eq $expFileNameRS]"</w:t>
+      </w:r>
+      <w:r>
+        <w:rPr>
+          <w:rFonts w:ascii="Courier New" w:hAnsi="Courier New" w:cs="Courier New"/>
+          <w:color w:val="F5844C"/>
+          <w:sz w:val="16"/>
+          <w:szCs w:val="16"/>
+          <w:highlight w:val="white"/>
+          <w:lang w:val="en-US"/>
+        </w:rPr>
+        <w:t xml:space="preserve"> </w:t>
+      </w:r>
+      <w:r>
+        <w:rPr>
+          <w:rFonts w:ascii="Courier New" w:hAnsi="Courier New" w:cs="Courier New"/>
+          <w:color w:val="000096"/>
+          <w:sz w:val="16"/>
+          <w:szCs w:val="16"/>
+          <w:highlight w:val="white"/>
+          <w:lang w:val="en-US"/>
+        </w:rPr>
+        <w:t>/&gt;</w:t>
       </w:r>
       <w:r>
         <w:rPr>
@@ -10200,46 +10776,13 @@
       <w:r>
         <w:rPr>
           <w:rFonts w:ascii="Courier New" w:hAnsi="Courier New" w:cs="Courier New"/>
-          <w:color w:val="993300"/>
-          <w:sz w:val="16"/>
-          <w:szCs w:val="16"/>
-          <w:highlight w:val="white"/>
-          <w:lang w:val="en-US"/>
-        </w:rPr>
-        <w:t xml:space="preserve">    return ..\..\output\*[file-name(.) eq $expFileNameRS]"</w:t>
-      </w:r>
-      <w:r>
-        <w:rPr>
-          <w:rFonts w:ascii="Courier New" w:hAnsi="Courier New" w:cs="Courier New"/>
-          <w:color w:val="F5844C"/>
-          <w:sz w:val="16"/>
-          <w:szCs w:val="16"/>
-          <w:highlight w:val="white"/>
-          <w:lang w:val="en-US"/>
-        </w:rPr>
-        <w:t xml:space="preserve"> </w:t>
-      </w:r>
-      <w:r>
-        <w:rPr>
-          <w:rFonts w:ascii="Courier New" w:hAnsi="Courier New" w:cs="Courier New"/>
-          <w:color w:val="000096"/>
-          <w:sz w:val="16"/>
-          <w:szCs w:val="16"/>
-          <w:highlight w:val="white"/>
-          <w:lang w:val="en-US"/>
-        </w:rPr>
-        <w:t>/&gt;</w:t>
-      </w:r>
-      <w:r>
-        <w:rPr>
-          <w:rFonts w:ascii="Courier New" w:hAnsi="Courier New" w:cs="Courier New"/>
           <w:color w:val="000000"/>
           <w:sz w:val="16"/>
           <w:szCs w:val="16"/>
           <w:highlight w:val="white"/>
           <w:lang w:val="en-US"/>
         </w:rPr>
-        <w:br/>
+        <w:lastRenderedPageBreak/>
         <w:t xml:space="preserve">  </w:t>
       </w:r>
       <w:r>
@@ -10275,95 +10818,182 @@
         <w:rPr>
           <w:lang w:val="en-US"/>
         </w:rPr>
-        <w:t xml:space="preserve">A </w:t>
-      </w:r>
-      <w:r>
-        <w:rPr>
-          <w:rFonts w:ascii="Courier New" w:hAnsi="Courier New" w:cs="Courier New"/>
-          <w:lang w:val="en-US"/>
-        </w:rPr>
-        <w:t>foxpath</w:t>
-      </w:r>
-      <w:r>
-        <w:rPr>
-          <w:lang w:val="en-US"/>
-        </w:rPr>
-        <w:t xml:space="preserve"> constraint comprises a foxpath expression </w:t>
-      </w:r>
-      <w:r>
-        <w:rPr>
-          <w:lang w:val="en-US"/>
-        </w:rPr>
-        <w:t xml:space="preserve">which maps </w:t>
-      </w:r>
-      <w:r>
-        <w:rPr>
-          <w:lang w:val="en-US"/>
-        </w:rPr>
-        <w:t>the focus resource to a value and a set of constraint facets to be applied to the value. Here we have a single facet, which constrains the expression value to consist of exactly one item (</w:t>
-      </w:r>
-      <w:r>
-        <w:rPr>
-          <w:rFonts w:ascii="Courier New" w:hAnsi="Courier New" w:cs="Courier New"/>
-          <w:lang w:val="en-US"/>
-        </w:rPr>
-        <w:t>@count=1</w:t>
-      </w:r>
-      <w:r>
-        <w:rPr>
-          <w:lang w:val="en-US"/>
-        </w:rPr>
-        <w:t>). A closer inspection of the foxpath expression reveals a navigation starting at the context item (</w:t>
-      </w:r>
-      <w:r>
-        <w:rPr>
-          <w:rFonts w:ascii="Courier New" w:hAnsi="Courier New" w:cs="Courier New"/>
-          <w:lang w:val="en-US"/>
-        </w:rPr>
-        <w:t>..\..\output…</w:t>
-      </w:r>
-      <w:r>
-        <w:rPr>
-          <w:lang w:val="en-US"/>
-        </w:rPr>
-        <w:t xml:space="preserve">). When evaluating the foxpath expression of a </w:t>
-      </w:r>
-      <w:r>
-        <w:rPr>
-          <w:rFonts w:ascii="Courier New" w:hAnsi="Courier New" w:cs="Courier New"/>
-          <w:lang w:val="en-US"/>
-        </w:rPr>
-        <w:t>foxpath</w:t>
-      </w:r>
-      <w:r>
-        <w:rPr>
-          <w:lang w:val="en-US"/>
-        </w:rPr>
-        <w:t xml:space="preserve"> constraint, the initial context item is the file path of the focus resource (here: </w:t>
-      </w:r>
-      <w:r>
-        <w:rPr>
-          <w:lang w:val="en-US"/>
-        </w:rPr>
-        <w:t xml:space="preserve">the file path of </w:t>
-      </w:r>
-      <w:r>
-        <w:rPr>
-          <w:lang w:val="en-US"/>
-        </w:rPr>
-        <w:t>a request file</w:t>
-      </w:r>
-      <w:r>
-        <w:rPr>
-          <w:lang w:val="en-US"/>
-        </w:rPr>
-        <w:t xml:space="preserve"> under investigation</w:t>
-      </w:r>
-      <w:r>
-        <w:rPr>
-          <w:lang w:val="en-US"/>
-        </w:rPr>
-        <w:t>).</w:t>
+        <w:t>A</w:t>
+      </w:r>
+      <w:r>
+        <w:rPr>
+          <w:lang w:val="en-US"/>
+        </w:rPr>
+        <w:t xml:space="preserve"> foxpath </w:t>
+      </w:r>
+      <w:r>
+        <w:rPr>
+          <w:lang w:val="en-US"/>
+        </w:rPr>
+        <w:t xml:space="preserve">value shape combines a </w:t>
+      </w:r>
+      <w:r>
+        <w:rPr>
+          <w:lang w:val="en-US"/>
+        </w:rPr>
+        <w:t>foxpath expression</w:t>
+      </w:r>
+      <w:r>
+        <w:rPr>
+          <w:lang w:val="en-US"/>
+        </w:rPr>
+        <w:t xml:space="preserve"> (@foxpath)</w:t>
+      </w:r>
+      <w:r>
+        <w:rPr>
+          <w:lang w:val="en-US"/>
+        </w:rPr>
+        <w:t xml:space="preserve"> with a set of constraints </w:t>
+      </w:r>
+      <w:r>
+        <w:rPr>
+          <w:lang w:val="en-US"/>
+        </w:rPr>
+        <w:t xml:space="preserve">(represented by attributes and child elements of </w:t>
+      </w:r>
+      <w:r>
+        <w:rPr>
+          <w:rFonts w:ascii="Courier New" w:hAnsi="Courier New" w:cs="Courier New"/>
+          <w:lang w:val="en-US"/>
+        </w:rPr>
+        <w:t>&lt;foxpath&gt;</w:t>
+      </w:r>
+      <w:r>
+        <w:rPr>
+          <w:lang w:val="en-US"/>
+        </w:rPr>
+        <w:t>)</w:t>
+      </w:r>
+      <w:r>
+        <w:rPr>
+          <w:lang w:val="en-US"/>
+        </w:rPr>
+        <w:t>. T</w:t>
+      </w:r>
+      <w:r>
+        <w:rPr>
+          <w:lang w:val="en-US"/>
+        </w:rPr>
+        <w:t xml:space="preserve">he expression maps the focus resource </w:t>
+      </w:r>
+      <w:r>
+        <w:rPr>
+          <w:lang w:val="en-US"/>
+        </w:rPr>
+        <w:t>to a value</w:t>
+      </w:r>
+      <w:r>
+        <w:rPr>
+          <w:lang w:val="en-US"/>
+        </w:rPr>
+        <w:t>,</w:t>
+      </w:r>
+      <w:r>
+        <w:rPr>
+          <w:lang w:val="en-US"/>
+        </w:rPr>
+        <w:t xml:space="preserve"> </w:t>
+      </w:r>
+      <w:r>
+        <w:rPr>
+          <w:lang w:val="en-US"/>
+        </w:rPr>
+        <w:t>which is validated against all constraints</w:t>
+      </w:r>
+      <w:r>
+        <w:rPr>
+          <w:lang w:val="en-US"/>
+        </w:rPr>
+        <w:t xml:space="preserve">. Here we have </w:t>
+      </w:r>
+      <w:r>
+        <w:rPr>
+          <w:lang w:val="en-US"/>
+        </w:rPr>
+        <w:t>an expression which maps the focus resource to the file</w:t>
+      </w:r>
+      <w:r>
+        <w:rPr>
+          <w:lang w:val="en-US"/>
+        </w:rPr>
+        <w:t xml:space="preserve"> </w:t>
+      </w:r>
+      <w:r>
+        <w:rPr>
+          <w:lang w:val="en-US"/>
+        </w:rPr>
+        <w:t xml:space="preserve">path of </w:t>
+      </w:r>
+      <w:r>
+        <w:rPr>
+          <w:lang w:val="en-US"/>
+        </w:rPr>
+        <w:t xml:space="preserve">the </w:t>
+      </w:r>
+      <w:r>
+        <w:rPr>
+          <w:lang w:val="en-US"/>
+        </w:rPr>
+        <w:t>associated response file</w:t>
+      </w:r>
+      <w:r>
+        <w:rPr>
+          <w:lang w:val="en-US"/>
+        </w:rPr>
+        <w:t xml:space="preserve"> </w:t>
+      </w:r>
+      <w:r>
+        <w:rPr>
+          <w:lang w:val="en-US"/>
+        </w:rPr>
+        <w:t xml:space="preserve">- </w:t>
+      </w:r>
+      <w:r>
+        <w:rPr>
+          <w:lang w:val="en-US"/>
+        </w:rPr>
+        <w:t xml:space="preserve">if it exists, and the empty sequence otherwise. A </w:t>
+      </w:r>
+      <w:r>
+        <w:rPr>
+          <w:lang w:val="en-US"/>
+        </w:rPr>
+        <w:t xml:space="preserve">single </w:t>
+      </w:r>
+      <w:r>
+        <w:rPr>
+          <w:lang w:val="en-US"/>
+        </w:rPr>
+        <w:t>constraint</w:t>
+      </w:r>
+      <w:r>
+        <w:rPr>
+          <w:lang w:val="en-US"/>
+        </w:rPr>
+        <w:t>,  represented by the @count attribute</w:t>
+      </w:r>
+      <w:r>
+        <w:rPr>
+          <w:lang w:val="en-US"/>
+        </w:rPr>
+        <w:t xml:space="preserve">, </w:t>
+      </w:r>
+      <w:r>
+        <w:rPr>
+          <w:lang w:val="en-US"/>
+        </w:rPr>
+        <w:t xml:space="preserve">requires </w:t>
+      </w:r>
+      <w:r>
+        <w:rPr>
+          <w:lang w:val="en-US"/>
+        </w:rPr>
+        <w:t>the expression value to have exactly one item, which is the case if and only if there is a response file.</w:t>
       </w:r>
     </w:p>
     <w:p>
@@ -10376,13 +11006,267 @@
         <w:rPr>
           <w:lang w:val="en-US"/>
         </w:rPr>
-        <w:t xml:space="preserve">A foxpath </w:t>
-      </w:r>
-      <w:r>
-        <w:rPr>
-          <w:lang w:val="en-US"/>
-        </w:rPr>
-        <w:t xml:space="preserve">constraint can also be defined by a </w:t>
+        <w:t>As with</w:t>
+      </w:r>
+      <w:r>
+        <w:rPr>
+          <w:lang w:val="en-US"/>
+        </w:rPr>
+        <w:t xml:space="preserve"> XPath</w:t>
+      </w:r>
+      <w:r>
+        <w:rPr>
+          <w:lang w:val="en-US"/>
+        </w:rPr>
+        <w:t xml:space="preserve"> value shapes, it is important to be aware of the </w:t>
+      </w:r>
+      <w:r>
+        <w:rPr>
+          <w:lang w:val="en-US"/>
+        </w:rPr>
+        <w:t xml:space="preserve">evaluation </w:t>
+      </w:r>
+      <w:r>
+        <w:rPr>
+          <w:lang w:val="en-US"/>
+        </w:rPr>
+        <w:t>context</w:t>
+      </w:r>
+      <w:r>
+        <w:rPr>
+          <w:lang w:val="en-US"/>
+        </w:rPr>
+        <w:t xml:space="preserve">. </w:t>
+      </w:r>
+      <w:r>
+        <w:rPr>
+          <w:lang w:val="en-US"/>
+        </w:rPr>
+        <w:t xml:space="preserve">We have </w:t>
+      </w:r>
+      <w:r>
+        <w:rPr>
+          <w:lang w:val="en-US"/>
+        </w:rPr>
+        <w:t xml:space="preserve">already </w:t>
+      </w:r>
+      <w:r>
+        <w:rPr>
+          <w:lang w:val="en-US"/>
+        </w:rPr>
+        <w:t xml:space="preserve">seen that </w:t>
+      </w:r>
+      <w:r>
+        <w:rPr>
+          <w:lang w:val="en-US"/>
+        </w:rPr>
+        <w:t>in an</w:t>
+      </w:r>
+      <w:r>
+        <w:rPr>
+          <w:lang w:val="en-US"/>
+        </w:rPr>
+        <w:t xml:space="preserve"> XPath</w:t>
+      </w:r>
+      <w:r>
+        <w:rPr>
+          <w:lang w:val="en-US"/>
+        </w:rPr>
+        <w:t xml:space="preserve"> value shape the initial context item is the </w:t>
+      </w:r>
+      <w:r>
+        <w:rPr>
+          <w:i/>
+          <w:lang w:val="en-US"/>
+        </w:rPr>
+        <w:t>document node</w:t>
+      </w:r>
+      <w:r>
+        <w:rPr>
+          <w:lang w:val="en-US"/>
+        </w:rPr>
+        <w:t xml:space="preserve"> obtained by parsing the text of the focus resource (which must be a file)</w:t>
+      </w:r>
+      <w:r>
+        <w:rPr>
+          <w:lang w:val="en-US"/>
+        </w:rPr>
+        <w:t xml:space="preserve"> into an XML representation</w:t>
+      </w:r>
+      <w:r>
+        <w:rPr>
+          <w:lang w:val="en-US"/>
+        </w:rPr>
+        <w:t>. I</w:t>
+      </w:r>
+      <w:r>
+        <w:rPr>
+          <w:lang w:val="en-US"/>
+        </w:rPr>
+        <w:t xml:space="preserve">n a </w:t>
+      </w:r>
+      <w:r>
+        <w:rPr>
+          <w:rFonts w:ascii="Courier New" w:hAnsi="Courier New" w:cs="Courier New"/>
+          <w:lang w:val="en-US"/>
+        </w:rPr>
+        <w:t>foxpath</w:t>
+      </w:r>
+      <w:r>
+        <w:rPr>
+          <w:lang w:val="en-US"/>
+        </w:rPr>
+        <w:t xml:space="preserve"> value shape</w:t>
+      </w:r>
+      <w:r>
+        <w:rPr>
+          <w:lang w:val="en-US"/>
+        </w:rPr>
+        <w:t xml:space="preserve"> the initial context item is </w:t>
+      </w:r>
+      <w:r>
+        <w:rPr>
+          <w:lang w:val="en-US"/>
+        </w:rPr>
+        <w:t xml:space="preserve">the </w:t>
+      </w:r>
+      <w:r>
+        <w:rPr>
+          <w:i/>
+          <w:lang w:val="en-US"/>
+        </w:rPr>
+        <w:t>file path of the focus resource</w:t>
+      </w:r>
+      <w:r>
+        <w:rPr>
+          <w:lang w:val="en-US"/>
+        </w:rPr>
+        <w:t xml:space="preserve">, which here is the file path of a request file. </w:t>
+      </w:r>
+      <w:r>
+        <w:rPr>
+          <w:lang w:val="en-US"/>
+        </w:rPr>
+        <w:t>Note that t</w:t>
+      </w:r>
+      <w:r>
+        <w:rPr>
+          <w:lang w:val="en-US"/>
+        </w:rPr>
+        <w:t>he navigation path starts with two steps</w:t>
+      </w:r>
+      <w:r>
+        <w:rPr>
+          <w:lang w:val="en-US"/>
+        </w:rPr>
+        <w:t xml:space="preserve"> along the parent axis</w:t>
+      </w:r>
+      <w:r>
+        <w:rPr>
+          <w:lang w:val="en-US"/>
+        </w:rPr>
+        <w:t xml:space="preserve"> (</w:t>
+      </w:r>
+      <w:r>
+        <w:rPr>
+          <w:rFonts w:ascii="Courier New" w:hAnsi="Courier New" w:cs="Courier New"/>
+          <w:lang w:val="en-US"/>
+        </w:rPr>
+        <w:t>..\..</w:t>
+      </w:r>
+      <w:r>
+        <w:rPr>
+          <w:lang w:val="en-US"/>
+        </w:rPr>
+        <w:t>) which lead to the enclosing testcase folder, from which navigation to the response file is straightforward (</w:t>
+      </w:r>
+      <w:r>
+        <w:rPr>
+          <w:rFonts w:ascii="Courier New" w:hAnsi="Courier New" w:cs="Courier New"/>
+          <w:lang w:val="en-US"/>
+        </w:rPr>
+        <w:t>…\output\*[file-name(.) eq $expFileNameRS</w:t>
+      </w:r>
+      <w:r>
+        <w:rPr>
+          <w:lang w:val="en-US"/>
+        </w:rPr>
+        <w:t>)</w:t>
+      </w:r>
+      <w:r>
+        <w:rPr>
+          <w:lang w:val="en-US"/>
+        </w:rPr>
+        <w:t>.</w:t>
+      </w:r>
+    </w:p>
+    <w:p>
+      <w:pPr>
+        <w:rPr>
+          <w:lang w:val="en-US"/>
+        </w:rPr>
+      </w:pPr>
+      <w:r>
+        <w:rPr>
+          <w:lang w:val="en-US"/>
+        </w:rPr>
+        <w:t xml:space="preserve">A </w:t>
+      </w:r>
+      <w:r>
+        <w:rPr>
+          <w:rFonts w:ascii="Courier New" w:hAnsi="Courier New" w:cs="Courier New"/>
+          <w:lang w:val="en-US"/>
+        </w:rPr>
+        <w:t>foxpath</w:t>
+      </w:r>
+      <w:r>
+        <w:rPr>
+          <w:lang w:val="en-US"/>
+        </w:rPr>
+        <w:t xml:space="preserve"> </w:t>
+      </w:r>
+      <w:r>
+        <w:rPr>
+          <w:lang w:val="en-US"/>
+        </w:rPr>
+        <w:t>value shape does not require the focus resource to be parsed into a document</w:t>
+      </w:r>
+      <w:r>
+        <w:rPr>
+          <w:lang w:val="en-US"/>
+        </w:rPr>
+        <w:t>, as the context is a file path, rather than a document node</w:t>
+      </w:r>
+      <w:r>
+        <w:rPr>
+          <w:lang w:val="en-US"/>
+        </w:rPr>
+        <w:t xml:space="preserve">. Therefore, a </w:t>
+      </w:r>
+      <w:r>
+        <w:rPr>
+          <w:rFonts w:ascii="Courier New" w:hAnsi="Courier New" w:cs="Courier New"/>
+          <w:lang w:val="en-US"/>
+        </w:rPr>
+        <w:t>foxpath</w:t>
+      </w:r>
+      <w:r>
+        <w:rPr>
+          <w:lang w:val="en-US"/>
+        </w:rPr>
+        <w:t xml:space="preserve"> value shape </w:t>
+      </w:r>
+      <w:r>
+        <w:rPr>
+          <w:lang w:val="en-US"/>
+        </w:rPr>
+        <w:t xml:space="preserve">can also be </w:t>
+      </w:r>
+      <w:r>
+        <w:rPr>
+          <w:lang w:val="en-US"/>
+        </w:rPr>
+        <w:t xml:space="preserve">used in a </w:t>
       </w:r>
       <w:r>
         <w:rPr>
@@ -10510,7 +11394,19 @@
           <w:highlight w:val="white"/>
           <w:lang w:val="en-US"/>
         </w:rPr>
-        <w:t>&lt;folder</w:t>
+        <w:t>&lt;</w:t>
+      </w:r>
+      <w:r>
+        <w:rPr>
+          <w:rFonts w:ascii="Courier New" w:hAnsi="Courier New" w:cs="Courier New"/>
+          <w:b/>
+          <w:color w:val="000096"/>
+          <w:sz w:val="16"/>
+          <w:szCs w:val="16"/>
+          <w:highlight w:val="white"/>
+          <w:lang w:val="en-US"/>
+        </w:rPr>
+        <w:t>folder</w:t>
       </w:r>
       <w:r>
         <w:rPr>
@@ -10827,7 +11723,19 @@
           <w:highlight w:val="white"/>
           <w:lang w:val="en-US"/>
         </w:rPr>
-        <w:t>*.xml/codelist[entry/@code/string()]/@name</w:t>
+        <w:t>.\*</w:t>
+      </w:r>
+      <w:r>
+        <w:rPr>
+          <w:rFonts w:ascii="Courier New" w:hAnsi="Courier New" w:cs="Courier New"/>
+          <w:b/>
+          <w:color w:val="993300"/>
+          <w:sz w:val="16"/>
+          <w:szCs w:val="16"/>
+          <w:highlight w:val="white"/>
+          <w:lang w:val="en-US"/>
+        </w:rPr>
+        <w:t>.xml/codelist[entry/@code/string()]/@name</w:t>
       </w:r>
       <w:r>
         <w:rPr>
@@ -10907,6 +11815,8 @@
         </w:rPr>
         <w:t xml:space="preserve">        ...</w:t>
       </w:r>
+      <w:bookmarkStart w:id="0" w:name="_GoBack"/>
+      <w:bookmarkEnd w:id="0"/>
       <w:r>
         <w:rPr>
           <w:rFonts w:ascii="Courier New" w:hAnsi="Courier New" w:cs="Courier New"/>
@@ -10963,14 +11873,25 @@
         <w:rPr>
           <w:lang w:val="en-US"/>
         </w:rPr>
-        <w:lastRenderedPageBreak/>
         <w:t xml:space="preserve">Note </w:t>
       </w:r>
       <w:r>
         <w:rPr>
           <w:lang w:val="en-US"/>
         </w:rPr>
-        <w:t xml:space="preserve">the aggregative view enable by the foxpath language: </w:t>
+        <w:t>the aggregative view enable</w:t>
+      </w:r>
+      <w:r>
+        <w:rPr>
+          <w:lang w:val="en-US"/>
+        </w:rPr>
+        <w:t>d</w:t>
+      </w:r>
+      <w:r>
+        <w:rPr>
+          <w:lang w:val="en-US"/>
+        </w:rPr>
+        <w:t xml:space="preserve"> by the foxpath language: </w:t>
       </w:r>
       <w:r>
         <w:rPr>
@@ -11043,6 +11964,25 @@
         <w:rPr>
           <w:lang w:val="en-US"/>
         </w:rPr>
+        <w:t xml:space="preserve"> (</w:t>
+      </w:r>
+      <w:r>
+        <w:rPr>
+          <w:rFonts w:ascii="Courier New" w:hAnsi="Courier New" w:cs="Courier New"/>
+          <w:lang w:val="en-US"/>
+        </w:rPr>
+        <w:t>.\*.xml</w:t>
+      </w:r>
+      <w:r>
+        <w:rPr>
+          <w:lang w:val="en-US"/>
+        </w:rPr>
+        <w:t>)</w:t>
+      </w:r>
+      <w:r>
+        <w:rPr>
+          <w:lang w:val="en-US"/>
+        </w:rPr>
         <w:t xml:space="preserve">, </w:t>
       </w:r>
       <w:r>
@@ -11055,6 +11995,32 @@
         <w:rPr>
           <w:lang w:val="en-US"/>
         </w:rPr>
+        <w:t xml:space="preserve"> (</w:t>
+      </w:r>
+      <w:r>
+        <w:rPr>
+          <w:rFonts w:ascii="Courier New" w:hAnsi="Courier New" w:cs="Courier New"/>
+          <w:lang w:val="en-US"/>
+        </w:rPr>
+        <w:t>…</w:t>
+      </w:r>
+      <w:r>
+        <w:rPr>
+          <w:rFonts w:ascii="Courier New" w:hAnsi="Courier New" w:cs="Courier New"/>
+          <w:lang w:val="en-US"/>
+        </w:rPr>
+        <w:t>/codelist[…]/@name</w:t>
+      </w:r>
+      <w:r>
+        <w:rPr>
+          <w:lang w:val="en-US"/>
+        </w:rPr>
+        <w:t>)</w:t>
+      </w:r>
+      <w:r>
+        <w:rPr>
+          <w:lang w:val="en-US"/>
+        </w:rPr>
         <w:t xml:space="preserve">, </w:t>
       </w:r>
       <w:r>
@@ -11067,7 +12033,19 @@
         <w:rPr>
           <w:lang w:val="en-US"/>
         </w:rPr>
-        <w:t xml:space="preserve">at </w:t>
+        <w:t>at</w:t>
+      </w:r>
+      <w:r>
+        <w:rPr>
+          <w:lang w:val="en-US"/>
+        </w:rPr>
+        <w:t xml:space="preserve"> @name attributes on</w:t>
+      </w:r>
+      <w:r>
+        <w:rPr>
+          <w:lang w:val="en-US"/>
+        </w:rPr>
+        <w:t xml:space="preserve"> </w:t>
       </w:r>
       <w:r>
         <w:rPr>
@@ -12040,6 +13018,7 @@
         <w:rPr>
           <w:lang w:val="en-US"/>
         </w:rPr>
+        <w:lastRenderedPageBreak/>
         <w:t xml:space="preserve">We have numerous expecations related to the contents of response files. If the response is an XML document (rather than JSON), it must be valid </w:t>
       </w:r>
       <w:r>
@@ -13013,14 +13992,7 @@
         <w:rPr>
           <w:lang w:val="en-US"/>
         </w:rPr>
-        <w:t xml:space="preserve">In order to check the return code, we must first read it from the document being checked, then navigate to the message config of the current test case, which is a CSV file, and retrieve the expected </w:t>
-      </w:r>
-      <w:r>
-        <w:rPr>
-          <w:lang w:val="en-US"/>
-        </w:rPr>
-        <w:lastRenderedPageBreak/>
-        <w:t xml:space="preserve">return code as the value </w:t>
+        <w:t xml:space="preserve">In order to check the return code, we must first read it from the document being checked, then navigate to the message config of the current test case, which is a CSV file, and retrieve the expected return code as the value </w:t>
       </w:r>
       <w:r>
         <w:rPr>
@@ -14000,6 +14972,7 @@
         <w:rPr>
           <w:lang w:val="en-US"/>
         </w:rPr>
+        <w:lastRenderedPageBreak/>
         <w:t xml:space="preserve">The resources </w:t>
       </w:r>
       <w:r>

</xml_diff>